<commit_message>
update test file and report
</commit_message>
<xml_diff>
--- a/CD.61_HuynhPhucNguyen_MaNhatBien_52000091_52000015.docx
+++ b/CD.61_HuynhPhucNguyen_MaNhatBien_52000091_52000015.docx
@@ -1,6 +1,6 @@
 
 <file path=word/document.xml><?xml version="1.0" encoding="utf-8"?>
-<w:document xmlns:wpc="http://schemas.microsoft.com/office/word/2010/wordprocessingCanvas" xmlns:cx="http://schemas.microsoft.com/office/drawing/2014/chartex" xmlns:mc="http://schemas.openxmlformats.org/markup-compatibility/2006" xmlns:o="urn:schemas-microsoft-com:office:office" xmlns:r="http://schemas.openxmlformats.org/officeDocument/2006/relationships" xmlns:m="http://schemas.openxmlformats.org/officeDocument/2006/math" xmlns:v="urn:schemas-microsoft-com:vml" xmlns:wp14="http://schemas.microsoft.com/office/word/2010/wordprocessingDrawing" xmlns:wp="http://schemas.openxmlformats.org/drawingml/2006/wordprocessingDrawing" xmlns:w10="urn:schemas-microsoft-com:office:word" xmlns:w="http://schemas.openxmlformats.org/wordprocessingml/2006/main" xmlns:w14="http://schemas.microsoft.com/office/word/2010/wordml" xmlns:w15="http://schemas.microsoft.com/office/word/2012/wordml" xmlns:w16se="http://schemas.microsoft.com/office/word/2015/wordml/symex" xmlns:wpg="http://schemas.microsoft.com/office/word/2010/wordprocessingGroup" xmlns:wpi="http://schemas.microsoft.com/office/word/2010/wordprocessingInk" xmlns:wne="http://schemas.microsoft.com/office/word/2006/wordml" xmlns:wps="http://schemas.microsoft.com/office/word/2010/wordprocessingShape" mc:Ignorable="w14 w15 w16se wp14">
+<w:document xmlns:wpc="http://schemas.microsoft.com/office/word/2010/wordprocessingCanvas" xmlns:cx="http://schemas.microsoft.com/office/drawing/2014/chartex" xmlns:cx1="http://schemas.microsoft.com/office/drawing/2015/9/8/chartex" xmlns:cx2="http://schemas.microsoft.com/office/drawing/2015/10/21/chartex" xmlns:cx3="http://schemas.microsoft.com/office/drawing/2016/5/9/chartex" xmlns:cx4="http://schemas.microsoft.com/office/drawing/2016/5/10/chartex" xmlns:cx5="http://schemas.microsoft.com/office/drawing/2016/5/11/chartex" xmlns:cx6="http://schemas.microsoft.com/office/drawing/2016/5/12/chartex" xmlns:cx7="http://schemas.microsoft.com/office/drawing/2016/5/13/chartex" xmlns:cx8="http://schemas.microsoft.com/office/drawing/2016/5/14/chartex" xmlns:mc="http://schemas.openxmlformats.org/markup-compatibility/2006" xmlns:aink="http://schemas.microsoft.com/office/drawing/2016/ink" xmlns:am3d="http://schemas.microsoft.com/office/drawing/2017/model3d" xmlns:o="urn:schemas-microsoft-com:office:office" xmlns:oel="http://schemas.microsoft.com/office/2019/extlst" xmlns:r="http://schemas.openxmlformats.org/officeDocument/2006/relationships" xmlns:m="http://schemas.openxmlformats.org/officeDocument/2006/math" xmlns:v="urn:schemas-microsoft-com:vml" xmlns:wp14="http://schemas.microsoft.com/office/word/2010/wordprocessingDrawing" xmlns:wp="http://schemas.openxmlformats.org/drawingml/2006/wordprocessingDrawing" xmlns:w10="urn:schemas-microsoft-com:office:word" xmlns:w="http://schemas.openxmlformats.org/wordprocessingml/2006/main" xmlns:w14="http://schemas.microsoft.com/office/word/2010/wordml" xmlns:w15="http://schemas.microsoft.com/office/word/2012/wordml" xmlns:w16cex="http://schemas.microsoft.com/office/word/2018/wordml/cex" xmlns:w16cid="http://schemas.microsoft.com/office/word/2016/wordml/cid" xmlns:w16="http://schemas.microsoft.com/office/word/2018/wordml" xmlns:w16du="http://schemas.microsoft.com/office/word/2023/wordml/word16du" xmlns:w16sdtdh="http://schemas.microsoft.com/office/word/2020/wordml/sdtdatahash" xmlns:w16se="http://schemas.microsoft.com/office/word/2015/wordml/symex" xmlns:wpg="http://schemas.microsoft.com/office/word/2010/wordprocessingGroup" xmlns:wpi="http://schemas.microsoft.com/office/word/2010/wordprocessingInk" xmlns:wne="http://schemas.microsoft.com/office/word/2006/wordml" xmlns:wps="http://schemas.microsoft.com/office/word/2010/wordprocessingShape" mc:Ignorable="w14 w15 w16se w16cid w16 w16cex w16sdtdh w16du wp14">
   <w:body>
     <w:p>
       <w:pPr>
@@ -317,7 +317,6 @@
           <w:b/>
           <w:sz w:val="44"/>
           <w:szCs w:val="44"/>
-          <w:lang w:val="vi-VN"/>
         </w:rPr>
       </w:pPr>
       <w:r>
@@ -325,27 +324,8 @@
           <w:b/>
           <w:sz w:val="44"/>
           <w:szCs w:val="44"/>
-          <w:lang w:val="vi-VN"/>
-        </w:rPr>
-        <w:t>DỰ ÁN CÔNG NGHỆ THÔNG</w:t>
-      </w:r>
-      <w:r>
-        <w:rPr>
-          <w:b/>
-          <w:sz w:val="44"/>
-          <w:szCs w:val="44"/>
-          <w:lang w:val="vi-VN"/>
-        </w:rPr>
-        <w:t xml:space="preserve"> </w:t>
-      </w:r>
-      <w:r>
-        <w:rPr>
-          <w:b/>
-          <w:sz w:val="44"/>
-          <w:szCs w:val="44"/>
-          <w:lang w:val="vi-VN"/>
-        </w:rPr>
-        <w:t>TIN</w:t>
+        </w:rPr>
+        <w:t>CHUYÊN ĐỀ NGHIÊN CỨU 1</w:t>
       </w:r>
     </w:p>
     <w:p>
@@ -764,7 +744,6 @@
           <w:b/>
           <w:sz w:val="40"/>
           <w:szCs w:val="40"/>
-          <w:lang w:val="vi-VN"/>
         </w:rPr>
       </w:pPr>
       <w:r>
@@ -772,9 +751,8 @@
           <w:b/>
           <w:sz w:val="40"/>
           <w:szCs w:val="40"/>
-          <w:lang w:val="vi-VN"/>
-        </w:rPr>
-        <w:t>DỰ ÁN CÔNG NGHỆ THÔNG TIN</w:t>
+        </w:rPr>
+        <w:t>CHUYÊN ĐỀ NGHIÊN CỨU 1</w:t>
       </w:r>
     </w:p>
     <w:p>
@@ -870,24 +848,6 @@
           <w:lang w:val="vi-VN"/>
         </w:rPr>
       </w:pPr>
-      <w:r>
-        <w:rPr>
-          <w:b/>
-          <w:sz w:val="28"/>
-          <w:szCs w:val="28"/>
-          <w:lang w:val="vi-VN"/>
-        </w:rPr>
-        <w:t>T</w:t>
-      </w:r>
-      <w:r>
-        <w:rPr>
-          <w:b/>
-          <w:sz w:val="28"/>
-          <w:szCs w:val="28"/>
-          <w:lang w:val="vi-VN"/>
-        </w:rPr>
-        <w:t xml:space="preserve">S. </w:t>
-      </w:r>
       <w:r>
         <w:rPr>
           <w:b/>
@@ -1402,15 +1362,7 @@
           <w:szCs w:val="26"/>
           <w:lang w:val="vi-VN"/>
         </w:rPr>
-        <w:t xml:space="preserve"> </w:t>
-      </w:r>
-      <w:r>
-        <w:rPr>
-          <w:sz w:val="26"/>
-          <w:szCs w:val="26"/>
-          <w:lang w:val="vi-VN"/>
-        </w:rPr>
-        <w:t xml:space="preserve">TS. Nguyễn </w:t>
+        <w:t xml:space="preserve"> Nguyễn </w:t>
       </w:r>
       <w:r>
         <w:rPr>
@@ -9114,7 +9066,25 @@
           <w:szCs w:val="26"/>
           <w:lang w:val="vi-VN"/>
         </w:rPr>
-        <w:t>Tổng tiện ích của cơ sở dữ liệu D, ký hiệu là TU, được định nghĩa như sau:</w:t>
+        <w:t xml:space="preserve">Tổng tiện ích của cơ sở dữ liệu </w:t>
+      </w:r>
+      <w:r>
+        <w:rPr>
+          <w:b/>
+          <w:bCs/>
+          <w:sz w:val="26"/>
+          <w:szCs w:val="26"/>
+          <w:lang w:val="vi-VN"/>
+        </w:rPr>
+        <w:t>D</w:t>
+      </w:r>
+      <w:r>
+        <w:rPr>
+          <w:sz w:val="26"/>
+          <w:szCs w:val="26"/>
+          <w:lang w:val="vi-VN"/>
+        </w:rPr>
+        <w:t>, ký hiệu là TU, được định nghĩa như sau:</w:t>
       </w:r>
     </w:p>
     <w:p>
@@ -9198,7 +9168,19 @@
                   <w:szCs w:val="26"/>
                   <w:lang w:val="vi-VN"/>
                 </w:rPr>
-                <m:t xml:space="preserve"> ∈ D</m:t>
+                <m:t xml:space="preserve"> ∈ </m:t>
+              </m:r>
+              <m:r>
+                <m:rPr>
+                  <m:sty m:val="bi"/>
+                </m:rPr>
+                <w:rPr>
+                  <w:rFonts w:ascii="Cambria Math" w:hAnsi="Cambria Math"/>
+                  <w:sz w:val="26"/>
+                  <w:szCs w:val="26"/>
+                  <w:lang w:val="vi-VN"/>
+                </w:rPr>
+                <m:t>D</m:t>
               </m:r>
             </m:sub>
             <m:sup/>
@@ -9305,7 +9287,6 @@
         <w:rPr>
           <w:sz w:val="26"/>
           <w:szCs w:val="26"/>
-          <w:lang w:val="vi-VN"/>
         </w:rPr>
       </w:pPr>
       <w:r>
@@ -9316,6 +9297,340 @@
         </w:rPr>
         <w:t>TU = 9 + 20 + 17 + 15 + 23 + 13 + 5 = 102</w:t>
       </w:r>
+    </w:p>
+    <w:p>
+      <w:pPr>
+        <w:spacing w:line="360" w:lineRule="auto"/>
+        <w:ind w:left="720"/>
+        <w:jc w:val="both"/>
+        <w:rPr>
+          <w:sz w:val="26"/>
+          <w:szCs w:val="26"/>
+        </w:rPr>
+      </w:pPr>
+      <w:r>
+        <w:rPr>
+          <w:b/>
+          <w:bCs/>
+          <w:sz w:val="26"/>
+          <w:szCs w:val="26"/>
+        </w:rPr>
+        <w:t>Định nghĩa 7:</w:t>
+      </w:r>
+      <w:r>
+        <w:rPr>
+          <w:sz w:val="26"/>
+          <w:szCs w:val="26"/>
+        </w:rPr>
+        <w:t xml:space="preserve"> </w:t>
+      </w:r>
+      <w:r>
+        <w:rPr>
+          <w:sz w:val="26"/>
+          <w:szCs w:val="26"/>
+        </w:rPr>
+        <w:t xml:space="preserve">Mức tiện ích trọng số của một mẫu </w:t>
+      </w:r>
+      <w:r>
+        <w:rPr>
+          <w:b/>
+          <w:bCs/>
+          <w:i/>
+          <w:iCs/>
+          <w:sz w:val="26"/>
+          <w:szCs w:val="26"/>
+        </w:rPr>
+        <w:t>x</w:t>
+      </w:r>
+      <w:r>
+        <w:rPr>
+          <w:b/>
+          <w:bCs/>
+          <w:i/>
+          <w:iCs/>
+          <w:sz w:val="26"/>
+          <w:szCs w:val="26"/>
+        </w:rPr>
+        <w:t xml:space="preserve"> </w:t>
+      </w:r>
+      <w:r>
+        <w:rPr>
+          <w:sz w:val="26"/>
+          <w:szCs w:val="26"/>
+        </w:rPr>
+        <w:t xml:space="preserve">là tổng các tiện ích của giao dịch mà chứa </w:t>
+      </w:r>
+      <w:r>
+        <w:rPr>
+          <w:b/>
+          <w:bCs/>
+          <w:i/>
+          <w:iCs/>
+          <w:sz w:val="26"/>
+          <w:szCs w:val="26"/>
+        </w:rPr>
+        <w:t>x</w:t>
+      </w:r>
+      <w:r>
+        <w:rPr>
+          <w:sz w:val="26"/>
+          <w:szCs w:val="26"/>
+        </w:rPr>
+        <w:t xml:space="preserve">, được kí hiệu là </w:t>
+      </w:r>
+      <w:r>
+        <w:rPr>
+          <w:sz w:val="26"/>
+          <w:szCs w:val="26"/>
+        </w:rPr>
+        <w:t>twu</w:t>
+      </w:r>
+      <w:r>
+        <w:rPr>
+          <w:sz w:val="26"/>
+          <w:szCs w:val="26"/>
+        </w:rPr>
+        <w:t>(</w:t>
+      </w:r>
+      <w:r>
+        <w:rPr>
+          <w:b/>
+          <w:bCs/>
+          <w:i/>
+          <w:iCs/>
+          <w:sz w:val="26"/>
+          <w:szCs w:val="26"/>
+        </w:rPr>
+        <w:t>x</w:t>
+      </w:r>
+      <w:r>
+        <w:rPr>
+          <w:sz w:val="26"/>
+          <w:szCs w:val="26"/>
+        </w:rPr>
+        <w:t>) và có định nghĩa như sau:</w:t>
+      </w:r>
+    </w:p>
+    <w:p>
+      <w:pPr>
+        <w:spacing w:line="360" w:lineRule="auto"/>
+        <w:ind w:left="720"/>
+        <w:jc w:val="both"/>
+        <w:rPr>
+          <w:sz w:val="26"/>
+          <w:szCs w:val="26"/>
+        </w:rPr>
+      </w:pPr>
+      <m:oMathPara>
+        <m:oMath>
+          <m:r>
+            <w:rPr>
+              <w:rFonts w:ascii="Cambria Math" w:hAnsi="Cambria Math"/>
+              <w:sz w:val="26"/>
+              <w:szCs w:val="26"/>
+              <w:lang w:val="vi-VN"/>
+            </w:rPr>
+            <m:t>t</m:t>
+          </m:r>
+          <m:r>
+            <w:rPr>
+              <w:rFonts w:ascii="Cambria Math" w:hAnsi="Cambria Math"/>
+              <w:sz w:val="26"/>
+              <w:szCs w:val="26"/>
+            </w:rPr>
+            <m:t>wu(</m:t>
+          </m:r>
+          <m:r>
+            <m:rPr>
+              <m:sty m:val="bi"/>
+            </m:rPr>
+            <w:rPr>
+              <w:rFonts w:ascii="Cambria Math" w:hAnsi="Cambria Math"/>
+              <w:sz w:val="26"/>
+              <w:szCs w:val="26"/>
+            </w:rPr>
+            <m:t>x</m:t>
+          </m:r>
+          <m:r>
+            <w:rPr>
+              <w:rFonts w:ascii="Cambria Math" w:hAnsi="Cambria Math"/>
+              <w:sz w:val="26"/>
+              <w:szCs w:val="26"/>
+            </w:rPr>
+            <m:t>)</m:t>
+          </m:r>
+          <m:r>
+            <w:rPr>
+              <w:rFonts w:ascii="Cambria Math" w:hAnsi="Cambria Math"/>
+              <w:sz w:val="26"/>
+              <w:szCs w:val="26"/>
+              <w:lang w:val="vi-VN"/>
+            </w:rPr>
+            <m:t>=</m:t>
+          </m:r>
+          <m:nary>
+            <m:naryPr>
+              <m:chr m:val="∑"/>
+              <m:limLoc m:val="undOvr"/>
+              <m:supHide m:val="1"/>
+              <m:ctrlPr>
+                <w:rPr>
+                  <w:rFonts w:ascii="Cambria Math" w:hAnsi="Cambria Math"/>
+                  <w:i/>
+                  <w:sz w:val="26"/>
+                  <w:szCs w:val="26"/>
+                  <w:lang w:val="vi-VN"/>
+                </w:rPr>
+              </m:ctrlPr>
+            </m:naryPr>
+            <m:sub>
+              <m:r>
+                <m:rPr>
+                  <m:sty m:val="bi"/>
+                </m:rPr>
+                <w:rPr>
+                  <w:rFonts w:ascii="Cambria Math" w:hAnsi="Cambria Math"/>
+                  <w:sz w:val="26"/>
+                  <w:szCs w:val="26"/>
+                  <w:lang w:val="vi-VN"/>
+                </w:rPr>
+                <m:t>x</m:t>
+              </m:r>
+              <m:r>
+                <m:rPr>
+                  <m:sty m:val="bi"/>
+                </m:rPr>
+                <w:rPr>
+                  <w:rFonts w:ascii="Cambria Math" w:hAnsi="Cambria Math"/>
+                  <w:sz w:val="26"/>
+                  <w:szCs w:val="26"/>
+                </w:rPr>
+                <m:t>⊆</m:t>
+              </m:r>
+              <m:r>
+                <w:rPr>
+                  <w:rFonts w:ascii="Cambria Math" w:hAnsi="Cambria Math"/>
+                  <w:sz w:val="26"/>
+                  <w:szCs w:val="26"/>
+                </w:rPr>
+                <m:t xml:space="preserve">Tq ⋀ </m:t>
+              </m:r>
+              <m:sSub>
+                <m:sSubPr>
+                  <m:ctrlPr>
+                    <w:rPr>
+                      <w:rFonts w:ascii="Cambria Math" w:hAnsi="Cambria Math"/>
+                      <w:i/>
+                      <w:sz w:val="26"/>
+                      <w:szCs w:val="26"/>
+                      <w:lang w:val="vi-VN"/>
+                    </w:rPr>
+                  </m:ctrlPr>
+                </m:sSubPr>
+                <m:e>
+                  <m:r>
+                    <w:rPr>
+                      <w:rFonts w:ascii="Cambria Math" w:hAnsi="Cambria Math"/>
+                      <w:sz w:val="26"/>
+                      <w:szCs w:val="26"/>
+                      <w:lang w:val="vi-VN"/>
+                    </w:rPr>
+                    <m:t>T</m:t>
+                  </m:r>
+                </m:e>
+                <m:sub>
+                  <m:r>
+                    <w:rPr>
+                      <w:rFonts w:ascii="Cambria Math" w:hAnsi="Cambria Math"/>
+                      <w:sz w:val="26"/>
+                      <w:szCs w:val="26"/>
+                      <w:lang w:val="vi-VN"/>
+                    </w:rPr>
+                    <m:t>q</m:t>
+                  </m:r>
+                </m:sub>
+              </m:sSub>
+              <m:r>
+                <w:rPr>
+                  <w:rFonts w:ascii="Cambria Math" w:hAnsi="Cambria Math"/>
+                  <w:sz w:val="26"/>
+                  <w:szCs w:val="26"/>
+                  <w:lang w:val="vi-VN"/>
+                </w:rPr>
+                <m:t xml:space="preserve"> ∈ </m:t>
+              </m:r>
+              <m:r>
+                <m:rPr>
+                  <m:sty m:val="bi"/>
+                </m:rPr>
+                <w:rPr>
+                  <w:rFonts w:ascii="Cambria Math" w:hAnsi="Cambria Math"/>
+                  <w:sz w:val="26"/>
+                  <w:szCs w:val="26"/>
+                  <w:lang w:val="vi-VN"/>
+                </w:rPr>
+                <m:t>D</m:t>
+              </m:r>
+            </m:sub>
+            <m:sup/>
+            <m:e>
+              <m:r>
+                <w:rPr>
+                  <w:rFonts w:ascii="Cambria Math" w:hAnsi="Cambria Math"/>
+                  <w:sz w:val="26"/>
+                  <w:szCs w:val="26"/>
+                  <w:lang w:val="vi-VN"/>
+                </w:rPr>
+                <m:t>tu(</m:t>
+              </m:r>
+              <m:sSub>
+                <m:sSubPr>
+                  <m:ctrlPr>
+                    <w:rPr>
+                      <w:rFonts w:ascii="Cambria Math" w:hAnsi="Cambria Math"/>
+                      <w:i/>
+                      <w:sz w:val="26"/>
+                      <w:szCs w:val="26"/>
+                      <w:lang w:val="vi-VN"/>
+                    </w:rPr>
+                  </m:ctrlPr>
+                </m:sSubPr>
+                <m:e>
+                  <m:r>
+                    <w:rPr>
+                      <w:rFonts w:ascii="Cambria Math" w:hAnsi="Cambria Math"/>
+                      <w:sz w:val="26"/>
+                      <w:szCs w:val="26"/>
+                      <w:lang w:val="vi-VN"/>
+                    </w:rPr>
+                    <m:t>T</m:t>
+                  </m:r>
+                </m:e>
+                <m:sub>
+                  <m:r>
+                    <w:rPr>
+                      <w:rFonts w:ascii="Cambria Math" w:hAnsi="Cambria Math"/>
+                      <w:sz w:val="26"/>
+                      <w:szCs w:val="26"/>
+                      <w:lang w:val="vi-VN"/>
+                    </w:rPr>
+                    <m:t>q</m:t>
+                  </m:r>
+                </m:sub>
+              </m:sSub>
+              <m:r>
+                <w:rPr>
+                  <w:rFonts w:ascii="Cambria Math" w:hAnsi="Cambria Math"/>
+                  <w:sz w:val="26"/>
+                  <w:szCs w:val="26"/>
+                  <w:lang w:val="vi-VN"/>
+                </w:rPr>
+                <m:t>)</m:t>
+              </m:r>
+            </m:e>
+          </m:nary>
+        </m:oMath>
+      </m:oMathPara>
     </w:p>
     <w:p>
       <w:pPr>
@@ -9335,7 +9650,25 @@
           <w:szCs w:val="26"/>
           <w:lang w:val="vi-VN"/>
         </w:rPr>
-        <w:t xml:space="preserve">Định nghĩa 7: </w:t>
+        <w:lastRenderedPageBreak/>
+        <w:t xml:space="preserve">Định nghĩa </w:t>
+      </w:r>
+      <w:r>
+        <w:rPr>
+          <w:b/>
+          <w:sz w:val="26"/>
+          <w:szCs w:val="26"/>
+        </w:rPr>
+        <w:t>8</w:t>
+      </w:r>
+      <w:r>
+        <w:rPr>
+          <w:b/>
+          <w:sz w:val="26"/>
+          <w:szCs w:val="26"/>
+          <w:lang w:val="vi-VN"/>
+        </w:rPr>
+        <w:t xml:space="preserve">: </w:t>
       </w:r>
       <w:r>
         <w:rPr>
@@ -9489,7 +9822,6 @@
           <w:szCs w:val="26"/>
           <w:lang w:val="vi-VN"/>
         </w:rPr>
-        <w:lastRenderedPageBreak/>
         <w:t xml:space="preserve">Ví dụ: dựa theo Bảng </w:t>
       </w:r>
       <w:r>
@@ -9584,7 +9916,24 @@
           <w:szCs w:val="26"/>
           <w:lang w:val="vi-VN"/>
         </w:rPr>
-        <w:t xml:space="preserve">Định nghĩa 8: </w:t>
+        <w:t xml:space="preserve">Định nghĩa </w:t>
+      </w:r>
+      <w:r>
+        <w:rPr>
+          <w:b/>
+          <w:sz w:val="26"/>
+          <w:szCs w:val="26"/>
+        </w:rPr>
+        <w:t>9</w:t>
+      </w:r>
+      <w:r>
+        <w:rPr>
+          <w:b/>
+          <w:sz w:val="26"/>
+          <w:szCs w:val="26"/>
+          <w:lang w:val="vi-VN"/>
+        </w:rPr>
+        <w:t xml:space="preserve">: </w:t>
       </w:r>
       <w:r>
         <w:rPr>
@@ -9870,162 +10219,154 @@
           <w:lang w:val="vi-VN"/>
         </w:rPr>
       </w:pPr>
-      <m:oMathPara>
-        <m:oMath>
-          <m:sSub>
-            <m:sSubPr>
-              <m:ctrlPr>
-                <w:rPr>
-                  <w:rFonts w:ascii="Cambria Math" w:eastAsiaTheme="minorEastAsia" w:hAnsi="Cambria Math"/>
-                  <w:i/>
-                  <w:sz w:val="26"/>
-                  <w:szCs w:val="26"/>
-                  <w:lang w:val="vi-VN"/>
-                </w:rPr>
-              </m:ctrlPr>
-            </m:sSubPr>
-            <m:e>
-              <m:r>
-                <w:rPr>
-                  <w:rFonts w:ascii="Cambria Math" w:eastAsiaTheme="minorEastAsia" w:hAnsi="Cambria Math"/>
-                  <w:sz w:val="26"/>
-                  <w:szCs w:val="26"/>
-                  <w:lang w:val="vi-VN"/>
-                </w:rPr>
-                <m:t>expSup</m:t>
-              </m:r>
-            </m:e>
-            <m:sub>
-              <m:r>
-                <w:rPr>
-                  <w:rFonts w:ascii="Cambria Math" w:eastAsiaTheme="minorEastAsia" w:hAnsi="Cambria Math"/>
-                  <w:sz w:val="26"/>
-                  <w:szCs w:val="26"/>
-                  <w:lang w:val="vi-VN"/>
-                </w:rPr>
-                <m:t>min</m:t>
-              </m:r>
-            </m:sub>
-          </m:sSub>
-          <m:d>
-            <m:dPr>
-              <m:ctrlPr>
-                <w:rPr>
-                  <w:rFonts w:ascii="Cambria Math" w:eastAsiaTheme="minorEastAsia" w:hAnsi="Cambria Math"/>
-                  <w:i/>
-                  <w:sz w:val="26"/>
-                  <w:szCs w:val="26"/>
-                  <w:lang w:val="vi-VN"/>
-                </w:rPr>
-              </m:ctrlPr>
-            </m:dPr>
-            <m:e>
-              <m:r>
-                <w:rPr>
-                  <w:rFonts w:ascii="Cambria Math" w:eastAsiaTheme="minorEastAsia" w:hAnsi="Cambria Math"/>
-                  <w:sz w:val="26"/>
-                  <w:szCs w:val="26"/>
-                  <w:lang w:val="vi-VN"/>
-                </w:rPr>
-                <m:t>TUHUFP</m:t>
-              </m:r>
-            </m:e>
-          </m:d>
-          <m:r>
-            <w:rPr>
-              <w:rFonts w:ascii="Cambria Math" w:eastAsiaTheme="minorEastAsia" w:hAnsi="Cambria Math"/>
-              <w:sz w:val="26"/>
-              <w:szCs w:val="26"/>
-              <w:lang w:val="vi-VN"/>
-            </w:rPr>
-            <m:t>=</m:t>
-          </m:r>
-          <m:r>
-            <m:rPr>
-              <m:sty m:val="p"/>
-            </m:rPr>
-            <w:rPr>
-              <w:rFonts w:ascii="Cambria Math" w:eastAsiaTheme="minorEastAsia" w:hAnsi="Cambria Math"/>
-              <w:sz w:val="26"/>
-              <w:szCs w:val="26"/>
-              <w:lang w:val="vi-VN"/>
-            </w:rPr>
-            <m:t>min⁡</m:t>
-          </m:r>
-          <m:r>
-            <w:rPr>
-              <w:rFonts w:ascii="Cambria Math" w:eastAsiaTheme="minorEastAsia" w:hAnsi="Cambria Math"/>
-              <w:sz w:val="26"/>
-              <w:szCs w:val="26"/>
-              <w:lang w:val="vi-VN"/>
-            </w:rPr>
-            <m:t>(expSup</m:t>
-          </m:r>
-          <m:d>
-            <m:dPr>
-              <m:ctrlPr>
-                <w:rPr>
-                  <w:rFonts w:ascii="Cambria Math" w:eastAsiaTheme="minorEastAsia" w:hAnsi="Cambria Math"/>
-                  <w:i/>
-                  <w:sz w:val="26"/>
-                  <w:szCs w:val="26"/>
-                  <w:lang w:val="vi-VN"/>
-                </w:rPr>
-              </m:ctrlPr>
-            </m:dPr>
-            <m:e>
-              <m:r>
-                <m:rPr>
-                  <m:sty m:val="bi"/>
-                </m:rPr>
-                <w:rPr>
-                  <w:rFonts w:ascii="Cambria Math" w:hAnsi="Cambria Math"/>
-                  <w:sz w:val="26"/>
-                  <w:szCs w:val="26"/>
-                  <w:lang w:val="vi-VN"/>
-                </w:rPr>
-                <m:t>x</m:t>
-              </m:r>
-            </m:e>
-          </m:d>
-          <m:r>
-            <w:rPr>
-              <w:rFonts w:ascii="Cambria Math" w:eastAsiaTheme="minorEastAsia" w:hAnsi="Cambria Math"/>
-              <w:sz w:val="26"/>
-              <w:szCs w:val="26"/>
-              <w:lang w:val="vi-VN"/>
-            </w:rPr>
-            <m:t xml:space="preserve">| </m:t>
-          </m:r>
-          <m:r>
-            <m:rPr>
-              <m:sty m:val="bi"/>
-            </m:rPr>
-            <w:rPr>
-              <w:rFonts w:ascii="Cambria Math" w:hAnsi="Cambria Math"/>
-              <w:sz w:val="26"/>
-              <w:szCs w:val="26"/>
-              <w:lang w:val="vi-VN"/>
-            </w:rPr>
-            <m:t>x</m:t>
-          </m:r>
-          <m:r>
-            <w:rPr>
-              <w:rFonts w:ascii="Cambria Math" w:eastAsiaTheme="minorEastAsia" w:hAnsi="Cambria Math"/>
-              <w:sz w:val="26"/>
-              <w:szCs w:val="26"/>
-              <w:lang w:val="vi-VN"/>
-            </w:rPr>
-            <m:t>∈ TUHUFP)</m:t>
-          </m:r>
-        </m:oMath>
-      </m:oMathPara>
-    </w:p>
-    <w:p>
-      <w:pPr>
-        <w:pStyle w:val="Heading4"/>
-        <w:jc w:val="both"/>
-      </w:pPr>
+      <m:oMath>
+        <m:sSub>
+          <m:sSubPr>
+            <m:ctrlPr>
+              <w:rPr>
+                <w:rFonts w:ascii="Cambria Math" w:eastAsiaTheme="minorEastAsia" w:hAnsi="Cambria Math"/>
+                <w:i/>
+                <w:sz w:val="26"/>
+                <w:szCs w:val="26"/>
+                <w:lang w:val="vi-VN"/>
+              </w:rPr>
+            </m:ctrlPr>
+          </m:sSubPr>
+          <m:e>
+            <m:r>
+              <w:rPr>
+                <w:rFonts w:ascii="Cambria Math" w:eastAsiaTheme="minorEastAsia" w:hAnsi="Cambria Math"/>
+                <w:sz w:val="26"/>
+                <w:szCs w:val="26"/>
+                <w:lang w:val="vi-VN"/>
+              </w:rPr>
+              <m:t>expSup</m:t>
+            </m:r>
+          </m:e>
+          <m:sub>
+            <m:r>
+              <w:rPr>
+                <w:rFonts w:ascii="Cambria Math" w:eastAsiaTheme="minorEastAsia" w:hAnsi="Cambria Math"/>
+                <w:sz w:val="26"/>
+                <w:szCs w:val="26"/>
+                <w:lang w:val="vi-VN"/>
+              </w:rPr>
+              <m:t>min</m:t>
+            </m:r>
+          </m:sub>
+        </m:sSub>
+        <m:d>
+          <m:dPr>
+            <m:ctrlPr>
+              <w:rPr>
+                <w:rFonts w:ascii="Cambria Math" w:eastAsiaTheme="minorEastAsia" w:hAnsi="Cambria Math"/>
+                <w:i/>
+                <w:sz w:val="26"/>
+                <w:szCs w:val="26"/>
+                <w:lang w:val="vi-VN"/>
+              </w:rPr>
+            </m:ctrlPr>
+          </m:dPr>
+          <m:e>
+            <m:r>
+              <w:rPr>
+                <w:rFonts w:ascii="Cambria Math" w:eastAsiaTheme="minorEastAsia" w:hAnsi="Cambria Math"/>
+                <w:sz w:val="26"/>
+                <w:szCs w:val="26"/>
+                <w:lang w:val="vi-VN"/>
+              </w:rPr>
+              <m:t>TUHUFP</m:t>
+            </m:r>
+          </m:e>
+        </m:d>
+        <m:r>
+          <w:rPr>
+            <w:rFonts w:ascii="Cambria Math" w:eastAsiaTheme="minorEastAsia" w:hAnsi="Cambria Math"/>
+            <w:sz w:val="26"/>
+            <w:szCs w:val="26"/>
+            <w:lang w:val="vi-VN"/>
+          </w:rPr>
+          <m:t>=</m:t>
+        </m:r>
+        <m:r>
+          <m:rPr>
+            <m:sty m:val="p"/>
+          </m:rPr>
+          <w:rPr>
+            <w:rFonts w:ascii="Cambria Math" w:eastAsiaTheme="minorEastAsia" w:hAnsi="Cambria Math"/>
+            <w:sz w:val="26"/>
+            <w:szCs w:val="26"/>
+            <w:lang w:val="vi-VN"/>
+          </w:rPr>
+          <m:t>min⁡</m:t>
+        </m:r>
+        <m:r>
+          <w:rPr>
+            <w:rFonts w:ascii="Cambria Math" w:eastAsiaTheme="minorEastAsia" w:hAnsi="Cambria Math"/>
+            <w:sz w:val="26"/>
+            <w:szCs w:val="26"/>
+            <w:lang w:val="vi-VN"/>
+          </w:rPr>
+          <m:t>(expSup</m:t>
+        </m:r>
+        <m:d>
+          <m:dPr>
+            <m:ctrlPr>
+              <w:rPr>
+                <w:rFonts w:ascii="Cambria Math" w:eastAsiaTheme="minorEastAsia" w:hAnsi="Cambria Math"/>
+                <w:i/>
+                <w:sz w:val="26"/>
+                <w:szCs w:val="26"/>
+                <w:lang w:val="vi-VN"/>
+              </w:rPr>
+            </m:ctrlPr>
+          </m:dPr>
+          <m:e>
+            <m:r>
+              <m:rPr>
+                <m:sty m:val="bi"/>
+              </m:rPr>
+              <w:rPr>
+                <w:rFonts w:ascii="Cambria Math" w:hAnsi="Cambria Math"/>
+                <w:sz w:val="26"/>
+                <w:szCs w:val="26"/>
+                <w:lang w:val="vi-VN"/>
+              </w:rPr>
+              <m:t>x</m:t>
+            </m:r>
+          </m:e>
+        </m:d>
+        <m:r>
+          <w:rPr>
+            <w:rFonts w:ascii="Cambria Math" w:eastAsiaTheme="minorEastAsia" w:hAnsi="Cambria Math"/>
+            <w:sz w:val="26"/>
+            <w:szCs w:val="26"/>
+            <w:lang w:val="vi-VN"/>
+          </w:rPr>
+          <m:t xml:space="preserve">| </m:t>
+        </m:r>
+        <m:r>
+          <m:rPr>
+            <m:sty m:val="bi"/>
+          </m:rPr>
+          <w:rPr>
+            <w:rFonts w:ascii="Cambria Math" w:hAnsi="Cambria Math"/>
+            <w:sz w:val="26"/>
+            <w:szCs w:val="26"/>
+            <w:lang w:val="vi-VN"/>
+          </w:rPr>
+          <m:t>x</m:t>
+        </m:r>
+        <m:r>
+          <w:rPr>
+            <w:rFonts w:ascii="Cambria Math" w:eastAsiaTheme="minorEastAsia" w:hAnsi="Cambria Math"/>
+            <w:sz w:val="26"/>
+            <w:szCs w:val="26"/>
+            <w:lang w:val="vi-VN"/>
+          </w:rPr>
+          <m:t>∈ TUHUFP)</m:t>
+        </m:r>
+      </m:oMath>
       <w:r>
         <w:br w:type="page"/>
       </w:r>
@@ -10051,8 +10392,8 @@
           <w:lang w:val="vi-VN"/>
         </w:rPr>
       </w:pPr>
-      <w:bookmarkStart w:id="6" w:name="_Toc143173070"/>
-      <w:bookmarkStart w:id="7" w:name="_Toc161458417"/>
+      <w:bookmarkStart w:id="6" w:name="_Toc161458417"/>
+      <w:bookmarkStart w:id="7" w:name="_Toc143173070"/>
       <w:r>
         <w:rPr>
           <w:rFonts w:eastAsia="Calibri" w:cs="Times New Roman"/>
@@ -10064,7 +10405,7 @@
         <w:lastRenderedPageBreak/>
         <w:t>Phương pháp thực hiện</w:t>
       </w:r>
-      <w:bookmarkEnd w:id="7"/>
+      <w:bookmarkEnd w:id="6"/>
     </w:p>
     <w:p>
       <w:pPr>
@@ -10244,7 +10585,24 @@
           <w:szCs w:val="26"/>
           <w:lang w:val="vi-VN"/>
         </w:rPr>
-        <w:t>Thuộc tính max để lưu giá trị xác suất mong đợi lớn nhất của mẫu trong TEP-list. Ngưỡng tối đa (overestimate) của một tập XY được xác định bằng expSup(X) x max(Y). Bằng việc tính toán trước ngưỡng tối đa của một tập mẫu và so sánh với ngưỡng đặt ra trong top-k, chúng ta có thể tính toán các tập kết hợp có tồn tại top-k hay không, từ đó cắt giảm không gian lưu trữ và nâng cao hiệu suất khai thác.</w:t>
+        <w:t>Thuộc tính max để lưu giá trị xác suất mong đợi lớn nhất của mẫu trong TEP-</w:t>
+      </w:r>
+      <w:r>
+        <w:rPr>
+          <w:rFonts w:ascii="Times News Roman" w:eastAsia="Calibri" w:hAnsi="Times News Roman" w:cs="Times New Roman (Body CS)"/>
+          <w:sz w:val="26"/>
+          <w:szCs w:val="26"/>
+        </w:rPr>
+        <w:t>L</w:t>
+      </w:r>
+      <w:r>
+        <w:rPr>
+          <w:rFonts w:ascii="Times News Roman" w:eastAsia="Calibri" w:hAnsi="Times News Roman" w:cs="Times New Roman (Body CS)"/>
+          <w:sz w:val="26"/>
+          <w:szCs w:val="26"/>
+          <w:lang w:val="vi-VN"/>
+        </w:rPr>
+        <w:t>ist. Ngưỡng tối đa (overestimate) của một tập XY được xác định bằng expSup(X) x max(Y). Bằng việc tính toán trước ngưỡng tối đa của một tập mẫu và so sánh với ngưỡng đặt ra trong top-k, chúng ta có thể tính toán các tập kết hợp có tồn tại top-k hay không, từ đó cắt giảm không gian lưu trữ và nâng cao hiệu suất khai thác.</w:t>
       </w:r>
     </w:p>
     <w:p>
@@ -10282,6 +10640,32 @@
           <w:numId w:val="33"/>
         </w:numPr>
         <w:spacing w:before="0" w:after="160" w:line="360" w:lineRule="auto"/>
+        <w:ind w:left="720" w:firstLine="0"/>
+        <w:jc w:val="both"/>
+        <w:rPr>
+          <w:rFonts w:ascii="Times News Roman" w:eastAsia="Calibri" w:hAnsi="Times News Roman" w:cs="Times New Roman (Body CS)"/>
+          <w:sz w:val="26"/>
+          <w:szCs w:val="26"/>
+          <w:lang w:val="vi-VN"/>
+        </w:rPr>
+      </w:pPr>
+      <w:r>
+        <w:rPr>
+          <w:rFonts w:ascii="Times News Roman" w:eastAsia="Calibri" w:hAnsi="Times News Roman" w:cs="Times New Roman (Body CS)"/>
+          <w:sz w:val="26"/>
+          <w:szCs w:val="26"/>
+        </w:rPr>
+        <w:t>Thuộc tính TWU (transaction-weight-utility) là tổng các tiện ích của giao dịch trong TEP-List.</w:t>
+      </w:r>
+    </w:p>
+    <w:p>
+      <w:pPr>
+        <w:pStyle w:val="ListParagraph"/>
+        <w:numPr>
+          <w:ilvl w:val="0"/>
+          <w:numId w:val="33"/>
+        </w:numPr>
+        <w:spacing w:before="0" w:after="160" w:line="360" w:lineRule="auto"/>
         <w:ind w:left="0" w:firstLine="720"/>
         <w:jc w:val="both"/>
         <w:rPr>
@@ -10393,6 +10777,31 @@
     </w:p>
     <w:p>
       <w:pPr>
+        <w:pStyle w:val="ListParagraph"/>
+        <w:numPr>
+          <w:ilvl w:val="1"/>
+          <w:numId w:val="33"/>
+        </w:numPr>
+        <w:spacing w:before="0" w:after="160" w:line="360" w:lineRule="auto"/>
+        <w:ind w:left="1440" w:firstLine="0"/>
+        <w:jc w:val="both"/>
+        <w:rPr>
+          <w:rFonts w:ascii="Times News Roman" w:eastAsia="Calibri" w:hAnsi="Times News Roman" w:cs="Times New Roman (Body CS)"/>
+          <w:sz w:val="26"/>
+          <w:szCs w:val="26"/>
+        </w:rPr>
+      </w:pPr>
+      <w:r>
+        <w:rPr>
+          <w:rFonts w:ascii="Times News Roman" w:eastAsia="Calibri" w:hAnsi="Times News Roman" w:cs="Times New Roman (Body CS)"/>
+          <w:sz w:val="26"/>
+          <w:szCs w:val="26"/>
+        </w:rPr>
+        <w:t>Tiện ích của mỗi giao dịch</w:t>
+      </w:r>
+    </w:p>
+    <w:p>
+      <w:pPr>
         <w:spacing w:before="0" w:line="360" w:lineRule="auto"/>
         <w:ind w:firstLine="720"/>
         <w:jc w:val="both"/>
@@ -10411,6 +10820,7 @@
           <w:szCs w:val="26"/>
           <w:lang w:val="vi-VN"/>
         </w:rPr>
+        <w:lastRenderedPageBreak/>
         <w:t xml:space="preserve">Dựa theo dữ liệu ví dụ ở Bảng </w:t>
       </w:r>
       <w:r>
@@ -10488,7 +10898,6 @@
           <w:sz w:val="26"/>
           <w:szCs w:val="26"/>
         </w:rPr>
-        <w:lastRenderedPageBreak/>
         <w:drawing>
           <wp:inline distT="0" distB="0" distL="0" distR="0" wp14:anchorId="3C26B2E3" wp14:editId="33A9780C">
             <wp:extent cx="4229100" cy="3249443"/>
@@ -10638,6 +11047,7 @@
           <w:szCs w:val="26"/>
           <w:lang w:val="vi-VN"/>
         </w:rPr>
+        <w:lastRenderedPageBreak/>
         <w:t>Hình 4.2</w:t>
       </w:r>
       <w:r>
@@ -10705,17 +11115,7 @@
           <w:szCs w:val="26"/>
           <w:lang w:val="vi-VN"/>
         </w:rPr>
-        <w:t xml:space="preserve">2 thể hiện quá trình kết hợp mẫu {A, B} từ CUP-list item A và CUP-list item B. Đầu tiên, ta xác định TEP-list của mẫu từ các TID trùng lặp (2, 5, 7). Dựa </w:t>
-      </w:r>
-      <w:r>
-        <w:rPr>
-          <w:rFonts w:ascii="Times News Roman" w:eastAsia="Calibri" w:hAnsi="Times News Roman" w:cs="Times New Roman (Body CS)"/>
-          <w:sz w:val="26"/>
-          <w:szCs w:val="26"/>
-          <w:lang w:val="vi-VN"/>
-        </w:rPr>
-        <w:lastRenderedPageBreak/>
-        <w:t>vào các định nghĩa 1 và 3 để xác định các giá trị xác suất mong đợi và tiện ích của mẫu trong TEP-list.</w:t>
+        <w:t>2 thể hiện quá trình kết hợp mẫu {A, B} từ CUP-list item A và CUP-list item B. Đầu tiên, ta xác định TEP-list của mẫu từ các TID trùng lặp (2, 5, 7). Dựa vào các định nghĩa 1 và 3 để xác định các giá trị xác suất mong đợi và tiện ích của mẫu trong TEP-list.</w:t>
       </w:r>
     </w:p>
     <w:p>
@@ -10901,6 +11301,7 @@
           <w:szCs w:val="26"/>
           <w:lang w:val="vi-VN"/>
         </w:rPr>
+        <w:lastRenderedPageBreak/>
         <w:t>Tìm kiếm tất cả CUP-list của tập mẫu đơn (1 sản phẩm) trong cơ sở dữ liệu D và sắp xếp theo thứ tự giảm dần độ tin cậy mong đợi.</w:t>
       </w:r>
     </w:p>
@@ -10955,24 +11356,287 @@
           <w:szCs w:val="26"/>
           <w:lang w:val="vi-VN"/>
         </w:rPr>
+        <w:t>Gọi phương thức TUHUFP_Search. TUHUFP_Search sử dụng chiến lược chia để trị để tạo ra các CUP-list của tập mẫu lớn hơn từ các CUP-list của tập mẫu tham gia. Với mỗi tập mẫu, nếu độ tin cậy mong đợi thấp hơn ngưỡng tin cậy mong đợi hoặc tiện ích của tập mẫu thấp hơn ngưỡng tiện ích thì sẽ bỏ qua. Nếu không, thuật toán sẽ thêm tập mẫu vào kết quả và kết hợp chúng để tìm kiếm các tập mẫu lớn hơn. Chiến lược này sẽ tìm kiếm đến khi tất cả mẫu được xem xét.</w:t>
+      </w:r>
+    </w:p>
+    <w:bookmarkEnd w:id="7"/>
+    <w:p>
+      <w:pPr>
+        <w:pStyle w:val="Heading1"/>
+      </w:pPr>
+      <w:r>
+        <w:t>TRIỂN KHAI GIẢI PHÁP</w:t>
+      </w:r>
+    </w:p>
+    <w:p>
+      <w:pPr>
+        <w:pStyle w:val="Heading2"/>
+        <w:rPr>
+          <w:lang w:val="en-US"/>
+        </w:rPr>
+      </w:pPr>
+      <w:bookmarkStart w:id="11" w:name="_Toc161458422"/>
+      <w:r>
+        <w:rPr>
+          <w:lang w:val="en-US"/>
+        </w:rPr>
+        <w:t>Class Diagram</w:t>
+      </w:r>
+    </w:p>
+    <w:p>
+      <w:pPr>
+        <w:pStyle w:val="Nidungvnbn"/>
+      </w:pPr>
+      <w:r>
+        <w:t>Giải pháp được triển khai với các lớp sau:</w:t>
+      </w:r>
+    </w:p>
+    <w:p>
+      <w:pPr>
+        <w:pStyle w:val="Nidungvnbn"/>
+        <w:numPr>
+          <w:ilvl w:val="0"/>
+          <w:numId w:val="40"/>
+        </w:numPr>
+      </w:pPr>
+      <w:r>
+        <w:t>Tep&lt;T1, T2&gt;: lớp này sử dụng để tạo đối tượng Tep bên trong TEP-List của CUP; bao gồm các thuộc tính như TID, xác suất tồn tại, giá trị tiện ích, và giá trị tiện ích của giao dịch tại TID đó, các phương thức cơ bản như khởi tạo, các getters và setters.</w:t>
+      </w:r>
+    </w:p>
+    <w:p>
+      <w:pPr>
+        <w:pStyle w:val="Nidungvnbn"/>
+        <w:numPr>
+          <w:ilvl w:val="0"/>
+          <w:numId w:val="40"/>
+        </w:numPr>
+      </w:pPr>
+      <w:r>
+        <w:t xml:space="preserve">Cup&lt;T1, T2, T3&gt;: lớp được sử dụng để tạo nên CUP tham gia vào quá trình khi thác của thuật toán, các thuộc tính bao gồm: tên, độ mong đợi tin cậy, giá trị tiện ích, TEP-List, </w:t>
+      </w:r>
+      <w:r>
+        <w:t>giá trị max trong TEP-List, tổng các tiện ích giao dịch trong TEP-List; cùng với các phương thức khởi tạo, setters, getters.</w:t>
+      </w:r>
+    </w:p>
+    <w:p>
+      <w:pPr>
+        <w:pStyle w:val="Nidungvnbn"/>
+        <w:numPr>
+          <w:ilvl w:val="0"/>
+          <w:numId w:val="40"/>
+        </w:numPr>
+      </w:pPr>
+      <w:r>
+        <w:t xml:space="preserve">AlgorithmTUHUFP&lt;T1, T2, T3&gt;: lớp này </w:t>
+      </w:r>
+      <w:r>
+        <w:t xml:space="preserve">chứa thuật toán TUHUFP để khai thác k tập mẫu tiện ích cao phổ biến đầu tiên. </w:t>
+      </w:r>
+    </w:p>
+    <w:p>
+      <w:pPr>
+        <w:pStyle w:val="Nidungvnbn"/>
+        <w:ind w:left="1080" w:firstLine="0"/>
+      </w:pPr>
+      <w:r>
+        <w:t>Các thuộc tính trong lớp này bao gồm: danh sách kết quả, một Map chứa các 1-mẫu tham gia, ngưỡng tiện ích và ngưỡng phổ biến.</w:t>
+      </w:r>
+    </w:p>
+    <w:p>
+      <w:pPr>
+        <w:pStyle w:val="Nidungvnbn"/>
+        <w:ind w:left="1080" w:firstLine="0"/>
+      </w:pPr>
+      <w:r>
+        <w:t>Các phương thức:</w:t>
+      </w:r>
+    </w:p>
+    <w:p>
+      <w:pPr>
+        <w:pStyle w:val="Nidungvnbn"/>
+        <w:ind w:left="1080" w:firstLine="0"/>
+      </w:pPr>
+      <w:r>
+        <w:t xml:space="preserve">+ </w:t>
+      </w:r>
+      <w:r>
+        <w:t>readData(filePath: String, percentage: double, k: int)</w:t>
+      </w:r>
+      <w:r>
+        <w:t>: đọc file chứa các cơ sở dữ liệu để chuẩn bị cho quá trình xử lý</w:t>
+      </w:r>
+      <w:r>
+        <w:t>.</w:t>
+      </w:r>
+    </w:p>
+    <w:p>
+      <w:pPr>
+        <w:pStyle w:val="Nidungvnbn"/>
+        <w:ind w:left="1080" w:firstLine="0"/>
+      </w:pPr>
+      <w:r>
         <w:lastRenderedPageBreak/>
-        <w:t>Gọi phương thức TUHUFP_Search. TUHUFP_Search sử dụng chiến lược chia để trị để tạo ra các CUP-list của tập mẫu lớn hơn từ các CUP-list của tập mẫu tham gia. Với mỗi tập mẫu, nếu độ tin cậy mong đợi thấp hơn ngưỡng tin cậy mong đợi hoặc tiện ích của tập mẫu thấp hơn ngưỡng tiện ích thì sẽ bỏ qua. Nếu không, thuật toán sẽ thêm tập mẫu vào kết quả và kết hợp chúng để tìm kiếm các tập mẫu lớn hơn. Chiến lược này sẽ tìm kiếm đến khi tất cả mẫu được xem xét.</w:t>
-      </w:r>
-    </w:p>
-    <w:bookmarkEnd w:id="6"/>
-    <w:p>
-      <w:pPr>
-        <w:pStyle w:val="Heading1"/>
-      </w:pPr>
-      <w:r>
-        <w:t>TRIỂN KHAI GIẢI PHÁP</w:t>
+        <w:t>+ processData(itemName: String, probLine: String, utilLine: String, TID: Integer):</w:t>
+      </w:r>
+      <w:r>
+        <w:t xml:space="preserve"> xử lý dữ liệu được truyền từ readData() và tạo ra </w:t>
+      </w:r>
+      <w:r>
+        <w:t>CUP-list 1-mẫu.</w:t>
+      </w:r>
+    </w:p>
+    <w:p>
+      <w:pPr>
+        <w:pStyle w:val="Nidungvnbn"/>
+        <w:ind w:left="1080" w:firstLine="0"/>
+      </w:pPr>
+      <w:r>
+        <w:t xml:space="preserve">+ getFitstUHUFP(minUtil: T2, k: int): </w:t>
+      </w:r>
+      <w:r>
+        <w:t>phương thức này trả về một danh sách các mẫu tham gia vào thuật toán, đồng thời sẽ thêm các mẫu thỏa điều kiện về ngưỡng lợi ích vào kết quả với độ dài k</w:t>
+      </w:r>
+    </w:p>
+    <w:p>
+      <w:pPr>
+        <w:pStyle w:val="Nidungvnbn"/>
+        <w:ind w:left="1080" w:firstLine="0"/>
+      </w:pPr>
+      <w:r>
+        <w:t xml:space="preserve">+ combineCup(cupX: Cup&lt;T1, T2, T3&gt;, cupY:Cup&lt;T1, T2, T3&gt;): </w:t>
+      </w:r>
+      <w:r>
+        <w:t>phương thức sử dụng để ghép 2 CUP lại với nhau và trả về một CUP mới.</w:t>
+      </w:r>
+    </w:p>
+    <w:p>
+      <w:pPr>
+        <w:pStyle w:val="Nidungvnbn"/>
+        <w:ind w:left="1080" w:firstLine="0"/>
+      </w:pPr>
+      <w:r>
+        <w:t xml:space="preserve">+ </w:t>
+      </w:r>
+      <w:r>
+        <w:t>combineTep: tepX:(List&lt;Tep&lt;T1, T2, T3&gt;&gt;, tepY: List&lt;Tep&lt;T1, T2,</w:t>
+      </w:r>
+      <w:r>
+        <w:t xml:space="preserve"> </w:t>
+      </w:r>
+      <w:r>
+        <w:t>T3&gt;&gt;)</w:t>
+      </w:r>
+      <w:r>
+        <w:t>: phương thức sử dụng để ghép 2 TEP-List của 2 CUP lại với nhau và trả về một TEP-List mới.</w:t>
+      </w:r>
+    </w:p>
+    <w:p>
+      <w:pPr>
+        <w:pStyle w:val="Nidungvnbn"/>
+        <w:ind w:left="1080" w:firstLine="0"/>
+      </w:pPr>
+      <w:r>
+        <w:t>+ TUHUFPSearch(currentCup: List&lt;Cup&lt;T1, T2, T3&gt;&gt;, k: int)</w:t>
+      </w:r>
+      <w:r>
+        <w:t>: phương thức chính của thuật toán, thực hiện khai thác các tập mẫu và thêm vào kết quả cuối cùng khi thỏa các ngưỡng và trả về k tập mẫu không chắc chắn tiện ích cao phổ biến đầu tiên.</w:t>
+      </w:r>
+    </w:p>
+    <w:p>
+      <w:pPr>
+        <w:pStyle w:val="Nidungvnbn"/>
+        <w:ind w:left="1080" w:firstLine="0"/>
+      </w:pPr>
+      <w:r>
+        <w:t>+</w:t>
+      </w:r>
+      <w:r>
+        <w:t xml:space="preserve"> </w:t>
+      </w:r>
+      <w:r>
+        <w:t>runTUHUFPAlgorithm(filePath: String, percentage: double, k: int):</w:t>
+      </w:r>
+      <w:r>
+        <w:t xml:space="preserve"> phương thức được dùng để </w:t>
+      </w:r>
+      <w:r>
+        <w:t>chạy thuật toán với các cài đặt cần thiết.</w:t>
+      </w:r>
+    </w:p>
+    <w:p>
+      <w:pPr>
+        <w:pStyle w:val="Nidungvnbn"/>
+        <w:ind w:left="1080" w:firstLine="0"/>
+      </w:pPr>
+    </w:p>
+    <w:p>
+      <w:pPr>
+        <w:pStyle w:val="Nidungvnbn"/>
+        <w:jc w:val="center"/>
+      </w:pPr>
+      <w:r>
+        <w:rPr>
+          <w:noProof/>
+        </w:rPr>
+        <w:drawing>
+          <wp:inline distT="0" distB="0" distL="0" distR="0" wp14:anchorId="4F4A9D02" wp14:editId="67A296D1">
+            <wp:extent cx="4533900" cy="2780090"/>
+            <wp:effectExtent l="0" t="0" r="0" b="1270"/>
+            <wp:docPr id="301850280" name="Graphic 3"/>
+            <wp:cNvGraphicFramePr>
+              <a:graphicFrameLocks xmlns:a="http://schemas.openxmlformats.org/drawingml/2006/main" noChangeAspect="1"/>
+            </wp:cNvGraphicFramePr>
+            <a:graphic xmlns:a="http://schemas.openxmlformats.org/drawingml/2006/main">
+              <a:graphicData uri="http://schemas.openxmlformats.org/drawingml/2006/picture">
+                <pic:pic xmlns:pic="http://schemas.openxmlformats.org/drawingml/2006/picture">
+                  <pic:nvPicPr>
+                    <pic:cNvPr id="301850280" name="Graphic 301850280"/>
+                    <pic:cNvPicPr/>
+                  </pic:nvPicPr>
+                  <pic:blipFill>
+                    <a:blip r:embed="rId14" cstate="print">
+                      <a:extLst>
+                        <a:ext uri="{28A0092B-C50C-407E-A947-70E740481C1C}">
+                          <a14:useLocalDpi xmlns:a14="http://schemas.microsoft.com/office/drawing/2010/main" val="0"/>
+                        </a:ext>
+                        <a:ext uri="{96DAC541-7B7A-43D3-8B79-37D633B846F1}">
+                          <asvg:svgBlip xmlns:asvg="http://schemas.microsoft.com/office/drawing/2016/SVG/main" r:embed="rId15"/>
+                        </a:ext>
+                      </a:extLst>
+                    </a:blip>
+                    <a:stretch>
+                      <a:fillRect/>
+                    </a:stretch>
+                  </pic:blipFill>
+                  <pic:spPr>
+                    <a:xfrm>
+                      <a:off x="0" y="0"/>
+                      <a:ext cx="4538346" cy="2782816"/>
+                    </a:xfrm>
+                    <a:prstGeom prst="rect">
+                      <a:avLst/>
+                    </a:prstGeom>
+                  </pic:spPr>
+                </pic:pic>
+              </a:graphicData>
+            </a:graphic>
+          </wp:inline>
+        </w:drawing>
+      </w:r>
+    </w:p>
+    <w:p>
+      <w:pPr>
+        <w:pStyle w:val="Nidungvnbn"/>
+        <w:jc w:val="center"/>
+      </w:pPr>
+      <w:r>
+        <w:t>Hình 5.1 Class Diagram</w:t>
       </w:r>
     </w:p>
     <w:p>
       <w:pPr>
         <w:pStyle w:val="Heading2"/>
       </w:pPr>
-      <w:bookmarkStart w:id="11" w:name="_Toc161458422"/>
       <w:r>
         <w:t>Xử lý dữ liệu</w:t>
       </w:r>
@@ -10995,7 +11659,23 @@
           <w:szCs w:val="26"/>
           <w:lang w:val="vi-VN"/>
         </w:rPr>
-        <w:t>Để triển khai khai thác k tập mẫu tiên cao phổ biến đầu tiên, đề tài yêu cầu hai bộ dữ liệu:</w:t>
+        <w:lastRenderedPageBreak/>
+        <w:t xml:space="preserve">Để triển khai khai thác k tập mẫu </w:t>
+      </w:r>
+      <w:r>
+        <w:rPr>
+          <w:sz w:val="26"/>
+          <w:szCs w:val="26"/>
+        </w:rPr>
+        <w:t>tiện ích</w:t>
+      </w:r>
+      <w:r>
+        <w:rPr>
+          <w:sz w:val="26"/>
+          <w:szCs w:val="26"/>
+          <w:lang w:val="vi-VN"/>
+        </w:rPr>
+        <w:t xml:space="preserve"> cao phổ biến đầu tiên, đề tài yêu cầu hai bộ dữ liệu:</w:t>
       </w:r>
     </w:p>
     <w:p>
@@ -11153,7 +11833,6 @@
       </w:pPr>
       <w:bookmarkStart w:id="13" w:name="_Toc161458424"/>
       <w:r>
-        <w:lastRenderedPageBreak/>
         <w:t xml:space="preserve">Thiết lập </w:t>
       </w:r>
       <w:r>
@@ -11286,7 +11965,16 @@
           <w:szCs w:val="26"/>
           <w:lang w:val="vi-VN"/>
         </w:rPr>
-        <w:t xml:space="preserve">Gọi phương thức TUHUFP_Search với chiến lược chia để trị. Đầu tiên với danh sách ứng viên k-mẫu, thuật toán sẽ kết hợp các phần tử trong danh sách với nhau để tạo ra (k+1)-mẫu. Nếu (k+1)-mẫu này có độ tin cậy mong đợi nhỏ hơn ngưỡng tin cậy mong đợi thì thuật toán sẽ bỏ qua. Ngược lại, thuật toán sẽ kiểm tra: </w:t>
+        <w:t xml:space="preserve">Gọi phương thức TUHUFP_Search với chiến lược chia để trị. Đầu tiên với danh sách ứng viên k-mẫu, thuật toán sẽ kết hợp các phần tử trong danh sách với nhau </w:t>
+      </w:r>
+      <w:r>
+        <w:rPr>
+          <w:sz w:val="26"/>
+          <w:szCs w:val="26"/>
+          <w:lang w:val="vi-VN"/>
+        </w:rPr>
+        <w:lastRenderedPageBreak/>
+        <w:t xml:space="preserve">để tạo ra (k+1)-mẫu. Nếu (k+1)-mẫu này có độ tin cậy mong đợi nhỏ hơn ngưỡng tin cậy mong đợi thì thuật toán sẽ bỏ qua. Ngược lại, thuật toán sẽ kiểm tra: </w:t>
       </w:r>
     </w:p>
     <w:p>
@@ -11316,7 +12004,13 @@
     </w:p>
     <w:p>
       <w:pPr>
+        <w:pStyle w:val="ListParagraph"/>
+        <w:numPr>
+          <w:ilvl w:val="0"/>
+          <w:numId w:val="37"/>
+        </w:numPr>
         <w:spacing w:before="0" w:after="200" w:line="276" w:lineRule="auto"/>
+        <w:ind w:hanging="11"/>
         <w:jc w:val="both"/>
         <w:rPr>
           <w:b/>
@@ -11387,10 +12081,2549 @@
         </w:rPr>
         <w:t xml:space="preserve"> , tiếp tục gọi TUHUFP_Search với danh sách ứng viên để tạo danh sách (k+2)-mẫu. Chiến lược này được sử dụng cho đến khi tất cả các mẫu đã được xem xét.</w:t>
       </w:r>
-      <w:r>
-        <w:rPr>
-          <w:lang w:val="vi-VN"/>
-        </w:rPr>
+    </w:p>
+    <w:tbl>
+      <w:tblPr>
+        <w:tblStyle w:val="TableGrid"/>
+        <w:tblW w:w="0" w:type="auto"/>
+        <w:tblLook w:val="04A0" w:firstRow="1" w:lastRow="0" w:firstColumn="1" w:lastColumn="0" w:noHBand="0" w:noVBand="1"/>
+      </w:tblPr>
+      <w:tblGrid>
+        <w:gridCol w:w="672"/>
+        <w:gridCol w:w="8105"/>
+      </w:tblGrid>
+      <w:tr>
+        <w:tc>
+          <w:tcPr>
+            <w:tcW w:w="9395" w:type="dxa"/>
+            <w:gridSpan w:val="2"/>
+          </w:tcPr>
+          <w:p>
+            <w:pPr>
+              <w:spacing w:line="360" w:lineRule="auto"/>
+              <w:rPr>
+                <w:rFonts w:cs="Times New Roman"/>
+                <w:b/>
+                <w:bCs/>
+                <w:sz w:val="26"/>
+                <w:szCs w:val="26"/>
+              </w:rPr>
+            </w:pPr>
+            <w:r>
+              <w:rPr>
+                <w:rFonts w:cs="Times New Roman"/>
+                <w:b/>
+                <w:bCs/>
+                <w:sz w:val="26"/>
+                <w:szCs w:val="26"/>
+              </w:rPr>
+              <w:t xml:space="preserve">THUẬT TOÁN 1: </w:t>
+            </w:r>
+            <w:r>
+              <w:rPr>
+                <w:rFonts w:cs="Times New Roman"/>
+                <w:sz w:val="26"/>
+                <w:szCs w:val="26"/>
+              </w:rPr>
+              <w:t>Thuật toán TUHUFP</w:t>
+            </w:r>
+          </w:p>
+        </w:tc>
+      </w:tr>
+      <w:tr>
+        <w:tc>
+          <w:tcPr>
+            <w:tcW w:w="9395" w:type="dxa"/>
+            <w:gridSpan w:val="2"/>
+            <w:tcBorders>
+              <w:bottom w:val="single" w:sz="4" w:space="0" w:color="auto"/>
+            </w:tcBorders>
+          </w:tcPr>
+          <w:p>
+            <w:pPr>
+              <w:spacing w:line="360" w:lineRule="auto"/>
+              <w:rPr>
+                <w:rFonts w:cs="Times New Roman"/>
+                <w:sz w:val="26"/>
+                <w:szCs w:val="26"/>
+              </w:rPr>
+            </w:pPr>
+            <w:r>
+              <w:rPr>
+                <w:rFonts w:cs="Times New Roman"/>
+                <w:b/>
+                <w:bCs/>
+                <w:sz w:val="26"/>
+                <w:szCs w:val="26"/>
+              </w:rPr>
+              <w:t>Đầu vào:</w:t>
+            </w:r>
+            <w:r>
+              <w:rPr>
+                <w:rFonts w:cs="Times New Roman"/>
+                <w:sz w:val="26"/>
+                <w:szCs w:val="26"/>
+              </w:rPr>
+              <w:t xml:space="preserve"> U: một cơ sở dữ liệu không chắc chắn, H: cơ sở dữ liệu tiện ích, percentage: ngưỡng tiện ích mong muốn của người dùng (%), k: số lượng UHUFP cần tìm.</w:t>
+            </w:r>
+          </w:p>
+          <w:p>
+            <w:pPr>
+              <w:spacing w:line="360" w:lineRule="auto"/>
+              <w:rPr>
+                <w:rFonts w:cs="Times New Roman"/>
+                <w:sz w:val="26"/>
+                <w:szCs w:val="26"/>
+              </w:rPr>
+            </w:pPr>
+            <w:r>
+              <w:rPr>
+                <w:rFonts w:cs="Times New Roman"/>
+                <w:b/>
+                <w:bCs/>
+                <w:sz w:val="26"/>
+                <w:szCs w:val="26"/>
+              </w:rPr>
+              <w:t xml:space="preserve">Đầu ra: </w:t>
+            </w:r>
+            <w:r>
+              <w:rPr>
+                <w:rFonts w:cs="Times New Roman"/>
+                <w:sz w:val="26"/>
+                <w:szCs w:val="26"/>
+              </w:rPr>
+              <w:t>k tập mẫu phổ biến không chắc chắn có tiện ích cao đầu tiên</w:t>
+            </w:r>
+          </w:p>
+        </w:tc>
+      </w:tr>
+      <w:tr>
+        <w:tc>
+          <w:tcPr>
+            <w:tcW w:w="704" w:type="dxa"/>
+            <w:tcBorders>
+              <w:right w:val="nil"/>
+            </w:tcBorders>
+          </w:tcPr>
+          <w:p>
+            <w:pPr>
+              <w:spacing w:line="360" w:lineRule="auto"/>
+              <w:rPr>
+                <w:rFonts w:cs="Times New Roman"/>
+                <w:sz w:val="26"/>
+                <w:szCs w:val="26"/>
+              </w:rPr>
+            </w:pPr>
+            <w:r>
+              <w:rPr>
+                <w:rFonts w:cs="Times New Roman"/>
+                <w:sz w:val="26"/>
+                <w:szCs w:val="26"/>
+              </w:rPr>
+              <w:t>1.</w:t>
+            </w:r>
+          </w:p>
+          <w:p>
+            <w:pPr>
+              <w:spacing w:line="360" w:lineRule="auto"/>
+              <w:rPr>
+                <w:rFonts w:cs="Times New Roman"/>
+                <w:sz w:val="26"/>
+                <w:szCs w:val="26"/>
+              </w:rPr>
+            </w:pPr>
+            <w:r>
+              <w:rPr>
+                <w:rFonts w:cs="Times New Roman"/>
+                <w:sz w:val="26"/>
+                <w:szCs w:val="26"/>
+              </w:rPr>
+              <w:t>2.</w:t>
+            </w:r>
+          </w:p>
+          <w:p>
+            <w:pPr>
+              <w:spacing w:line="360" w:lineRule="auto"/>
+              <w:rPr>
+                <w:rFonts w:cs="Times New Roman"/>
+                <w:sz w:val="26"/>
+                <w:szCs w:val="26"/>
+              </w:rPr>
+            </w:pPr>
+            <w:r>
+              <w:rPr>
+                <w:rFonts w:cs="Times New Roman"/>
+                <w:sz w:val="26"/>
+                <w:szCs w:val="26"/>
+              </w:rPr>
+              <w:t>3.</w:t>
+            </w:r>
+          </w:p>
+          <w:p>
+            <w:pPr>
+              <w:spacing w:line="360" w:lineRule="auto"/>
+              <w:rPr>
+                <w:rFonts w:cs="Times New Roman"/>
+                <w:sz w:val="26"/>
+                <w:szCs w:val="26"/>
+              </w:rPr>
+            </w:pPr>
+            <w:r>
+              <w:rPr>
+                <w:rFonts w:cs="Times New Roman"/>
+                <w:sz w:val="26"/>
+                <w:szCs w:val="26"/>
+              </w:rPr>
+              <w:t>4.</w:t>
+            </w:r>
+          </w:p>
+          <w:p>
+            <w:pPr>
+              <w:spacing w:line="360" w:lineRule="auto"/>
+              <w:rPr>
+                <w:rFonts w:cs="Times New Roman"/>
+                <w:sz w:val="26"/>
+                <w:szCs w:val="26"/>
+              </w:rPr>
+            </w:pPr>
+            <w:r>
+              <w:rPr>
+                <w:rFonts w:cs="Times New Roman"/>
+                <w:sz w:val="26"/>
+                <w:szCs w:val="26"/>
+              </w:rPr>
+              <w:t>5.</w:t>
+            </w:r>
+          </w:p>
+          <w:p>
+            <w:pPr>
+              <w:spacing w:line="360" w:lineRule="auto"/>
+              <w:rPr>
+                <w:rFonts w:cs="Times New Roman"/>
+                <w:sz w:val="26"/>
+                <w:szCs w:val="26"/>
+              </w:rPr>
+            </w:pPr>
+            <w:r>
+              <w:rPr>
+                <w:rFonts w:cs="Times New Roman"/>
+                <w:sz w:val="26"/>
+                <w:szCs w:val="26"/>
+              </w:rPr>
+              <w:t>5.</w:t>
+            </w:r>
+          </w:p>
+          <w:p>
+            <w:pPr>
+              <w:spacing w:line="360" w:lineRule="auto"/>
+              <w:rPr>
+                <w:rFonts w:cs="Times New Roman"/>
+                <w:sz w:val="26"/>
+                <w:szCs w:val="26"/>
+              </w:rPr>
+            </w:pPr>
+            <w:r>
+              <w:rPr>
+                <w:rFonts w:cs="Times New Roman"/>
+                <w:sz w:val="26"/>
+                <w:szCs w:val="26"/>
+              </w:rPr>
+              <w:t>6.</w:t>
+            </w:r>
+          </w:p>
+          <w:p>
+            <w:pPr>
+              <w:spacing w:line="360" w:lineRule="auto"/>
+              <w:rPr>
+                <w:rFonts w:cs="Times New Roman"/>
+                <w:sz w:val="26"/>
+                <w:szCs w:val="26"/>
+              </w:rPr>
+            </w:pPr>
+            <w:r>
+              <w:rPr>
+                <w:rFonts w:cs="Times New Roman"/>
+                <w:sz w:val="26"/>
+                <w:szCs w:val="26"/>
+              </w:rPr>
+              <w:t>7.</w:t>
+            </w:r>
+          </w:p>
+          <w:p>
+            <w:pPr>
+              <w:spacing w:line="360" w:lineRule="auto"/>
+              <w:rPr>
+                <w:rFonts w:cs="Times New Roman"/>
+                <w:sz w:val="26"/>
+                <w:szCs w:val="26"/>
+              </w:rPr>
+            </w:pPr>
+            <w:r>
+              <w:rPr>
+                <w:rFonts w:cs="Times New Roman"/>
+                <w:sz w:val="26"/>
+                <w:szCs w:val="26"/>
+              </w:rPr>
+              <w:t>8.</w:t>
+            </w:r>
+          </w:p>
+        </w:tc>
+        <w:tc>
+          <w:tcPr>
+            <w:tcW w:w="8691" w:type="dxa"/>
+            <w:tcBorders>
+              <w:left w:val="nil"/>
+            </w:tcBorders>
+          </w:tcPr>
+          <w:p>
+            <w:pPr>
+              <w:spacing w:line="360" w:lineRule="auto"/>
+              <w:rPr>
+                <w:rFonts w:cs="Times New Roman"/>
+                <w:sz w:val="26"/>
+                <w:szCs w:val="26"/>
+              </w:rPr>
+            </w:pPr>
+            <w:r>
+              <w:rPr>
+                <w:rFonts w:cs="Times New Roman"/>
+                <w:sz w:val="26"/>
+                <w:szCs w:val="26"/>
+              </w:rPr>
+              <w:t>Đọc cơ sở dữ liệu U và H để tạo danh sách CUP (1-mẫu)</w:t>
+            </w:r>
+          </w:p>
+          <w:p>
+            <w:pPr>
+              <w:spacing w:line="360" w:lineRule="auto"/>
+              <w:rPr>
+                <w:rFonts w:cs="Times New Roman"/>
+                <w:sz w:val="26"/>
+                <w:szCs w:val="26"/>
+              </w:rPr>
+            </w:pPr>
+            <w:r>
+              <w:rPr>
+                <w:rFonts w:cs="Times New Roman"/>
+                <w:sz w:val="26"/>
+                <w:szCs w:val="26"/>
+              </w:rPr>
+              <w:t xml:space="preserve">Tính tiện ích của cơ sở dữ liệu: </w:t>
+            </w:r>
+            <w:r>
+              <w:rPr>
+                <w:rFonts w:cs="Times New Roman"/>
+                <w:i/>
+                <w:iCs/>
+                <w:sz w:val="26"/>
+                <w:szCs w:val="26"/>
+              </w:rPr>
+              <w:t>databaseUtil</w:t>
+            </w:r>
+            <w:r>
+              <w:rPr>
+                <w:rFonts w:cs="Times New Roman"/>
+                <w:sz w:val="26"/>
+                <w:szCs w:val="26"/>
+              </w:rPr>
+              <w:t xml:space="preserve"> </w:t>
+            </w:r>
+            <w:r>
+              <w:rPr>
+                <w:rFonts w:eastAsiaTheme="minorEastAsia" w:cs="Times New Roman"/>
+                <w:sz w:val="26"/>
+                <w:szCs w:val="26"/>
+              </w:rPr>
+              <w:t xml:space="preserve">← </w:t>
+            </w:r>
+            <w:r>
+              <w:rPr>
+                <w:rFonts w:eastAsiaTheme="minorEastAsia" w:cs="Times New Roman"/>
+                <w:i/>
+                <w:iCs/>
+                <w:sz w:val="26"/>
+                <w:szCs w:val="26"/>
+              </w:rPr>
+              <w:t>SUM(tu(Tq)</w:t>
+            </w:r>
+            <m:oMath>
+              <m:r>
+                <w:rPr>
+                  <w:rFonts w:ascii="Cambria Math" w:eastAsiaTheme="minorEastAsia" w:hAnsi="Cambria Math" w:cs="Times New Roman"/>
+                  <w:sz w:val="26"/>
+                  <w:szCs w:val="26"/>
+                </w:rPr>
+                <m:t xml:space="preserve"> ∈ </m:t>
+              </m:r>
+            </m:oMath>
+            <w:r>
+              <w:rPr>
+                <w:rFonts w:eastAsiaTheme="minorEastAsia" w:cs="Times New Roman"/>
+                <w:i/>
+                <w:iCs/>
+                <w:sz w:val="26"/>
+                <w:szCs w:val="26"/>
+              </w:rPr>
+              <w:t>H)</w:t>
+            </w:r>
+          </w:p>
+          <w:p>
+            <w:pPr>
+              <w:spacing w:line="360" w:lineRule="auto"/>
+              <w:rPr>
+                <w:rFonts w:eastAsiaTheme="minorEastAsia" w:cs="Times New Roman"/>
+                <w:i/>
+                <w:iCs/>
+                <w:sz w:val="26"/>
+                <w:szCs w:val="26"/>
+              </w:rPr>
+            </w:pPr>
+            <w:r>
+              <w:rPr>
+                <w:rFonts w:cs="Times New Roman"/>
+                <w:i/>
+                <w:iCs/>
+                <w:sz w:val="26"/>
+                <w:szCs w:val="26"/>
+              </w:rPr>
+              <w:t xml:space="preserve">minUtil </w:t>
+            </w:r>
+            <w:r>
+              <w:rPr>
+                <w:rFonts w:eastAsiaTheme="minorEastAsia" w:cs="Times New Roman"/>
+                <w:i/>
+                <w:iCs/>
+                <w:sz w:val="26"/>
+                <w:szCs w:val="26"/>
+              </w:rPr>
+              <w:t>← databaseUtil*percentage</w:t>
+            </w:r>
+          </w:p>
+          <w:p>
+            <w:pPr>
+              <w:spacing w:line="360" w:lineRule="auto"/>
+              <w:rPr>
+                <w:rFonts w:cs="Times New Roman"/>
+                <w:sz w:val="26"/>
+                <w:szCs w:val="26"/>
+              </w:rPr>
+            </w:pPr>
+            <w:r>
+              <w:rPr>
+                <w:rFonts w:cs="Times New Roman"/>
+                <w:i/>
+                <w:iCs/>
+                <w:sz w:val="26"/>
+                <w:szCs w:val="26"/>
+              </w:rPr>
+              <w:t>threshold</w:t>
+            </w:r>
+            <w:r>
+              <w:rPr>
+                <w:rFonts w:cs="Times New Roman"/>
+                <w:sz w:val="26"/>
+                <w:szCs w:val="26"/>
+              </w:rPr>
+              <w:t xml:space="preserve"> </w:t>
+            </w:r>
+            <w:r>
+              <w:rPr>
+                <w:rFonts w:eastAsiaTheme="minorEastAsia" w:cs="Times New Roman"/>
+                <w:sz w:val="26"/>
+                <w:szCs w:val="26"/>
+              </w:rPr>
+              <w:t>←</w:t>
+            </w:r>
+            <w:r>
+              <w:rPr>
+                <w:rFonts w:eastAsiaTheme="minorEastAsia" w:cs="Times New Roman"/>
+                <w:i/>
+                <w:iCs/>
+                <w:sz w:val="26"/>
+                <w:szCs w:val="26"/>
+              </w:rPr>
+              <w:t xml:space="preserve"> 0</w:t>
+            </w:r>
+          </w:p>
+          <w:p>
+            <w:pPr>
+              <w:spacing w:line="360" w:lineRule="auto"/>
+              <w:rPr>
+                <w:rFonts w:cs="Times New Roman"/>
+                <w:i/>
+                <w:iCs/>
+                <w:sz w:val="26"/>
+                <w:szCs w:val="26"/>
+              </w:rPr>
+            </w:pPr>
+            <w:r>
+              <w:rPr>
+                <w:rFonts w:cs="Times New Roman"/>
+                <w:sz w:val="26"/>
+                <w:szCs w:val="26"/>
+              </w:rPr>
+              <w:t xml:space="preserve">Sắp xếp lại danh sách CUP (1-mẫu) theo </w:t>
+            </w:r>
+            <w:r>
+              <w:rPr>
+                <w:rFonts w:cs="Times New Roman"/>
+                <w:i/>
+                <w:iCs/>
+                <w:sz w:val="26"/>
+                <w:szCs w:val="26"/>
+              </w:rPr>
+              <w:t>expSup</w:t>
+            </w:r>
+          </w:p>
+          <w:p>
+            <w:pPr>
+              <w:spacing w:line="360" w:lineRule="auto"/>
+              <w:rPr>
+                <w:rFonts w:eastAsiaTheme="minorEastAsia" w:cs="Times New Roman"/>
+                <w:i/>
+                <w:iCs/>
+                <w:sz w:val="26"/>
+                <w:szCs w:val="26"/>
+              </w:rPr>
+            </w:pPr>
+            <w:r>
+              <w:rPr>
+                <w:rFonts w:cs="Times New Roman"/>
+                <w:i/>
+                <w:iCs/>
+                <w:sz w:val="26"/>
+                <w:szCs w:val="26"/>
+              </w:rPr>
+              <w:t>Candidates</w:t>
+            </w:r>
+            <w:r>
+              <w:rPr>
+                <w:rFonts w:cs="Times New Roman"/>
+                <w:sz w:val="26"/>
+                <w:szCs w:val="26"/>
+              </w:rPr>
+              <w:t xml:space="preserve"> </w:t>
+            </w:r>
+            <w:r>
+              <w:rPr>
+                <w:rFonts w:eastAsiaTheme="minorEastAsia" w:cs="Times New Roman"/>
+                <w:sz w:val="26"/>
+                <w:szCs w:val="26"/>
+              </w:rPr>
+              <w:t xml:space="preserve">← </w:t>
+            </w:r>
+            <w:r>
+              <w:rPr>
+                <w:rFonts w:eastAsiaTheme="minorEastAsia" w:cs="Times New Roman"/>
+                <w:i/>
+                <w:iCs/>
+                <w:sz w:val="26"/>
+                <w:szCs w:val="26"/>
+              </w:rPr>
+              <w:t>Candidates</w:t>
+            </w:r>
+            <w:r>
+              <w:rPr>
+                <w:rFonts w:eastAsiaTheme="minorEastAsia" w:cs="Times New Roman"/>
+                <w:sz w:val="26"/>
+                <w:szCs w:val="26"/>
+              </w:rPr>
+              <w:t xml:space="preserve"> </w:t>
+            </w:r>
+            <m:oMath>
+              <m:r>
+                <w:rPr>
+                  <w:rFonts w:ascii="Cambria Math" w:eastAsiaTheme="minorEastAsia" w:hAnsi="Cambria Math" w:cs="Times New Roman"/>
+                  <w:sz w:val="26"/>
+                  <w:szCs w:val="26"/>
+                </w:rPr>
+                <m:t>∪</m:t>
+              </m:r>
+            </m:oMath>
+            <w:r>
+              <w:rPr>
+                <w:rFonts w:eastAsiaTheme="minorEastAsia" w:cs="Times New Roman"/>
+                <w:sz w:val="26"/>
+                <w:szCs w:val="26"/>
+              </w:rPr>
+              <w:t xml:space="preserve"> </w:t>
+            </w:r>
+            <w:r>
+              <w:rPr>
+                <w:rFonts w:eastAsiaTheme="minorEastAsia" w:cs="Times New Roman"/>
+                <w:i/>
+                <w:iCs/>
+                <w:sz w:val="26"/>
+                <w:szCs w:val="26"/>
+              </w:rPr>
+              <w:t xml:space="preserve">CUPx </w:t>
+            </w:r>
+            <m:oMath>
+              <m:r>
+                <w:rPr>
+                  <w:rFonts w:ascii="Cambria Math" w:eastAsiaTheme="minorEastAsia" w:hAnsi="Cambria Math" w:cs="Times New Roman"/>
+                  <w:sz w:val="26"/>
+                  <w:szCs w:val="26"/>
+                </w:rPr>
+                <m:t>∈</m:t>
+              </m:r>
+            </m:oMath>
+            <w:r>
+              <w:rPr>
+                <w:rFonts w:eastAsiaTheme="minorEastAsia" w:cs="Times New Roman"/>
+                <w:i/>
+                <w:iCs/>
+                <w:sz w:val="26"/>
+                <w:szCs w:val="26"/>
+              </w:rPr>
+              <w:t xml:space="preserve"> CUP, CUPx.TWU ≥ minUtil</w:t>
+            </w:r>
+          </w:p>
+          <w:p>
+            <w:pPr>
+              <w:spacing w:line="360" w:lineRule="auto"/>
+              <w:rPr>
+                <w:rFonts w:eastAsiaTheme="minorEastAsia" w:cs="Times New Roman"/>
+                <w:i/>
+                <w:iCs/>
+                <w:sz w:val="26"/>
+                <w:szCs w:val="26"/>
+              </w:rPr>
+            </w:pPr>
+            <w:r>
+              <w:rPr>
+                <w:rFonts w:cs="Times New Roman"/>
+                <w:i/>
+                <w:iCs/>
+                <w:sz w:val="26"/>
+                <w:szCs w:val="26"/>
+              </w:rPr>
+              <w:t>topUHUFP</w:t>
+            </w:r>
+            <w:r>
+              <w:rPr>
+                <w:rFonts w:cs="Times New Roman"/>
+                <w:sz w:val="26"/>
+                <w:szCs w:val="26"/>
+              </w:rPr>
+              <w:t xml:space="preserve"> </w:t>
+            </w:r>
+            <w:r>
+              <w:rPr>
+                <w:rFonts w:eastAsiaTheme="minorEastAsia" w:cs="Times New Roman"/>
+                <w:sz w:val="26"/>
+                <w:szCs w:val="26"/>
+              </w:rPr>
+              <w:t xml:space="preserve">← </w:t>
+            </w:r>
+            <w:r>
+              <w:rPr>
+                <w:rFonts w:eastAsiaTheme="minorEastAsia" w:cs="Times New Roman"/>
+                <w:i/>
+                <w:iCs/>
+                <w:sz w:val="26"/>
+                <w:szCs w:val="26"/>
+              </w:rPr>
+              <w:t>topUHUFP</w:t>
+            </w:r>
+            <w:r>
+              <w:rPr>
+                <w:rFonts w:eastAsiaTheme="minorEastAsia" w:cs="Times New Roman"/>
+                <w:sz w:val="26"/>
+                <w:szCs w:val="26"/>
+              </w:rPr>
+              <w:t xml:space="preserve"> </w:t>
+            </w:r>
+            <m:oMath>
+              <m:r>
+                <w:rPr>
+                  <w:rFonts w:ascii="Cambria Math" w:eastAsiaTheme="minorEastAsia" w:hAnsi="Cambria Math" w:cs="Times New Roman"/>
+                  <w:sz w:val="26"/>
+                  <w:szCs w:val="26"/>
+                </w:rPr>
+                <m:t>∪</m:t>
+              </m:r>
+            </m:oMath>
+            <w:r>
+              <w:rPr>
+                <w:rFonts w:eastAsiaTheme="minorEastAsia" w:cs="Times New Roman"/>
+                <w:sz w:val="26"/>
+                <w:szCs w:val="26"/>
+              </w:rPr>
+              <w:t xml:space="preserve"> </w:t>
+            </w:r>
+            <w:r>
+              <w:rPr>
+                <w:rFonts w:eastAsiaTheme="minorEastAsia" w:cs="Times New Roman"/>
+                <w:i/>
+                <w:iCs/>
+                <w:sz w:val="26"/>
+                <w:szCs w:val="26"/>
+              </w:rPr>
+              <w:t xml:space="preserve">CUPx </w:t>
+            </w:r>
+            <m:oMath>
+              <m:r>
+                <w:rPr>
+                  <w:rFonts w:ascii="Cambria Math" w:eastAsiaTheme="minorEastAsia" w:hAnsi="Cambria Math" w:cs="Times New Roman"/>
+                  <w:sz w:val="26"/>
+                  <w:szCs w:val="26"/>
+                </w:rPr>
+                <m:t>∈</m:t>
+              </m:r>
+            </m:oMath>
+            <w:r>
+              <w:rPr>
+                <w:rFonts w:eastAsiaTheme="minorEastAsia" w:cs="Times New Roman"/>
+                <w:i/>
+                <w:iCs/>
+                <w:sz w:val="26"/>
+                <w:szCs w:val="26"/>
+              </w:rPr>
+              <w:t xml:space="preserve"> CUP, CUPx.utility ≥ minUtil</w:t>
+            </w:r>
+          </w:p>
+          <w:p>
+            <w:pPr>
+              <w:spacing w:line="360" w:lineRule="auto"/>
+              <w:rPr>
+                <w:rFonts w:eastAsiaTheme="minorEastAsia" w:cs="Times New Roman"/>
+                <w:i/>
+                <w:iCs/>
+                <w:sz w:val="26"/>
+                <w:szCs w:val="26"/>
+              </w:rPr>
+            </w:pPr>
+            <w:r>
+              <w:rPr>
+                <w:rFonts w:cs="Times New Roman"/>
+                <w:i/>
+                <w:iCs/>
+                <w:sz w:val="26"/>
+                <w:szCs w:val="26"/>
+              </w:rPr>
+              <w:t>threshold</w:t>
+            </w:r>
+            <w:r>
+              <w:rPr>
+                <w:rFonts w:cs="Times New Roman"/>
+                <w:sz w:val="26"/>
+                <w:szCs w:val="26"/>
+              </w:rPr>
+              <w:t xml:space="preserve">  </w:t>
+            </w:r>
+            <w:r>
+              <w:rPr>
+                <w:rFonts w:eastAsiaTheme="minorEastAsia" w:cs="Times New Roman"/>
+                <w:sz w:val="26"/>
+                <w:szCs w:val="26"/>
+              </w:rPr>
+              <w:t xml:space="preserve">← phần tử cuối </w:t>
+            </w:r>
+            <w:r>
+              <w:rPr>
+                <w:rFonts w:eastAsiaTheme="minorEastAsia" w:cs="Times New Roman"/>
+                <w:i/>
+                <w:iCs/>
+                <w:sz w:val="26"/>
+                <w:szCs w:val="26"/>
+              </w:rPr>
+              <w:t xml:space="preserve">CUPx </w:t>
+            </w:r>
+            <m:oMath>
+              <m:r>
+                <w:rPr>
+                  <w:rFonts w:ascii="Cambria Math" w:eastAsiaTheme="minorEastAsia" w:hAnsi="Cambria Math" w:cs="Times New Roman"/>
+                  <w:sz w:val="26"/>
+                  <w:szCs w:val="26"/>
+                </w:rPr>
+                <m:t>∈</m:t>
+              </m:r>
+            </m:oMath>
+            <w:r>
+              <w:rPr>
+                <w:rFonts w:eastAsiaTheme="minorEastAsia" w:cs="Times New Roman"/>
+                <w:i/>
+                <w:iCs/>
+                <w:sz w:val="26"/>
+                <w:szCs w:val="26"/>
+              </w:rPr>
+              <w:t xml:space="preserve"> CUP, topUHUFP.size = k</w:t>
+            </w:r>
+          </w:p>
+          <w:p>
+            <w:pPr>
+              <w:spacing w:line="360" w:lineRule="auto"/>
+              <w:rPr>
+                <w:rFonts w:cs="Times New Roman"/>
+                <w:i/>
+                <w:iCs/>
+                <w:sz w:val="26"/>
+                <w:szCs w:val="26"/>
+              </w:rPr>
+            </w:pPr>
+            <w:r>
+              <w:rPr>
+                <w:rFonts w:cs="Times New Roman"/>
+                <w:i/>
+                <w:iCs/>
+                <w:sz w:val="26"/>
+                <w:szCs w:val="26"/>
+              </w:rPr>
+              <w:t>TUHUFPSearch(Candidates, threshold, minUtil, k)</w:t>
+            </w:r>
+          </w:p>
+        </w:tc>
+      </w:tr>
+    </w:tbl>
+    <w:p>
+      <w:pPr>
+        <w:spacing w:before="0" w:after="200" w:line="276" w:lineRule="auto"/>
+        <w:ind w:left="709"/>
+        <w:jc w:val="both"/>
+      </w:pPr>
+    </w:p>
+    <w:tbl>
+      <w:tblPr>
+        <w:tblStyle w:val="TableGrid"/>
+        <w:tblW w:w="0" w:type="auto"/>
+        <w:tblLook w:val="04A0" w:firstRow="1" w:lastRow="0" w:firstColumn="1" w:lastColumn="0" w:noHBand="0" w:noVBand="1"/>
+      </w:tblPr>
+      <w:tblGrid>
+        <w:gridCol w:w="558"/>
+        <w:gridCol w:w="8195"/>
+        <w:gridCol w:w="24"/>
+      </w:tblGrid>
+      <w:tr>
+        <w:tc>
+          <w:tcPr>
+            <w:tcW w:w="9395" w:type="dxa"/>
+            <w:gridSpan w:val="3"/>
+          </w:tcPr>
+          <w:p>
+            <w:pPr>
+              <w:spacing w:line="360" w:lineRule="auto"/>
+              <w:rPr>
+                <w:rFonts w:cs="Times New Roman"/>
+                <w:b/>
+                <w:bCs/>
+                <w:sz w:val="26"/>
+                <w:szCs w:val="26"/>
+              </w:rPr>
+            </w:pPr>
+            <w:r>
+              <w:rPr>
+                <w:rFonts w:cs="Times New Roman"/>
+                <w:b/>
+                <w:bCs/>
+                <w:sz w:val="26"/>
+                <w:szCs w:val="26"/>
+              </w:rPr>
+              <w:t xml:space="preserve">THUẬT TOÁN 2: </w:t>
+            </w:r>
+            <w:r>
+              <w:rPr>
+                <w:rFonts w:cs="Times New Roman"/>
+                <w:sz w:val="26"/>
+                <w:szCs w:val="26"/>
+              </w:rPr>
+              <w:t>Phương thức</w:t>
+            </w:r>
+            <w:r>
+              <w:rPr>
+                <w:rFonts w:cs="Times New Roman"/>
+                <w:b/>
+                <w:bCs/>
+                <w:sz w:val="26"/>
+                <w:szCs w:val="26"/>
+              </w:rPr>
+              <w:t xml:space="preserve"> </w:t>
+            </w:r>
+            <w:r>
+              <w:rPr>
+                <w:rFonts w:cs="Times New Roman"/>
+                <w:sz w:val="26"/>
+                <w:szCs w:val="26"/>
+              </w:rPr>
+              <w:t>TUHUFP_Search</w:t>
+            </w:r>
+          </w:p>
+        </w:tc>
+      </w:tr>
+      <w:tr>
+        <w:tc>
+          <w:tcPr>
+            <w:tcW w:w="9395" w:type="dxa"/>
+            <w:gridSpan w:val="3"/>
+          </w:tcPr>
+          <w:p>
+            <w:pPr>
+              <w:spacing w:line="360" w:lineRule="auto"/>
+              <w:rPr>
+                <w:rFonts w:cs="Times New Roman"/>
+                <w:sz w:val="26"/>
+                <w:szCs w:val="26"/>
+              </w:rPr>
+            </w:pPr>
+            <w:r>
+              <w:rPr>
+                <w:rFonts w:cs="Times New Roman"/>
+                <w:b/>
+                <w:bCs/>
+                <w:sz w:val="26"/>
+                <w:szCs w:val="26"/>
+              </w:rPr>
+              <w:lastRenderedPageBreak/>
+              <w:t>Đầu vào:</w:t>
+            </w:r>
+            <w:r>
+              <w:rPr>
+                <w:rFonts w:cs="Times New Roman"/>
+                <w:sz w:val="26"/>
+                <w:szCs w:val="26"/>
+              </w:rPr>
+              <w:t xml:space="preserve"> P: một danh sách chứa các Cup, threshold: ngưỡng phổ biến, minUtil: ngưỡng tiện ích mong muốn của người dùng, và k là số lượng UHUFP cần tìm.</w:t>
+            </w:r>
+          </w:p>
+          <w:p>
+            <w:pPr>
+              <w:spacing w:line="360" w:lineRule="auto"/>
+              <w:rPr>
+                <w:rFonts w:cs="Times New Roman"/>
+                <w:b/>
+                <w:bCs/>
+                <w:sz w:val="26"/>
+                <w:szCs w:val="26"/>
+              </w:rPr>
+            </w:pPr>
+            <w:r>
+              <w:rPr>
+                <w:rFonts w:cs="Times New Roman"/>
+                <w:b/>
+                <w:bCs/>
+                <w:sz w:val="26"/>
+                <w:szCs w:val="26"/>
+              </w:rPr>
+              <w:t>Đầu ra:</w:t>
+            </w:r>
+            <w:r>
+              <w:rPr>
+                <w:rFonts w:cs="Times New Roman"/>
+                <w:sz w:val="26"/>
+                <w:szCs w:val="26"/>
+              </w:rPr>
+              <w:t xml:space="preserve"> k tập mẫu phổ biến không chắc chắn có tiện ích cao đầu tiên</w:t>
+            </w:r>
+          </w:p>
+        </w:tc>
+      </w:tr>
+      <w:tr>
+        <w:trPr>
+          <w:gridAfter w:val="1"/>
+          <w:wAfter w:w="28" w:type="dxa"/>
+        </w:trPr>
+        <w:tc>
+          <w:tcPr>
+            <w:tcW w:w="562" w:type="dxa"/>
+            <w:tcBorders>
+              <w:right w:val="nil"/>
+            </w:tcBorders>
+          </w:tcPr>
+          <w:p>
+            <w:pPr>
+              <w:spacing w:line="360" w:lineRule="auto"/>
+              <w:rPr>
+                <w:rFonts w:cs="Times New Roman"/>
+                <w:sz w:val="26"/>
+                <w:szCs w:val="26"/>
+              </w:rPr>
+            </w:pPr>
+            <w:r>
+              <w:rPr>
+                <w:rFonts w:cs="Times New Roman"/>
+                <w:sz w:val="26"/>
+                <w:szCs w:val="26"/>
+              </w:rPr>
+              <w:t>1.</w:t>
+            </w:r>
+          </w:p>
+          <w:p>
+            <w:pPr>
+              <w:spacing w:line="360" w:lineRule="auto"/>
+              <w:rPr>
+                <w:rFonts w:cs="Times New Roman"/>
+                <w:sz w:val="26"/>
+                <w:szCs w:val="26"/>
+              </w:rPr>
+            </w:pPr>
+            <w:r>
+              <w:rPr>
+                <w:rFonts w:cs="Times New Roman"/>
+                <w:sz w:val="26"/>
+                <w:szCs w:val="26"/>
+              </w:rPr>
+              <w:t>2.</w:t>
+            </w:r>
+          </w:p>
+          <w:p>
+            <w:pPr>
+              <w:spacing w:line="360" w:lineRule="auto"/>
+              <w:rPr>
+                <w:rFonts w:cs="Times New Roman"/>
+                <w:sz w:val="26"/>
+                <w:szCs w:val="26"/>
+              </w:rPr>
+            </w:pPr>
+            <w:r>
+              <w:rPr>
+                <w:rFonts w:cs="Times New Roman"/>
+                <w:sz w:val="26"/>
+                <w:szCs w:val="26"/>
+              </w:rPr>
+              <w:t>3.</w:t>
+            </w:r>
+          </w:p>
+          <w:p>
+            <w:pPr>
+              <w:spacing w:line="360" w:lineRule="auto"/>
+              <w:rPr>
+                <w:rFonts w:cs="Times New Roman"/>
+                <w:sz w:val="26"/>
+                <w:szCs w:val="26"/>
+              </w:rPr>
+            </w:pPr>
+            <w:r>
+              <w:rPr>
+                <w:rFonts w:cs="Times New Roman"/>
+                <w:sz w:val="26"/>
+                <w:szCs w:val="26"/>
+              </w:rPr>
+              <w:t>4.</w:t>
+            </w:r>
+          </w:p>
+          <w:p>
+            <w:pPr>
+              <w:spacing w:line="360" w:lineRule="auto"/>
+              <w:rPr>
+                <w:rFonts w:cs="Times New Roman"/>
+                <w:sz w:val="26"/>
+                <w:szCs w:val="26"/>
+              </w:rPr>
+            </w:pPr>
+            <w:r>
+              <w:rPr>
+                <w:rFonts w:cs="Times New Roman"/>
+                <w:sz w:val="26"/>
+                <w:szCs w:val="26"/>
+              </w:rPr>
+              <w:t>5.</w:t>
+            </w:r>
+          </w:p>
+          <w:p>
+            <w:pPr>
+              <w:spacing w:line="360" w:lineRule="auto"/>
+              <w:rPr>
+                <w:rFonts w:cs="Times New Roman"/>
+                <w:sz w:val="26"/>
+                <w:szCs w:val="26"/>
+              </w:rPr>
+            </w:pPr>
+            <w:r>
+              <w:rPr>
+                <w:rFonts w:cs="Times New Roman"/>
+                <w:sz w:val="26"/>
+                <w:szCs w:val="26"/>
+              </w:rPr>
+              <w:t>6.</w:t>
+            </w:r>
+          </w:p>
+          <w:p>
+            <w:pPr>
+              <w:spacing w:line="360" w:lineRule="auto"/>
+              <w:rPr>
+                <w:rFonts w:cs="Times New Roman"/>
+                <w:sz w:val="26"/>
+                <w:szCs w:val="26"/>
+              </w:rPr>
+            </w:pPr>
+            <w:r>
+              <w:rPr>
+                <w:rFonts w:cs="Times New Roman"/>
+                <w:sz w:val="26"/>
+                <w:szCs w:val="26"/>
+              </w:rPr>
+              <w:t>7.</w:t>
+            </w:r>
+          </w:p>
+          <w:p>
+            <w:pPr>
+              <w:spacing w:line="360" w:lineRule="auto"/>
+              <w:rPr>
+                <w:rFonts w:cs="Times New Roman"/>
+                <w:sz w:val="26"/>
+                <w:szCs w:val="26"/>
+              </w:rPr>
+            </w:pPr>
+            <w:r>
+              <w:rPr>
+                <w:rFonts w:cs="Times New Roman"/>
+                <w:sz w:val="26"/>
+                <w:szCs w:val="26"/>
+              </w:rPr>
+              <w:t>8.</w:t>
+            </w:r>
+          </w:p>
+          <w:p>
+            <w:pPr>
+              <w:spacing w:line="360" w:lineRule="auto"/>
+              <w:rPr>
+                <w:rFonts w:cs="Times New Roman"/>
+                <w:sz w:val="26"/>
+                <w:szCs w:val="26"/>
+              </w:rPr>
+            </w:pPr>
+            <w:r>
+              <w:rPr>
+                <w:rFonts w:cs="Times New Roman"/>
+                <w:sz w:val="26"/>
+                <w:szCs w:val="26"/>
+              </w:rPr>
+              <w:t>9.</w:t>
+            </w:r>
+          </w:p>
+          <w:p>
+            <w:pPr>
+              <w:spacing w:line="360" w:lineRule="auto"/>
+              <w:rPr>
+                <w:rFonts w:cs="Times New Roman"/>
+                <w:sz w:val="26"/>
+                <w:szCs w:val="26"/>
+              </w:rPr>
+            </w:pPr>
+            <w:r>
+              <w:rPr>
+                <w:rFonts w:cs="Times New Roman"/>
+                <w:sz w:val="26"/>
+                <w:szCs w:val="26"/>
+              </w:rPr>
+              <w:t>10.</w:t>
+            </w:r>
+          </w:p>
+          <w:p>
+            <w:pPr>
+              <w:spacing w:line="360" w:lineRule="auto"/>
+              <w:rPr>
+                <w:rFonts w:cs="Times New Roman"/>
+                <w:sz w:val="26"/>
+                <w:szCs w:val="26"/>
+              </w:rPr>
+            </w:pPr>
+            <w:r>
+              <w:rPr>
+                <w:rFonts w:cs="Times New Roman"/>
+                <w:sz w:val="26"/>
+                <w:szCs w:val="26"/>
+              </w:rPr>
+              <w:t>11.</w:t>
+            </w:r>
+          </w:p>
+          <w:p>
+            <w:pPr>
+              <w:spacing w:line="360" w:lineRule="auto"/>
+              <w:rPr>
+                <w:rFonts w:cs="Times New Roman"/>
+                <w:sz w:val="26"/>
+                <w:szCs w:val="26"/>
+              </w:rPr>
+            </w:pPr>
+            <w:r>
+              <w:rPr>
+                <w:rFonts w:cs="Times New Roman"/>
+                <w:sz w:val="26"/>
+                <w:szCs w:val="26"/>
+              </w:rPr>
+              <w:t>12.</w:t>
+            </w:r>
+          </w:p>
+          <w:p>
+            <w:pPr>
+              <w:spacing w:line="360" w:lineRule="auto"/>
+              <w:rPr>
+                <w:rFonts w:cs="Times New Roman"/>
+                <w:sz w:val="26"/>
+                <w:szCs w:val="26"/>
+              </w:rPr>
+            </w:pPr>
+            <w:r>
+              <w:rPr>
+                <w:rFonts w:cs="Times New Roman"/>
+                <w:sz w:val="26"/>
+                <w:szCs w:val="26"/>
+              </w:rPr>
+              <w:t>13.</w:t>
+            </w:r>
+          </w:p>
+          <w:p>
+            <w:pPr>
+              <w:spacing w:line="360" w:lineRule="auto"/>
+              <w:rPr>
+                <w:rFonts w:cs="Times New Roman"/>
+                <w:sz w:val="26"/>
+                <w:szCs w:val="26"/>
+              </w:rPr>
+            </w:pPr>
+            <w:r>
+              <w:rPr>
+                <w:rFonts w:cs="Times New Roman"/>
+                <w:sz w:val="26"/>
+                <w:szCs w:val="26"/>
+              </w:rPr>
+              <w:t>14.</w:t>
+            </w:r>
+          </w:p>
+          <w:p>
+            <w:pPr>
+              <w:spacing w:line="360" w:lineRule="auto"/>
+              <w:rPr>
+                <w:rFonts w:cs="Times New Roman"/>
+                <w:sz w:val="26"/>
+                <w:szCs w:val="26"/>
+              </w:rPr>
+            </w:pPr>
+            <w:r>
+              <w:rPr>
+                <w:rFonts w:cs="Times New Roman"/>
+                <w:sz w:val="26"/>
+                <w:szCs w:val="26"/>
+              </w:rPr>
+              <w:t>15.</w:t>
+            </w:r>
+          </w:p>
+          <w:p>
+            <w:pPr>
+              <w:spacing w:line="360" w:lineRule="auto"/>
+              <w:rPr>
+                <w:rFonts w:cs="Times New Roman"/>
+                <w:sz w:val="26"/>
+                <w:szCs w:val="26"/>
+              </w:rPr>
+            </w:pPr>
+            <w:r>
+              <w:rPr>
+                <w:rFonts w:cs="Times New Roman"/>
+                <w:sz w:val="26"/>
+                <w:szCs w:val="26"/>
+              </w:rPr>
+              <w:t>16.</w:t>
+            </w:r>
+          </w:p>
+          <w:p>
+            <w:pPr>
+              <w:spacing w:line="360" w:lineRule="auto"/>
+              <w:rPr>
+                <w:rFonts w:cs="Times New Roman"/>
+                <w:sz w:val="26"/>
+                <w:szCs w:val="26"/>
+              </w:rPr>
+            </w:pPr>
+            <w:r>
+              <w:rPr>
+                <w:rFonts w:cs="Times New Roman"/>
+                <w:sz w:val="26"/>
+                <w:szCs w:val="26"/>
+              </w:rPr>
+              <w:t>17.</w:t>
+            </w:r>
+          </w:p>
+          <w:p>
+            <w:pPr>
+              <w:spacing w:line="360" w:lineRule="auto"/>
+              <w:rPr>
+                <w:rFonts w:cs="Times New Roman"/>
+                <w:sz w:val="26"/>
+                <w:szCs w:val="26"/>
+              </w:rPr>
+            </w:pPr>
+            <w:r>
+              <w:rPr>
+                <w:rFonts w:cs="Times New Roman"/>
+                <w:sz w:val="26"/>
+                <w:szCs w:val="26"/>
+              </w:rPr>
+              <w:t>18.</w:t>
+            </w:r>
+          </w:p>
+          <w:p>
+            <w:pPr>
+              <w:spacing w:line="360" w:lineRule="auto"/>
+              <w:rPr>
+                <w:rFonts w:cs="Times New Roman"/>
+                <w:sz w:val="26"/>
+                <w:szCs w:val="26"/>
+              </w:rPr>
+            </w:pPr>
+            <w:r>
+              <w:rPr>
+                <w:rFonts w:cs="Times New Roman"/>
+                <w:sz w:val="26"/>
+                <w:szCs w:val="26"/>
+              </w:rPr>
+              <w:t>19.</w:t>
+            </w:r>
+          </w:p>
+          <w:p>
+            <w:pPr>
+              <w:spacing w:after="0" w:line="360" w:lineRule="auto"/>
+              <w:rPr>
+                <w:rFonts w:cs="Times New Roman"/>
+                <w:sz w:val="26"/>
+                <w:szCs w:val="26"/>
+              </w:rPr>
+            </w:pPr>
+            <w:r>
+              <w:rPr>
+                <w:rFonts w:cs="Times New Roman"/>
+                <w:sz w:val="26"/>
+                <w:szCs w:val="26"/>
+              </w:rPr>
+              <w:t>20.</w:t>
+            </w:r>
+          </w:p>
+          <w:p>
+            <w:pPr>
+              <w:spacing w:after="0" w:line="360" w:lineRule="auto"/>
+              <w:rPr>
+                <w:rFonts w:cs="Times New Roman"/>
+                <w:sz w:val="26"/>
+                <w:szCs w:val="26"/>
+              </w:rPr>
+            </w:pPr>
+            <w:r>
+              <w:rPr>
+                <w:rFonts w:cs="Times New Roman"/>
+                <w:sz w:val="26"/>
+                <w:szCs w:val="26"/>
+              </w:rPr>
+              <w:lastRenderedPageBreak/>
+              <w:t>21.</w:t>
+            </w:r>
+          </w:p>
+        </w:tc>
+        <w:tc>
+          <w:tcPr>
+            <w:tcW w:w="8805" w:type="dxa"/>
+            <w:tcBorders>
+              <w:left w:val="nil"/>
+            </w:tcBorders>
+          </w:tcPr>
+          <w:p>
+            <w:pPr>
+              <w:spacing w:line="360" w:lineRule="auto"/>
+              <w:rPr>
+                <w:rFonts w:eastAsiaTheme="minorEastAsia" w:cs="Times New Roman"/>
+                <w:sz w:val="26"/>
+                <w:szCs w:val="26"/>
+              </w:rPr>
+            </w:pPr>
+            <w:r>
+              <w:rPr>
+                <w:rFonts w:eastAsiaTheme="minorEastAsia" w:cs="Times New Roman"/>
+                <w:b/>
+                <w:bCs/>
+                <w:sz w:val="26"/>
+                <w:szCs w:val="26"/>
+              </w:rPr>
+              <w:lastRenderedPageBreak/>
+              <w:t>Nếu</w:t>
+            </w:r>
+            <w:r>
+              <w:rPr>
+                <w:rFonts w:eastAsiaTheme="minorEastAsia" w:cs="Times New Roman"/>
+                <w:sz w:val="26"/>
+                <w:szCs w:val="26"/>
+              </w:rPr>
+              <w:t xml:space="preserve"> </w:t>
+            </w:r>
+            <w:r>
+              <w:rPr>
+                <w:rFonts w:eastAsiaTheme="minorEastAsia" w:cs="Times New Roman"/>
+                <w:i/>
+                <w:iCs/>
+                <w:sz w:val="26"/>
+                <w:szCs w:val="26"/>
+              </w:rPr>
+              <w:t>P.size &gt; 1</w:t>
+            </w:r>
+            <w:r>
+              <w:rPr>
+                <w:rFonts w:eastAsiaTheme="minorEastAsia" w:cs="Times New Roman"/>
+                <w:sz w:val="26"/>
+                <w:szCs w:val="26"/>
+              </w:rPr>
+              <w:t xml:space="preserve"> </w:t>
+            </w:r>
+            <w:r>
+              <w:rPr>
+                <w:rFonts w:eastAsiaTheme="minorEastAsia" w:cs="Times New Roman"/>
+                <w:b/>
+                <w:bCs/>
+                <w:sz w:val="26"/>
+                <w:szCs w:val="26"/>
+              </w:rPr>
+              <w:t>thì</w:t>
+            </w:r>
+            <w:r>
+              <w:rPr>
+                <w:rFonts w:eastAsiaTheme="minorEastAsia" w:cs="Times New Roman"/>
+                <w:sz w:val="26"/>
+                <w:szCs w:val="26"/>
+              </w:rPr>
+              <w:t>:</w:t>
+            </w:r>
+          </w:p>
+          <w:p>
+            <w:pPr>
+              <w:spacing w:line="360" w:lineRule="auto"/>
+              <w:ind w:firstLine="312"/>
+              <w:rPr>
+                <w:rFonts w:eastAsiaTheme="minorEastAsia" w:cs="Times New Roman"/>
+                <w:sz w:val="26"/>
+                <w:szCs w:val="26"/>
+              </w:rPr>
+            </w:pPr>
+            <w:r>
+              <w:rPr>
+                <w:rFonts w:eastAsiaTheme="minorEastAsia" w:cs="Times New Roman"/>
+                <w:b/>
+                <w:bCs/>
+                <w:sz w:val="26"/>
+                <w:szCs w:val="26"/>
+              </w:rPr>
+              <w:t xml:space="preserve">Với mỗi </w:t>
+            </w:r>
+            <w:r>
+              <w:rPr>
+                <w:rFonts w:eastAsiaTheme="minorEastAsia" w:cs="Times New Roman"/>
+                <w:i/>
+                <w:iCs/>
+                <w:sz w:val="26"/>
+                <w:szCs w:val="26"/>
+              </w:rPr>
+              <w:t xml:space="preserve">Px </w:t>
+            </w:r>
+            <m:oMath>
+              <m:r>
+                <w:rPr>
+                  <w:rFonts w:ascii="Cambria Math" w:eastAsiaTheme="minorEastAsia" w:hAnsi="Cambria Math" w:cs="Times New Roman"/>
+                  <w:sz w:val="26"/>
+                  <w:szCs w:val="26"/>
+                </w:rPr>
+                <m:t>∈</m:t>
+              </m:r>
+            </m:oMath>
+            <w:r>
+              <w:rPr>
+                <w:rFonts w:eastAsiaTheme="minorEastAsia" w:cs="Times New Roman"/>
+                <w:i/>
+                <w:sz w:val="26"/>
+                <w:szCs w:val="26"/>
+              </w:rPr>
+              <w:t xml:space="preserve"> P</w:t>
+            </w:r>
+            <w:r>
+              <w:rPr>
+                <w:rFonts w:eastAsiaTheme="minorEastAsia" w:cs="Times New Roman"/>
+                <w:sz w:val="26"/>
+                <w:szCs w:val="26"/>
+              </w:rPr>
+              <w:t xml:space="preserve">, </w:t>
+            </w:r>
+            <w:r>
+              <w:rPr>
+                <w:rFonts w:eastAsiaTheme="minorEastAsia" w:cs="Times New Roman"/>
+                <w:b/>
+                <w:bCs/>
+                <w:sz w:val="26"/>
+                <w:szCs w:val="26"/>
+              </w:rPr>
+              <w:t>thực hiện:</w:t>
+            </w:r>
+          </w:p>
+          <w:p>
+            <w:pPr>
+              <w:spacing w:line="360" w:lineRule="auto"/>
+              <w:ind w:firstLine="737"/>
+              <w:rPr>
+                <w:rFonts w:eastAsiaTheme="minorEastAsia" w:cs="Times New Roman"/>
+                <w:sz w:val="26"/>
+                <w:szCs w:val="26"/>
+              </w:rPr>
+            </w:pPr>
+            <w:r>
+              <w:rPr>
+                <w:rFonts w:eastAsiaTheme="minorEastAsia" w:cs="Times New Roman"/>
+                <w:i/>
+                <w:sz w:val="26"/>
+                <w:szCs w:val="26"/>
+              </w:rPr>
+              <w:t xml:space="preserve">ListofnewCUP </w:t>
+            </w:r>
+            <w:r>
+              <w:rPr>
+                <w:rFonts w:eastAsiaTheme="minorEastAsia" w:cs="Times New Roman"/>
+                <w:sz w:val="26"/>
+                <w:szCs w:val="26"/>
+              </w:rPr>
+              <w:t>←</w:t>
+            </w:r>
+            <m:oMath>
+              <m:r>
+                <w:rPr>
+                  <w:rFonts w:ascii="Cambria Math" w:eastAsiaTheme="minorEastAsia" w:hAnsi="Cambria Math" w:cs="Times New Roman"/>
+                  <w:sz w:val="26"/>
+                  <w:szCs w:val="26"/>
+                </w:rPr>
+                <m:t xml:space="preserve"> ∅</m:t>
+              </m:r>
+            </m:oMath>
+          </w:p>
+          <w:p>
+            <w:pPr>
+              <w:spacing w:line="360" w:lineRule="auto"/>
+              <w:ind w:firstLine="737"/>
+              <w:rPr>
+                <w:rFonts w:eastAsiaTheme="minorEastAsia" w:cs="Times New Roman"/>
+                <w:b/>
+                <w:bCs/>
+                <w:sz w:val="26"/>
+                <w:szCs w:val="26"/>
+              </w:rPr>
+            </w:pPr>
+            <w:r>
+              <w:rPr>
+                <w:rFonts w:eastAsiaTheme="minorEastAsia" w:cs="Times New Roman"/>
+                <w:b/>
+                <w:bCs/>
+                <w:sz w:val="26"/>
+                <w:szCs w:val="26"/>
+              </w:rPr>
+              <w:t xml:space="preserve">Với mỗi </w:t>
+            </w:r>
+            <w:r>
+              <w:rPr>
+                <w:rFonts w:eastAsiaTheme="minorEastAsia" w:cs="Times New Roman"/>
+                <w:i/>
+                <w:iCs/>
+                <w:sz w:val="26"/>
+                <w:szCs w:val="26"/>
+              </w:rPr>
+              <w:t xml:space="preserve">Py </w:t>
+            </w:r>
+            <m:oMath>
+              <m:r>
+                <w:rPr>
+                  <w:rFonts w:ascii="Cambria Math" w:eastAsiaTheme="minorEastAsia" w:hAnsi="Cambria Math" w:cs="Times New Roman"/>
+                  <w:sz w:val="26"/>
+                  <w:szCs w:val="26"/>
+                </w:rPr>
+                <m:t>∈</m:t>
+              </m:r>
+            </m:oMath>
+            <w:r>
+              <w:rPr>
+                <w:rFonts w:eastAsiaTheme="minorEastAsia" w:cs="Times New Roman"/>
+                <w:i/>
+                <w:iCs/>
+                <w:sz w:val="26"/>
+                <w:szCs w:val="26"/>
+              </w:rPr>
+              <w:t xml:space="preserve"> P, y &gt; x</w:t>
+            </w:r>
+            <w:r>
+              <w:rPr>
+                <w:rFonts w:eastAsiaTheme="minorEastAsia" w:cs="Times New Roman"/>
+                <w:sz w:val="26"/>
+                <w:szCs w:val="26"/>
+              </w:rPr>
+              <w:t xml:space="preserve"> </w:t>
+            </w:r>
+            <w:r>
+              <w:rPr>
+                <w:rFonts w:eastAsiaTheme="minorEastAsia" w:cs="Times New Roman"/>
+                <w:b/>
+                <w:bCs/>
+                <w:sz w:val="26"/>
+                <w:szCs w:val="26"/>
+              </w:rPr>
+              <w:t>thực hiện</w:t>
+            </w:r>
+          </w:p>
+          <w:p>
+            <w:pPr>
+              <w:spacing w:line="360" w:lineRule="auto"/>
+              <w:ind w:firstLine="1162"/>
+              <w:rPr>
+                <w:rFonts w:eastAsiaTheme="minorEastAsia" w:cs="Times New Roman"/>
+                <w:i/>
+                <w:iCs/>
+                <w:sz w:val="26"/>
+                <w:szCs w:val="26"/>
+              </w:rPr>
+            </w:pPr>
+            <w:r>
+              <w:rPr>
+                <w:rFonts w:eastAsiaTheme="minorEastAsia" w:cs="Times New Roman"/>
+                <w:i/>
+                <w:iCs/>
+                <w:sz w:val="26"/>
+                <w:szCs w:val="26"/>
+              </w:rPr>
+              <w:t>overestimate</w:t>
+            </w:r>
+            <w:r>
+              <w:rPr>
+                <w:rFonts w:eastAsiaTheme="minorEastAsia" w:cs="Times New Roman"/>
+                <w:sz w:val="26"/>
+                <w:szCs w:val="26"/>
+              </w:rPr>
+              <w:t xml:space="preserve"> ← </w:t>
+            </w:r>
+            <w:r>
+              <w:rPr>
+                <w:rFonts w:eastAsiaTheme="minorEastAsia" w:cs="Times New Roman"/>
+                <w:i/>
+                <w:iCs/>
+                <w:sz w:val="26"/>
+                <w:szCs w:val="26"/>
+              </w:rPr>
+              <w:t>Px.expSup*Py.max</w:t>
+            </w:r>
+          </w:p>
+          <w:p>
+            <w:pPr>
+              <w:spacing w:line="360" w:lineRule="auto"/>
+              <w:ind w:firstLine="1162"/>
+              <w:rPr>
+                <w:rFonts w:eastAsiaTheme="minorEastAsia" w:cs="Times New Roman"/>
+                <w:b/>
+                <w:bCs/>
+                <w:sz w:val="26"/>
+                <w:szCs w:val="26"/>
+              </w:rPr>
+            </w:pPr>
+            <w:r>
+              <w:rPr>
+                <w:rFonts w:eastAsiaTheme="minorEastAsia" w:cs="Times New Roman"/>
+                <w:b/>
+                <w:bCs/>
+                <w:sz w:val="26"/>
+                <w:szCs w:val="26"/>
+              </w:rPr>
+              <w:t xml:space="preserve">Nếu </w:t>
+            </w:r>
+            <w:r>
+              <w:rPr>
+                <w:rFonts w:eastAsiaTheme="minorEastAsia" w:cs="Times New Roman"/>
+                <w:i/>
+                <w:iCs/>
+                <w:sz w:val="26"/>
+                <w:szCs w:val="26"/>
+              </w:rPr>
+              <w:t>overetimate &lt; threshold</w:t>
+            </w:r>
+            <w:r>
+              <w:rPr>
+                <w:rFonts w:eastAsiaTheme="minorEastAsia" w:cs="Times New Roman"/>
+                <w:b/>
+                <w:bCs/>
+                <w:sz w:val="26"/>
+                <w:szCs w:val="26"/>
+              </w:rPr>
+              <w:t xml:space="preserve"> </w:t>
+            </w:r>
+            <w:r>
+              <w:rPr>
+                <w:rFonts w:eastAsiaTheme="minorEastAsia" w:cs="Times New Roman"/>
+                <w:sz w:val="26"/>
+                <w:szCs w:val="26"/>
+              </w:rPr>
+              <w:t xml:space="preserve">, </w:t>
+            </w:r>
+            <w:r>
+              <w:rPr>
+                <w:rFonts w:eastAsiaTheme="minorEastAsia" w:cs="Times New Roman"/>
+                <w:b/>
+                <w:bCs/>
+                <w:sz w:val="26"/>
+                <w:szCs w:val="26"/>
+              </w:rPr>
+              <w:t>thì</w:t>
+            </w:r>
+          </w:p>
+          <w:p>
+            <w:pPr>
+              <w:spacing w:line="360" w:lineRule="auto"/>
+              <w:ind w:firstLine="1587"/>
+              <w:rPr>
+                <w:rFonts w:eastAsiaTheme="minorEastAsia" w:cs="Times New Roman"/>
+                <w:sz w:val="26"/>
+                <w:szCs w:val="26"/>
+              </w:rPr>
+            </w:pPr>
+            <w:r>
+              <w:rPr>
+                <w:rFonts w:eastAsiaTheme="minorEastAsia" w:cs="Times New Roman"/>
+                <w:sz w:val="26"/>
+                <w:szCs w:val="26"/>
+              </w:rPr>
+              <w:t xml:space="preserve">Thực hiện </w:t>
+            </w:r>
+            <w:r>
+              <w:rPr>
+                <w:rFonts w:eastAsiaTheme="minorEastAsia" w:cs="Times New Roman"/>
+                <w:i/>
+                <w:iCs/>
+                <w:sz w:val="26"/>
+                <w:szCs w:val="26"/>
+              </w:rPr>
+              <w:t xml:space="preserve">Px </w:t>
+            </w:r>
+            <w:r>
+              <w:rPr>
+                <w:rFonts w:eastAsiaTheme="minorEastAsia" w:cs="Times New Roman"/>
+                <w:sz w:val="26"/>
+                <w:szCs w:val="26"/>
+              </w:rPr>
+              <w:t>tiếp theo, quay lại 2</w:t>
+            </w:r>
+          </w:p>
+          <w:p>
+            <w:pPr>
+              <w:spacing w:line="360" w:lineRule="auto"/>
+              <w:ind w:firstLine="1162"/>
+              <w:rPr>
+                <w:rFonts w:eastAsiaTheme="minorEastAsia" w:cs="Times New Roman"/>
+                <w:sz w:val="26"/>
+                <w:szCs w:val="26"/>
+              </w:rPr>
+            </w:pPr>
+            <w:r>
+              <w:rPr>
+                <w:rFonts w:eastAsiaTheme="minorEastAsia" w:cs="Times New Roman"/>
+                <w:b/>
+                <w:bCs/>
+                <w:sz w:val="26"/>
+                <w:szCs w:val="26"/>
+              </w:rPr>
+              <w:t>Kết thúc</w:t>
+            </w:r>
+          </w:p>
+          <w:p>
+            <w:pPr>
+              <w:spacing w:line="360" w:lineRule="auto"/>
+              <w:ind w:firstLine="1162"/>
+              <w:rPr>
+                <w:rFonts w:eastAsiaTheme="minorEastAsia" w:cs="Times New Roman"/>
+                <w:sz w:val="26"/>
+                <w:szCs w:val="26"/>
+              </w:rPr>
+            </w:pPr>
+            <w:r>
+              <w:rPr>
+                <w:rFonts w:eastAsiaTheme="minorEastAsia" w:cs="Times New Roman"/>
+                <w:i/>
+                <w:iCs/>
+                <w:sz w:val="26"/>
+                <w:szCs w:val="26"/>
+              </w:rPr>
+              <w:t xml:space="preserve">combined </w:t>
+            </w:r>
+            <w:r>
+              <w:rPr>
+                <w:rFonts w:eastAsiaTheme="minorEastAsia" w:cs="Times New Roman"/>
+                <w:sz w:val="26"/>
+                <w:szCs w:val="26"/>
+              </w:rPr>
+              <w:t xml:space="preserve">← </w:t>
+            </w:r>
+            <w:r>
+              <w:rPr>
+                <w:rFonts w:eastAsiaTheme="minorEastAsia" w:cs="Times New Roman"/>
+                <w:i/>
+                <w:iCs/>
+                <w:sz w:val="26"/>
+                <w:szCs w:val="26"/>
+              </w:rPr>
+              <w:t>combineCup</w:t>
+            </w:r>
+            <w:r>
+              <w:rPr>
+                <w:rFonts w:eastAsiaTheme="minorEastAsia" w:cs="Times New Roman"/>
+                <w:sz w:val="26"/>
+                <w:szCs w:val="26"/>
+              </w:rPr>
+              <w:t>(</w:t>
+            </w:r>
+            <w:r>
+              <w:rPr>
+                <w:rFonts w:eastAsiaTheme="minorEastAsia" w:cs="Times New Roman"/>
+                <w:i/>
+                <w:iCs/>
+                <w:sz w:val="26"/>
+                <w:szCs w:val="26"/>
+              </w:rPr>
+              <w:t>Px, Py</w:t>
+            </w:r>
+            <w:r>
+              <w:rPr>
+                <w:rFonts w:eastAsiaTheme="minorEastAsia" w:cs="Times New Roman"/>
+                <w:sz w:val="26"/>
+                <w:szCs w:val="26"/>
+              </w:rPr>
+              <w:t>)</w:t>
+            </w:r>
+          </w:p>
+          <w:p>
+            <w:pPr>
+              <w:spacing w:line="360" w:lineRule="auto"/>
+              <w:ind w:firstLine="1162"/>
+              <w:rPr>
+                <w:rFonts w:eastAsiaTheme="minorEastAsia" w:cs="Times New Roman"/>
+                <w:b/>
+                <w:bCs/>
+                <w:sz w:val="26"/>
+                <w:szCs w:val="26"/>
+              </w:rPr>
+            </w:pPr>
+            <w:r>
+              <w:rPr>
+                <w:rFonts w:eastAsiaTheme="minorEastAsia" w:cs="Times New Roman"/>
+                <w:b/>
+                <w:bCs/>
+                <w:sz w:val="26"/>
+                <w:szCs w:val="26"/>
+              </w:rPr>
+              <w:t xml:space="preserve">Nếu </w:t>
+            </w:r>
+            <w:r>
+              <w:rPr>
+                <w:rFonts w:eastAsiaTheme="minorEastAsia" w:cs="Times New Roman"/>
+                <w:i/>
+                <w:iCs/>
+                <w:sz w:val="26"/>
+                <w:szCs w:val="26"/>
+              </w:rPr>
+              <w:t>combined.expSup &gt; threshold,</w:t>
+            </w:r>
+            <w:r>
+              <w:rPr>
+                <w:rFonts w:eastAsiaTheme="minorEastAsia" w:cs="Times New Roman"/>
+                <w:sz w:val="26"/>
+                <w:szCs w:val="26"/>
+              </w:rPr>
+              <w:t xml:space="preserve"> </w:t>
+            </w:r>
+            <w:r>
+              <w:rPr>
+                <w:rFonts w:eastAsiaTheme="minorEastAsia" w:cs="Times New Roman"/>
+                <w:b/>
+                <w:bCs/>
+                <w:sz w:val="26"/>
+                <w:szCs w:val="26"/>
+              </w:rPr>
+              <w:t>thì</w:t>
+            </w:r>
+          </w:p>
+          <w:p>
+            <w:pPr>
+              <w:spacing w:line="360" w:lineRule="auto"/>
+              <w:ind w:firstLine="1593"/>
+              <w:rPr>
+                <w:rFonts w:eastAsiaTheme="minorEastAsia" w:cs="Times New Roman"/>
+                <w:i/>
+                <w:iCs/>
+                <w:sz w:val="26"/>
+                <w:szCs w:val="26"/>
+              </w:rPr>
+            </w:pPr>
+            <w:r>
+              <w:rPr>
+                <w:rFonts w:eastAsiaTheme="minorEastAsia" w:cs="Times New Roman"/>
+                <w:i/>
+                <w:iCs/>
+                <w:sz w:val="26"/>
+                <w:szCs w:val="26"/>
+              </w:rPr>
+              <w:t>// thêm vào kết quả khi combined là HUP</w:t>
+            </w:r>
+          </w:p>
+          <w:p>
+            <w:pPr>
+              <w:spacing w:line="360" w:lineRule="auto"/>
+              <w:ind w:firstLine="1593"/>
+              <w:rPr>
+                <w:rFonts w:eastAsiaTheme="minorEastAsia" w:cs="Times New Roman"/>
+                <w:i/>
+                <w:iCs/>
+                <w:sz w:val="26"/>
+                <w:szCs w:val="26"/>
+              </w:rPr>
+            </w:pPr>
+            <w:r>
+              <w:rPr>
+                <w:rFonts w:eastAsiaTheme="minorEastAsia" w:cs="Times New Roman"/>
+                <w:i/>
+                <w:iCs/>
+                <w:sz w:val="26"/>
+                <w:szCs w:val="26"/>
+              </w:rPr>
+              <w:t xml:space="preserve"> và đặt lại</w:t>
+            </w:r>
+            <w:r>
+              <w:rPr>
+                <w:rFonts w:eastAsiaTheme="minorEastAsia" w:cs="Times New Roman"/>
+                <w:i/>
+                <w:iCs/>
+                <w:sz w:val="26"/>
+                <w:szCs w:val="26"/>
+              </w:rPr>
+              <w:t xml:space="preserve"> </w:t>
+            </w:r>
+            <w:r>
+              <w:rPr>
+                <w:rFonts w:eastAsiaTheme="minorEastAsia" w:cs="Times New Roman"/>
+                <w:i/>
+                <w:iCs/>
+                <w:sz w:val="26"/>
+                <w:szCs w:val="26"/>
+              </w:rPr>
+              <w:t>threshold khi cần</w:t>
+            </w:r>
+          </w:p>
+          <w:p>
+            <w:pPr>
+              <w:spacing w:line="360" w:lineRule="auto"/>
+              <w:ind w:firstLine="1587"/>
+              <w:rPr>
+                <w:rFonts w:eastAsiaTheme="minorEastAsia" w:cs="Times New Roman"/>
+                <w:sz w:val="26"/>
+                <w:szCs w:val="26"/>
+              </w:rPr>
+            </w:pPr>
+            <w:r>
+              <w:rPr>
+                <w:rFonts w:eastAsiaTheme="minorEastAsia" w:cs="Times New Roman"/>
+                <w:i/>
+                <w:iCs/>
+                <w:sz w:val="26"/>
+                <w:szCs w:val="26"/>
+              </w:rPr>
+              <w:t xml:space="preserve">TUHUFPSearchHelper(combined, k) </w:t>
+            </w:r>
+          </w:p>
+          <w:p>
+            <w:pPr>
+              <w:spacing w:line="360" w:lineRule="auto"/>
+              <w:ind w:firstLine="1587"/>
+              <w:rPr>
+                <w:rFonts w:eastAsiaTheme="minorEastAsia" w:cs="Times New Roman"/>
+                <w:b/>
+                <w:bCs/>
+                <w:sz w:val="26"/>
+                <w:szCs w:val="26"/>
+              </w:rPr>
+            </w:pPr>
+            <w:r>
+              <w:rPr>
+                <w:rFonts w:eastAsiaTheme="minorEastAsia" w:cs="Times New Roman"/>
+                <w:b/>
+                <w:bCs/>
+                <w:sz w:val="26"/>
+                <w:szCs w:val="26"/>
+              </w:rPr>
+              <w:t xml:space="preserve">Nếu </w:t>
+            </w:r>
+            <w:r>
+              <w:rPr>
+                <w:rFonts w:eastAsiaTheme="minorEastAsia" w:cs="Times New Roman"/>
+                <w:i/>
+                <w:iCs/>
+                <w:sz w:val="26"/>
+                <w:szCs w:val="26"/>
+              </w:rPr>
+              <w:t>combined.TWU ≥ minUtil,</w:t>
+            </w:r>
+            <w:r>
+              <w:rPr>
+                <w:rFonts w:eastAsiaTheme="minorEastAsia" w:cs="Times New Roman"/>
+                <w:sz w:val="26"/>
+                <w:szCs w:val="26"/>
+              </w:rPr>
+              <w:t xml:space="preserve"> </w:t>
+            </w:r>
+            <w:r>
+              <w:rPr>
+                <w:rFonts w:eastAsiaTheme="minorEastAsia" w:cs="Times New Roman"/>
+                <w:b/>
+                <w:bCs/>
+                <w:sz w:val="26"/>
+                <w:szCs w:val="26"/>
+              </w:rPr>
+              <w:t>thì</w:t>
+            </w:r>
+          </w:p>
+          <w:p>
+            <w:pPr>
+              <w:spacing w:line="360" w:lineRule="auto"/>
+              <w:ind w:firstLine="2013"/>
+              <w:rPr>
+                <w:rFonts w:eastAsiaTheme="minorEastAsia" w:cs="Times New Roman"/>
+                <w:i/>
+                <w:iCs/>
+                <w:sz w:val="26"/>
+                <w:szCs w:val="26"/>
+              </w:rPr>
+            </w:pPr>
+            <w:r>
+              <w:rPr>
+                <w:rFonts w:eastAsiaTheme="minorEastAsia" w:cs="Times New Roman"/>
+                <w:i/>
+                <w:iCs/>
+                <w:sz w:val="26"/>
+                <w:szCs w:val="26"/>
+              </w:rPr>
+              <w:t xml:space="preserve">ListofnewCUP </w:t>
+            </w:r>
+            <w:r>
+              <w:rPr>
+                <w:rFonts w:eastAsiaTheme="minorEastAsia" w:cs="Times New Roman"/>
+                <w:sz w:val="26"/>
+                <w:szCs w:val="26"/>
+              </w:rPr>
+              <w:t xml:space="preserve">← </w:t>
+            </w:r>
+            <w:r>
+              <w:rPr>
+                <w:rFonts w:eastAsiaTheme="minorEastAsia" w:cs="Times New Roman"/>
+                <w:i/>
+                <w:iCs/>
+                <w:sz w:val="26"/>
+                <w:szCs w:val="26"/>
+              </w:rPr>
+              <w:t xml:space="preserve">ListofnewCUP </w:t>
+            </w:r>
+            <m:oMath>
+              <m:r>
+                <w:rPr>
+                  <w:rFonts w:ascii="Cambria Math" w:eastAsiaTheme="minorEastAsia" w:hAnsi="Cambria Math" w:cs="Times New Roman"/>
+                  <w:sz w:val="26"/>
+                  <w:szCs w:val="26"/>
+                </w:rPr>
+                <m:t>∪</m:t>
+              </m:r>
+            </m:oMath>
+            <w:r>
+              <w:rPr>
+                <w:rFonts w:eastAsiaTheme="minorEastAsia" w:cs="Times New Roman"/>
+                <w:i/>
+                <w:iCs/>
+                <w:sz w:val="26"/>
+                <w:szCs w:val="26"/>
+              </w:rPr>
+              <w:t xml:space="preserve"> combined</w:t>
+            </w:r>
+          </w:p>
+          <w:p>
+            <w:pPr>
+              <w:spacing w:line="360" w:lineRule="auto"/>
+              <w:ind w:firstLine="1587"/>
+              <w:rPr>
+                <w:rFonts w:eastAsiaTheme="minorEastAsia" w:cs="Times New Roman"/>
+                <w:sz w:val="26"/>
+                <w:szCs w:val="26"/>
+              </w:rPr>
+            </w:pPr>
+            <w:r>
+              <w:rPr>
+                <w:rFonts w:eastAsiaTheme="minorEastAsia" w:cs="Times New Roman"/>
+                <w:b/>
+                <w:bCs/>
+                <w:sz w:val="26"/>
+                <w:szCs w:val="26"/>
+              </w:rPr>
+              <w:t>Kết thúc</w:t>
+            </w:r>
+          </w:p>
+          <w:p>
+            <w:pPr>
+              <w:spacing w:line="360" w:lineRule="auto"/>
+              <w:ind w:firstLine="1162"/>
+              <w:rPr>
+                <w:rFonts w:eastAsiaTheme="minorEastAsia" w:cs="Times New Roman"/>
+                <w:b/>
+                <w:bCs/>
+                <w:sz w:val="26"/>
+                <w:szCs w:val="26"/>
+              </w:rPr>
+            </w:pPr>
+            <w:r>
+              <w:rPr>
+                <w:rFonts w:eastAsiaTheme="minorEastAsia" w:cs="Times New Roman"/>
+                <w:b/>
+                <w:bCs/>
+                <w:sz w:val="26"/>
+                <w:szCs w:val="26"/>
+              </w:rPr>
+              <w:t>Kết thúc</w:t>
+            </w:r>
+          </w:p>
+          <w:p>
+            <w:pPr>
+              <w:spacing w:line="360" w:lineRule="auto"/>
+              <w:ind w:firstLine="743"/>
+              <w:rPr>
+                <w:rFonts w:eastAsiaTheme="minorEastAsia" w:cs="Times New Roman"/>
+                <w:b/>
+                <w:bCs/>
+                <w:sz w:val="26"/>
+                <w:szCs w:val="26"/>
+              </w:rPr>
+            </w:pPr>
+            <w:r>
+              <w:rPr>
+                <w:rFonts w:eastAsiaTheme="minorEastAsia" w:cs="Times New Roman"/>
+                <w:b/>
+                <w:bCs/>
+                <w:sz w:val="26"/>
+                <w:szCs w:val="26"/>
+              </w:rPr>
+              <w:t>Kết thúc</w:t>
+            </w:r>
+          </w:p>
+          <w:p>
+            <w:pPr>
+              <w:spacing w:line="360" w:lineRule="auto"/>
+              <w:ind w:firstLine="743"/>
+              <w:rPr>
+                <w:rFonts w:eastAsiaTheme="minorEastAsia" w:cs="Times New Roman"/>
+                <w:i/>
+                <w:iCs/>
+                <w:sz w:val="26"/>
+                <w:szCs w:val="26"/>
+              </w:rPr>
+            </w:pPr>
+            <w:r>
+              <w:rPr>
+                <w:rFonts w:eastAsiaTheme="minorEastAsia" w:cs="Times New Roman"/>
+                <w:i/>
+                <w:iCs/>
+                <w:sz w:val="26"/>
+                <w:szCs w:val="26"/>
+              </w:rPr>
+              <w:t>TUHUFP_Search(ListofnewCUP, threshold, minUtil, k)</w:t>
+            </w:r>
+          </w:p>
+          <w:p>
+            <w:pPr>
+              <w:spacing w:line="360" w:lineRule="auto"/>
+              <w:ind w:firstLine="317"/>
+              <w:rPr>
+                <w:rFonts w:eastAsiaTheme="minorEastAsia" w:cs="Times New Roman"/>
+                <w:b/>
+                <w:bCs/>
+                <w:sz w:val="26"/>
+                <w:szCs w:val="26"/>
+              </w:rPr>
+            </w:pPr>
+            <w:r>
+              <w:rPr>
+                <w:rFonts w:eastAsiaTheme="minorEastAsia" w:cs="Times New Roman"/>
+                <w:b/>
+                <w:bCs/>
+                <w:sz w:val="26"/>
+                <w:szCs w:val="26"/>
+              </w:rPr>
+              <w:lastRenderedPageBreak/>
+              <w:t>Kết thúc</w:t>
+            </w:r>
+          </w:p>
+          <w:p>
+            <w:pPr>
+              <w:spacing w:line="360" w:lineRule="auto"/>
+              <w:rPr>
+                <w:rFonts w:eastAsiaTheme="minorEastAsia" w:cs="Times New Roman"/>
+                <w:b/>
+                <w:bCs/>
+                <w:sz w:val="26"/>
+                <w:szCs w:val="26"/>
+              </w:rPr>
+            </w:pPr>
+            <w:r>
+              <w:rPr>
+                <w:rFonts w:cs="Times New Roman"/>
+                <w:b/>
+                <w:bCs/>
+                <w:sz w:val="26"/>
+                <w:szCs w:val="26"/>
+              </w:rPr>
+              <w:t>Kết thúc</w:t>
+            </w:r>
+          </w:p>
+        </w:tc>
+      </w:tr>
+    </w:tbl>
+    <w:p>
+      <w:pPr>
+        <w:spacing w:before="0" w:after="200" w:line="276" w:lineRule="auto"/>
+        <w:ind w:left="709"/>
+        <w:jc w:val="both"/>
+      </w:pPr>
+    </w:p>
+    <w:p>
+      <w:pPr>
+        <w:pStyle w:val="Heading2"/>
+        <w:rPr>
+          <w:sz w:val="32"/>
+          <w:szCs w:val="32"/>
+        </w:rPr>
+      </w:pPr>
+      <w:r>
+        <w:rPr>
+          <w:lang w:val="en-US"/>
+        </w:rPr>
+        <w:t>Một số cài đặt khác</w:t>
+      </w:r>
+    </w:p>
+    <w:p>
+      <w:pPr>
+        <w:pStyle w:val="Heading3"/>
+        <w:rPr>
+          <w:sz w:val="32"/>
+          <w:szCs w:val="32"/>
+        </w:rPr>
+      </w:pPr>
+      <w:r>
+        <w:t>Lưu trữ kết quả</w:t>
+      </w:r>
+    </w:p>
+    <w:p>
+      <w:pPr>
+        <w:pStyle w:val="Nidungvnbn"/>
+        <w:ind w:firstLine="567"/>
+      </w:pPr>
+      <w:r>
+        <w:t>Trong quá trình cài đặt thuật toán, có 2 cách để lưu trữ kết quả:</w:t>
+      </w:r>
+    </w:p>
+    <w:p>
+      <w:pPr>
+        <w:pStyle w:val="Nidungvnbn"/>
+        <w:numPr>
+          <w:ilvl w:val="0"/>
+          <w:numId w:val="39"/>
+        </w:numPr>
+        <w:ind w:left="0" w:firstLine="851"/>
+        <w:rPr>
+          <w:sz w:val="32"/>
+          <w:szCs w:val="32"/>
+        </w:rPr>
+      </w:pPr>
+      <w:r>
+        <w:t xml:space="preserve">Sử dụng </w:t>
+      </w:r>
+      <w:r>
+        <w:t>L</w:t>
+      </w:r>
+      <w:r>
+        <w:t>ist để lưu trữ các UHUFP</w:t>
+      </w:r>
+    </w:p>
+    <w:p>
+      <w:pPr>
+        <w:pStyle w:val="Nidungvnbn"/>
+        <w:numPr>
+          <w:ilvl w:val="0"/>
+          <w:numId w:val="39"/>
+        </w:numPr>
+        <w:ind w:left="0" w:firstLine="851"/>
+        <w:rPr>
+          <w:sz w:val="32"/>
+          <w:szCs w:val="32"/>
+        </w:rPr>
+      </w:pPr>
+      <w:r>
+        <w:t>Sử dụng Priority Queue</w:t>
+      </w:r>
+    </w:p>
+    <w:p>
+      <w:pPr>
+        <w:pStyle w:val="Nidungvnbn"/>
+        <w:ind w:firstLine="567"/>
+      </w:pPr>
+      <w:r>
+        <w:t>Kết quả chứa các k UHUFP và khi thêm phần tử mới, phải kiểm tra rằng có thỏa số lượng k hay không, nếu quá số lượng phải xóa đi phần tử có giá trị độ mong đợi tin cậy nhỏ nhất và cập nhật lại threshold (ngưỡng phổ biến)</w:t>
+      </w:r>
+      <w:r>
+        <w:t>. Tất nhiên, cách dễ dàng được nghĩ đến</w:t>
+      </w:r>
+      <w:r>
+        <w:t xml:space="preserve"> </w:t>
+      </w:r>
+      <w:r>
+        <w:t>là sử dụng List</w:t>
+      </w:r>
+      <w:r>
+        <w:t xml:space="preserve"> để lưu trữ kết quả và sắp kết quả giảm dần theo độ mong đợi tin cậy</w:t>
+      </w:r>
+      <w:r>
+        <w:t>. Khi vượt quá số lượng k thì phần tử cuối cùng sẽ bị xóa và threshold sẽ được đặt lại là phần tử liền trước.</w:t>
+      </w:r>
+      <w:r>
+        <w:t xml:space="preserve"> </w:t>
+      </w:r>
+      <w:r>
+        <w:t>Để duy trì một danh sách luôn giảm dần thì danh sách đó sẽ được sắp xếp lại sau mỗi lần thêm phần tử mới vào danh sách.</w:t>
+      </w:r>
+    </w:p>
+    <w:p>
+      <w:pPr>
+        <w:pStyle w:val="Nidungvnbn"/>
+        <w:ind w:firstLine="567"/>
+      </w:pPr>
+      <w:r>
+        <w:t xml:space="preserve">Ngược lại, </w:t>
+      </w:r>
+      <w:r>
+        <w:t>trong Priority Queue c</w:t>
+      </w:r>
+      <w:r>
+        <w:t xml:space="preserve">ác phần tử trong hàng đợi được sắp xếp theo độ mong đợi tin cậy của chúng. Khi thêm một phần tử mới, </w:t>
+      </w:r>
+      <w:r>
+        <w:t xml:space="preserve">hàng đợi ưu tiên </w:t>
+      </w:r>
+      <w:r>
+        <w:t>sẽ được đặt vào vị trí thích hợp trong hàng đợi dựa trên độ ưu tiên của nó. Nếu số lượng phần tử vượt quá k, chúng ta loại bỏ phần tử có độ ưu tiên thấp nhất từ hàng đợi.</w:t>
+      </w:r>
+    </w:p>
+    <w:p>
+      <w:pPr>
+        <w:pStyle w:val="Nidungvnbn"/>
+        <w:ind w:firstLine="567"/>
+      </w:pPr>
+      <w:r>
+        <w:t>Việc sử dụng Priority Queue</w:t>
+      </w:r>
+      <w:r>
+        <w:t xml:space="preserve"> thường hiệu quả hơn về mặt thời gian so với việc sử dụng danh sách, đặc biệt là khi số lượng phần tử lớn. Việc sử dụng Priority Queue giúp giảm thiểu thời gian xử lý và tăng hiệu suất của thuật toán.</w:t>
+      </w:r>
+    </w:p>
+    <w:p>
+      <w:pPr>
+        <w:pStyle w:val="Heading3"/>
+        <w:rPr>
+          <w:sz w:val="32"/>
+          <w:szCs w:val="32"/>
+        </w:rPr>
+      </w:pPr>
+      <w:r>
+        <w:t>Thuộc tính phần tử cuối của CUP</w:t>
+      </w:r>
+    </w:p>
+    <w:p>
+      <w:pPr>
+        <w:pStyle w:val="Nidungvnbn"/>
+        <w:ind w:firstLine="567"/>
+      </w:pPr>
+      <w:r>
+        <w:t>Giả sử khi ta ghép 2 mẫu CD và CA để tạo thành CDA, được hiểu rằng C, D, A sẽ được ghép với nhau. Tuy nhiên, CD và CA lại có chung phần tử C vì vậy ta sẽ lượt bỏ đi C trong CA và thực hiện ghép CD với A</w:t>
+      </w:r>
+      <w:r>
+        <w:t xml:space="preserve"> (phần tử cuối)</w:t>
+      </w:r>
+      <w:r>
+        <w:t xml:space="preserve"> để tạo thành CDA.</w:t>
+      </w:r>
+      <w:r>
+        <w:t xml:space="preserve"> Điều này cũng tương tự với việc ghép 2 CUP lại với nhau.</w:t>
+      </w:r>
+    </w:p>
+    <w:p>
+      <w:pPr>
+        <w:pStyle w:val="Nidungvnbn"/>
+        <w:ind w:firstLine="567"/>
+      </w:pPr>
+      <w:r>
+        <w:lastRenderedPageBreak/>
+        <w:t>Để thực hiện truy suất</w:t>
+      </w:r>
+      <w:r>
+        <w:t xml:space="preserve"> phần tử cuối, có 2 giải pháp được đề ra:</w:t>
+      </w:r>
+    </w:p>
+    <w:p>
+      <w:pPr>
+        <w:pStyle w:val="Nidungvnbn"/>
+        <w:numPr>
+          <w:ilvl w:val="0"/>
+          <w:numId w:val="39"/>
+        </w:numPr>
+        <w:ind w:left="851" w:firstLine="0"/>
+      </w:pPr>
+      <w:r>
+        <w:t>Sử dụng Map để lưu danh sách các phần tử 1-mẫu với value là 1-mẫu và key là tên của mẫu. Truy suất phần tử cuối cùng của CUP trong Map để thực hiện ghép.</w:t>
+      </w:r>
+    </w:p>
+    <w:p>
+      <w:pPr>
+        <w:pStyle w:val="Nidungvnbn"/>
+        <w:numPr>
+          <w:ilvl w:val="0"/>
+          <w:numId w:val="39"/>
+        </w:numPr>
+        <w:ind w:left="851" w:firstLine="0"/>
+      </w:pPr>
+      <w:r>
+        <w:t>Thêm một thuộc tính bên trong CUP là last: là phần tử cuối cùng của k-mẫu</w:t>
+      </w:r>
+      <w:r>
+        <w:t>, các 1-mẫu s</w:t>
+      </w:r>
+      <w:r>
+        <w:t>h</w:t>
+      </w:r>
+      <w:r>
+        <w:t>ẽ có phần tử cuối cùng là rỗng</w:t>
+      </w:r>
+      <w:r>
+        <w:t xml:space="preserve">. Khi ghép 2 </w:t>
+      </w:r>
+      <w:r>
+        <w:rPr>
+          <w:i/>
+          <w:iCs/>
+        </w:rPr>
+        <w:t>CUP x</w:t>
+      </w:r>
+      <w:r>
+        <w:rPr>
+          <w:i/>
+          <w:iCs/>
+        </w:rPr>
+        <w:t xml:space="preserve"> </w:t>
+      </w:r>
+      <w:r>
+        <w:t>và</w:t>
+      </w:r>
+      <w:r>
+        <w:rPr>
+          <w:i/>
+          <w:iCs/>
+        </w:rPr>
+        <w:t xml:space="preserve"> y</w:t>
+      </w:r>
+      <w:r>
+        <w:t xml:space="preserve"> với nhau thì thì ta sẽ ghép </w:t>
+      </w:r>
+      <w:r>
+        <w:rPr>
+          <w:i/>
+          <w:iCs/>
+        </w:rPr>
+        <w:t>CUPx</w:t>
+      </w:r>
+      <w:r>
+        <w:t xml:space="preserve"> với phần tử cuối cùng của </w:t>
+      </w:r>
+      <w:r>
+        <w:rPr>
+          <w:i/>
+          <w:iCs/>
+        </w:rPr>
+        <w:t>CUPy</w:t>
+      </w:r>
+      <w:r>
+        <w:rPr>
+          <w:i/>
+          <w:iCs/>
+        </w:rPr>
+        <w:t xml:space="preserve"> </w:t>
+      </w:r>
+      <w:r>
+        <w:t xml:space="preserve">khi </w:t>
+      </w:r>
+      <w:r>
+        <w:rPr>
+          <w:i/>
+          <w:iCs/>
+        </w:rPr>
+        <w:t>CUPx</w:t>
+      </w:r>
+      <w:r>
+        <w:t xml:space="preserve"> và </w:t>
+      </w:r>
+      <w:r>
+        <w:rPr>
+          <w:i/>
+          <w:iCs/>
+        </w:rPr>
+        <w:t>CUPy</w:t>
+      </w:r>
+      <w:r>
+        <w:rPr>
+          <w:i/>
+          <w:iCs/>
+        </w:rPr>
+        <w:t xml:space="preserve"> </w:t>
+      </w:r>
+      <w:r>
+        <w:t>có chung phần tử đầu</w:t>
+      </w:r>
+      <w:r>
+        <w:rPr>
+          <w:i/>
+          <w:iCs/>
+        </w:rPr>
+        <w:t xml:space="preserve">. </w:t>
+      </w:r>
+      <w:r>
+        <w:t>Điều này sẽ dễ dàng hơn khi</w:t>
+      </w:r>
+      <w:r>
+        <w:t xml:space="preserve"> việc ghép diễn ra trực tiếp mà không cần truy suất</w:t>
+      </w:r>
+      <w:r>
+        <w:t>.</w:t>
+      </w:r>
+    </w:p>
+    <w:p>
+      <w:pPr>
+        <w:pStyle w:val="Nidungvnbn"/>
+        <w:ind w:firstLine="567"/>
+      </w:pPr>
+      <w:r>
+        <w:t xml:space="preserve">Sử dụng thuộc tính last cho thấy được tính hữu dụng và dễ sử dụng hơn, </w:t>
+      </w:r>
+      <w:r>
+        <w:t xml:space="preserve">còn </w:t>
+      </w:r>
+      <w:r>
+        <w:t>sử dụng Map có thể tốn nhiều bộ nhớ hơn, đặc biệt là khi có nhiều mẫu</w:t>
+      </w:r>
+      <w:r>
+        <w:t>.</w:t>
+      </w:r>
+    </w:p>
+    <w:p>
+      <w:pPr>
+        <w:pStyle w:val="Nidungvnbn"/>
+        <w:ind w:left="1080" w:firstLine="0"/>
+        <w:rPr>
+          <w:sz w:val="32"/>
+          <w:szCs w:val="32"/>
+        </w:rPr>
+      </w:pPr>
+      <w:r>
         <w:br w:type="page"/>
       </w:r>
     </w:p>
@@ -11506,16 +14739,7 @@
           <w:szCs w:val="26"/>
           <w:lang w:val="vi-VN"/>
         </w:rPr>
-        <w:t>Hình 7.1</w:t>
-      </w:r>
-      <w:r>
-        <w:rPr>
-          <w:rFonts w:cs="Times New Roman"/>
-          <w:sz w:val="26"/>
-          <w:szCs w:val="26"/>
-          <w:lang w:val="vi-VN"/>
-        </w:rPr>
-        <w:t xml:space="preserve"> cho ta thấy thời gian khai thác của thuật toán TUHUFP trên 4 bộ dữ liệu với 3 mức k và 5 ngưỡng tiện ích khác nhau. Đối với bộ dữ liệu Chess và Foodmart, ta có thể thấy sự phân bố rõ ràng giữa các mức và ngưỡng. Thời gian khai thác của Chess có sự chênh lệch rõ ràng theo từng ngưỡng lợi ích. Ngược lại, Foodmart không có sự chênh lệch nhiều. Retail thì thời gian chạy thay đổi liên tục. Đặc biệt, ngưỡng tiện ích càng lớn thì thời gian của Pumsb lại càng giảm với 2 mức k là 500 và 900.</w:t>
+        <w:t>Hình 7.1 cho ta thấy thời gian khai thác của thuật toán TUHUFP trên 4 bộ dữ liệu với 3 mức k và 5 ngưỡng tiện ích khác nhau. Đối với bộ dữ liệu Chess và Foodmart, ta có thể thấy sự phân bố rõ ràng giữa các mức và ngưỡng. Thời gian khai thác của Chess có sự chênh lệch rõ ràng theo từng ngưỡng lợi ích. Ngược lại, Foodmart không có sự chênh lệch nhiều. Retail thì thời gian chạy thay đổi liên tục. Đặc biệt, ngưỡng tiện ích càng lớn thì thời gian của Pumsb lại càng giảm với 2 mức k là 500 và 900.</w:t>
       </w:r>
     </w:p>
     <w:p>
@@ -11552,7 +14776,7 @@
                     <pic:cNvPicPr/>
                   </pic:nvPicPr>
                   <pic:blipFill>
-                    <a:blip r:embed="rId14"/>
+                    <a:blip r:embed="rId16"/>
                     <a:stretch>
                       <a:fillRect/>
                     </a:stretch>
@@ -11759,7 +14983,7 @@
                     <pic:cNvPicPr/>
                   </pic:nvPicPr>
                   <pic:blipFill>
-                    <a:blip r:embed="rId15"/>
+                    <a:blip r:embed="rId17"/>
                     <a:stretch>
                       <a:fillRect/>
                     </a:stretch>
@@ -11834,8 +15058,6 @@
         </w:rPr>
         <w:t>khác nhau</w:t>
       </w:r>
-      <w:bookmarkStart w:id="15" w:name="_GoBack"/>
-      <w:bookmarkEnd w:id="15"/>
     </w:p>
     <w:p>
       <w:pPr>
@@ -11878,7 +15100,7 @@
                     <pic:cNvPicPr/>
                   </pic:nvPicPr>
                   <pic:blipFill>
-                    <a:blip r:embed="rId16"/>
+                    <a:blip r:embed="rId18"/>
                     <a:stretch>
                       <a:fillRect/>
                     </a:stretch>
@@ -11983,7 +15205,7 @@
           <w:lang w:val="vi-VN"/>
         </w:rPr>
       </w:pPr>
-      <w:bookmarkStart w:id="16" w:name="_Toc143173076"/>
+      <w:bookmarkStart w:id="15" w:name="_Toc143173076"/>
       <w:r>
         <w:br w:type="page"/>
       </w:r>
@@ -12001,7 +15223,7 @@
         <w:lastRenderedPageBreak/>
         <w:t>TÀI LIỆU THAM KHẢO</w:t>
       </w:r>
-      <w:bookmarkEnd w:id="16"/>
+      <w:bookmarkEnd w:id="15"/>
     </w:p>
     <w:p>
       <w:pPr>
@@ -12102,7 +15324,7 @@
 </file>
 
 <file path=word/endnotes.xml><?xml version="1.0" encoding="utf-8"?>
-<w:endnotes xmlns:wpc="http://schemas.microsoft.com/office/word/2010/wordprocessingCanvas" xmlns:cx="http://schemas.microsoft.com/office/drawing/2014/chartex" xmlns:mc="http://schemas.openxmlformats.org/markup-compatibility/2006" xmlns:o="urn:schemas-microsoft-com:office:office" xmlns:r="http://schemas.openxmlformats.org/officeDocument/2006/relationships" xmlns:m="http://schemas.openxmlformats.org/officeDocument/2006/math" xmlns:v="urn:schemas-microsoft-com:vml" xmlns:wp14="http://schemas.microsoft.com/office/word/2010/wordprocessingDrawing" xmlns:wp="http://schemas.openxmlformats.org/drawingml/2006/wordprocessingDrawing" xmlns:w10="urn:schemas-microsoft-com:office:word" xmlns:w="http://schemas.openxmlformats.org/wordprocessingml/2006/main" xmlns:w14="http://schemas.microsoft.com/office/word/2010/wordml" xmlns:w15="http://schemas.microsoft.com/office/word/2012/wordml" xmlns:w16se="http://schemas.microsoft.com/office/word/2015/wordml/symex" xmlns:wpg="http://schemas.microsoft.com/office/word/2010/wordprocessingGroup" xmlns:wpi="http://schemas.microsoft.com/office/word/2010/wordprocessingInk" xmlns:wne="http://schemas.microsoft.com/office/word/2006/wordml" xmlns:wps="http://schemas.microsoft.com/office/word/2010/wordprocessingShape" mc:Ignorable="w14 w15 w16se wp14">
+<w:endnotes xmlns:wpc="http://schemas.microsoft.com/office/word/2010/wordprocessingCanvas" xmlns:cx="http://schemas.microsoft.com/office/drawing/2014/chartex" xmlns:cx1="http://schemas.microsoft.com/office/drawing/2015/9/8/chartex" xmlns:cx2="http://schemas.microsoft.com/office/drawing/2015/10/21/chartex" xmlns:cx3="http://schemas.microsoft.com/office/drawing/2016/5/9/chartex" xmlns:cx4="http://schemas.microsoft.com/office/drawing/2016/5/10/chartex" xmlns:cx5="http://schemas.microsoft.com/office/drawing/2016/5/11/chartex" xmlns:cx6="http://schemas.microsoft.com/office/drawing/2016/5/12/chartex" xmlns:cx7="http://schemas.microsoft.com/office/drawing/2016/5/13/chartex" xmlns:cx8="http://schemas.microsoft.com/office/drawing/2016/5/14/chartex" xmlns:mc="http://schemas.openxmlformats.org/markup-compatibility/2006" xmlns:aink="http://schemas.microsoft.com/office/drawing/2016/ink" xmlns:am3d="http://schemas.microsoft.com/office/drawing/2017/model3d" xmlns:o="urn:schemas-microsoft-com:office:office" xmlns:oel="http://schemas.microsoft.com/office/2019/extlst" xmlns:r="http://schemas.openxmlformats.org/officeDocument/2006/relationships" xmlns:m="http://schemas.openxmlformats.org/officeDocument/2006/math" xmlns:v="urn:schemas-microsoft-com:vml" xmlns:wp14="http://schemas.microsoft.com/office/word/2010/wordprocessingDrawing" xmlns:wp="http://schemas.openxmlformats.org/drawingml/2006/wordprocessingDrawing" xmlns:w10="urn:schemas-microsoft-com:office:word" xmlns:w="http://schemas.openxmlformats.org/wordprocessingml/2006/main" xmlns:w14="http://schemas.microsoft.com/office/word/2010/wordml" xmlns:w15="http://schemas.microsoft.com/office/word/2012/wordml" xmlns:w16cex="http://schemas.microsoft.com/office/word/2018/wordml/cex" xmlns:w16cid="http://schemas.microsoft.com/office/word/2016/wordml/cid" xmlns:w16="http://schemas.microsoft.com/office/word/2018/wordml" xmlns:w16du="http://schemas.microsoft.com/office/word/2023/wordml/word16du" xmlns:w16sdtdh="http://schemas.microsoft.com/office/word/2020/wordml/sdtdatahash" xmlns:w16se="http://schemas.microsoft.com/office/word/2015/wordml/symex" xmlns:wpg="http://schemas.microsoft.com/office/word/2010/wordprocessingGroup" xmlns:wpi="http://schemas.microsoft.com/office/word/2010/wordprocessingInk" xmlns:wne="http://schemas.microsoft.com/office/word/2006/wordml" xmlns:wps="http://schemas.microsoft.com/office/word/2010/wordprocessingShape" mc:Ignorable="w14 w15 w16se w16cid w16 w16cex w16sdtdh w16du wp14">
   <w:endnote w:type="separator" w:id="-1">
     <w:p>
       <w:r>
@@ -12124,7 +15346,7 @@
 </file>
 
 <file path=word/footnotes.xml><?xml version="1.0" encoding="utf-8"?>
-<w:footnotes xmlns:wpc="http://schemas.microsoft.com/office/word/2010/wordprocessingCanvas" xmlns:cx="http://schemas.microsoft.com/office/drawing/2014/chartex" xmlns:mc="http://schemas.openxmlformats.org/markup-compatibility/2006" xmlns:o="urn:schemas-microsoft-com:office:office" xmlns:r="http://schemas.openxmlformats.org/officeDocument/2006/relationships" xmlns:m="http://schemas.openxmlformats.org/officeDocument/2006/math" xmlns:v="urn:schemas-microsoft-com:vml" xmlns:wp14="http://schemas.microsoft.com/office/word/2010/wordprocessingDrawing" xmlns:wp="http://schemas.openxmlformats.org/drawingml/2006/wordprocessingDrawing" xmlns:w10="urn:schemas-microsoft-com:office:word" xmlns:w="http://schemas.openxmlformats.org/wordprocessingml/2006/main" xmlns:w14="http://schemas.microsoft.com/office/word/2010/wordml" xmlns:w15="http://schemas.microsoft.com/office/word/2012/wordml" xmlns:w16se="http://schemas.microsoft.com/office/word/2015/wordml/symex" xmlns:wpg="http://schemas.microsoft.com/office/word/2010/wordprocessingGroup" xmlns:wpi="http://schemas.microsoft.com/office/word/2010/wordprocessingInk" xmlns:wne="http://schemas.microsoft.com/office/word/2006/wordml" xmlns:wps="http://schemas.microsoft.com/office/word/2010/wordprocessingShape" mc:Ignorable="w14 w15 w16se wp14">
+<w:footnotes xmlns:wpc="http://schemas.microsoft.com/office/word/2010/wordprocessingCanvas" xmlns:cx="http://schemas.microsoft.com/office/drawing/2014/chartex" xmlns:cx1="http://schemas.microsoft.com/office/drawing/2015/9/8/chartex" xmlns:cx2="http://schemas.microsoft.com/office/drawing/2015/10/21/chartex" xmlns:cx3="http://schemas.microsoft.com/office/drawing/2016/5/9/chartex" xmlns:cx4="http://schemas.microsoft.com/office/drawing/2016/5/10/chartex" xmlns:cx5="http://schemas.microsoft.com/office/drawing/2016/5/11/chartex" xmlns:cx6="http://schemas.microsoft.com/office/drawing/2016/5/12/chartex" xmlns:cx7="http://schemas.microsoft.com/office/drawing/2016/5/13/chartex" xmlns:cx8="http://schemas.microsoft.com/office/drawing/2016/5/14/chartex" xmlns:mc="http://schemas.openxmlformats.org/markup-compatibility/2006" xmlns:aink="http://schemas.microsoft.com/office/drawing/2016/ink" xmlns:am3d="http://schemas.microsoft.com/office/drawing/2017/model3d" xmlns:o="urn:schemas-microsoft-com:office:office" xmlns:oel="http://schemas.microsoft.com/office/2019/extlst" xmlns:r="http://schemas.openxmlformats.org/officeDocument/2006/relationships" xmlns:m="http://schemas.openxmlformats.org/officeDocument/2006/math" xmlns:v="urn:schemas-microsoft-com:vml" xmlns:wp14="http://schemas.microsoft.com/office/word/2010/wordprocessingDrawing" xmlns:wp="http://schemas.openxmlformats.org/drawingml/2006/wordprocessingDrawing" xmlns:w10="urn:schemas-microsoft-com:office:word" xmlns:w="http://schemas.openxmlformats.org/wordprocessingml/2006/main" xmlns:w14="http://schemas.microsoft.com/office/word/2010/wordml" xmlns:w15="http://schemas.microsoft.com/office/word/2012/wordml" xmlns:w16cex="http://schemas.microsoft.com/office/word/2018/wordml/cex" xmlns:w16cid="http://schemas.microsoft.com/office/word/2016/wordml/cid" xmlns:w16="http://schemas.microsoft.com/office/word/2018/wordml" xmlns:w16du="http://schemas.microsoft.com/office/word/2023/wordml/word16du" xmlns:w16sdtdh="http://schemas.microsoft.com/office/word/2020/wordml/sdtdatahash" xmlns:w16se="http://schemas.microsoft.com/office/word/2015/wordml/symex" xmlns:wpg="http://schemas.microsoft.com/office/word/2010/wordprocessingGroup" xmlns:wpi="http://schemas.microsoft.com/office/word/2010/wordprocessingInk" xmlns:wne="http://schemas.microsoft.com/office/word/2006/wordml" xmlns:wps="http://schemas.microsoft.com/office/word/2010/wordprocessingShape" mc:Ignorable="w14 w15 w16se w16cid w16 w16cex w16sdtdh w16du wp14">
   <w:footnote w:type="separator" w:id="-1">
     <w:p>
       <w:r>
@@ -12146,7 +15368,7 @@
 </file>
 
 <file path=word/header1.xml><?xml version="1.0" encoding="utf-8"?>
-<w:hdr xmlns:wpc="http://schemas.microsoft.com/office/word/2010/wordprocessingCanvas" xmlns:cx="http://schemas.microsoft.com/office/drawing/2014/chartex" xmlns:mc="http://schemas.openxmlformats.org/markup-compatibility/2006" xmlns:o="urn:schemas-microsoft-com:office:office" xmlns:r="http://schemas.openxmlformats.org/officeDocument/2006/relationships" xmlns:m="http://schemas.openxmlformats.org/officeDocument/2006/math" xmlns:v="urn:schemas-microsoft-com:vml" xmlns:wp14="http://schemas.microsoft.com/office/word/2010/wordprocessingDrawing" xmlns:wp="http://schemas.openxmlformats.org/drawingml/2006/wordprocessingDrawing" xmlns:w10="urn:schemas-microsoft-com:office:word" xmlns:w="http://schemas.openxmlformats.org/wordprocessingml/2006/main" xmlns:w14="http://schemas.microsoft.com/office/word/2010/wordml" xmlns:w15="http://schemas.microsoft.com/office/word/2012/wordml" xmlns:w16se="http://schemas.microsoft.com/office/word/2015/wordml/symex" xmlns:wpg="http://schemas.microsoft.com/office/word/2010/wordprocessingGroup" xmlns:wpi="http://schemas.microsoft.com/office/word/2010/wordprocessingInk" xmlns:wne="http://schemas.microsoft.com/office/word/2006/wordml" xmlns:wps="http://schemas.microsoft.com/office/word/2010/wordprocessingShape" mc:Ignorable="w14 w15 w16se wp14">
+<w:hdr xmlns:wpc="http://schemas.microsoft.com/office/word/2010/wordprocessingCanvas" xmlns:cx="http://schemas.microsoft.com/office/drawing/2014/chartex" xmlns:cx1="http://schemas.microsoft.com/office/drawing/2015/9/8/chartex" xmlns:cx2="http://schemas.microsoft.com/office/drawing/2015/10/21/chartex" xmlns:cx3="http://schemas.microsoft.com/office/drawing/2016/5/9/chartex" xmlns:cx4="http://schemas.microsoft.com/office/drawing/2016/5/10/chartex" xmlns:cx5="http://schemas.microsoft.com/office/drawing/2016/5/11/chartex" xmlns:cx6="http://schemas.microsoft.com/office/drawing/2016/5/12/chartex" xmlns:cx7="http://schemas.microsoft.com/office/drawing/2016/5/13/chartex" xmlns:cx8="http://schemas.microsoft.com/office/drawing/2016/5/14/chartex" xmlns:mc="http://schemas.openxmlformats.org/markup-compatibility/2006" xmlns:aink="http://schemas.microsoft.com/office/drawing/2016/ink" xmlns:am3d="http://schemas.microsoft.com/office/drawing/2017/model3d" xmlns:o="urn:schemas-microsoft-com:office:office" xmlns:oel="http://schemas.microsoft.com/office/2019/extlst" xmlns:r="http://schemas.openxmlformats.org/officeDocument/2006/relationships" xmlns:m="http://schemas.openxmlformats.org/officeDocument/2006/math" xmlns:v="urn:schemas-microsoft-com:vml" xmlns:wp14="http://schemas.microsoft.com/office/word/2010/wordprocessingDrawing" xmlns:wp="http://schemas.openxmlformats.org/drawingml/2006/wordprocessingDrawing" xmlns:w10="urn:schemas-microsoft-com:office:word" xmlns:w="http://schemas.openxmlformats.org/wordprocessingml/2006/main" xmlns:w14="http://schemas.microsoft.com/office/word/2010/wordml" xmlns:w15="http://schemas.microsoft.com/office/word/2012/wordml" xmlns:w16cex="http://schemas.microsoft.com/office/word/2018/wordml/cex" xmlns:w16cid="http://schemas.microsoft.com/office/word/2016/wordml/cid" xmlns:w16="http://schemas.microsoft.com/office/word/2018/wordml" xmlns:w16du="http://schemas.microsoft.com/office/word/2023/wordml/word16du" xmlns:w16sdtdh="http://schemas.microsoft.com/office/word/2020/wordml/sdtdatahash" xmlns:w16se="http://schemas.microsoft.com/office/word/2015/wordml/symex" xmlns:wpg="http://schemas.microsoft.com/office/word/2010/wordprocessingGroup" xmlns:wpi="http://schemas.microsoft.com/office/word/2010/wordprocessingInk" xmlns:wne="http://schemas.microsoft.com/office/word/2006/wordml" xmlns:wps="http://schemas.microsoft.com/office/word/2010/wordprocessingShape" mc:Ignorable="w14 w15 w16se w16cid w16 w16cex w16sdtdh w16du wp14">
   <w:p>
     <w:pPr>
       <w:pStyle w:val="Header"/>
@@ -12165,7 +15387,7 @@
 </file>
 
 <file path=word/header2.xml><?xml version="1.0" encoding="utf-8"?>
-<w:hdr xmlns:wpc="http://schemas.microsoft.com/office/word/2010/wordprocessingCanvas" xmlns:cx="http://schemas.microsoft.com/office/drawing/2014/chartex" xmlns:mc="http://schemas.openxmlformats.org/markup-compatibility/2006" xmlns:o="urn:schemas-microsoft-com:office:office" xmlns:r="http://schemas.openxmlformats.org/officeDocument/2006/relationships" xmlns:m="http://schemas.openxmlformats.org/officeDocument/2006/math" xmlns:v="urn:schemas-microsoft-com:vml" xmlns:wp14="http://schemas.microsoft.com/office/word/2010/wordprocessingDrawing" xmlns:wp="http://schemas.openxmlformats.org/drawingml/2006/wordprocessingDrawing" xmlns:w10="urn:schemas-microsoft-com:office:word" xmlns:w="http://schemas.openxmlformats.org/wordprocessingml/2006/main" xmlns:w14="http://schemas.microsoft.com/office/word/2010/wordml" xmlns:w15="http://schemas.microsoft.com/office/word/2012/wordml" xmlns:w16se="http://schemas.microsoft.com/office/word/2015/wordml/symex" xmlns:wpg="http://schemas.microsoft.com/office/word/2010/wordprocessingGroup" xmlns:wpi="http://schemas.microsoft.com/office/word/2010/wordprocessingInk" xmlns:wne="http://schemas.microsoft.com/office/word/2006/wordml" xmlns:wps="http://schemas.microsoft.com/office/word/2010/wordprocessingShape" mc:Ignorable="w14 w15 w16se wp14">
+<w:hdr xmlns:wpc="http://schemas.microsoft.com/office/word/2010/wordprocessingCanvas" xmlns:cx="http://schemas.microsoft.com/office/drawing/2014/chartex" xmlns:cx1="http://schemas.microsoft.com/office/drawing/2015/9/8/chartex" xmlns:cx2="http://schemas.microsoft.com/office/drawing/2015/10/21/chartex" xmlns:cx3="http://schemas.microsoft.com/office/drawing/2016/5/9/chartex" xmlns:cx4="http://schemas.microsoft.com/office/drawing/2016/5/10/chartex" xmlns:cx5="http://schemas.microsoft.com/office/drawing/2016/5/11/chartex" xmlns:cx6="http://schemas.microsoft.com/office/drawing/2016/5/12/chartex" xmlns:cx7="http://schemas.microsoft.com/office/drawing/2016/5/13/chartex" xmlns:cx8="http://schemas.microsoft.com/office/drawing/2016/5/14/chartex" xmlns:mc="http://schemas.openxmlformats.org/markup-compatibility/2006" xmlns:aink="http://schemas.microsoft.com/office/drawing/2016/ink" xmlns:am3d="http://schemas.microsoft.com/office/drawing/2017/model3d" xmlns:o="urn:schemas-microsoft-com:office:office" xmlns:oel="http://schemas.microsoft.com/office/2019/extlst" xmlns:r="http://schemas.openxmlformats.org/officeDocument/2006/relationships" xmlns:m="http://schemas.openxmlformats.org/officeDocument/2006/math" xmlns:v="urn:schemas-microsoft-com:vml" xmlns:wp14="http://schemas.microsoft.com/office/word/2010/wordprocessingDrawing" xmlns:wp="http://schemas.openxmlformats.org/drawingml/2006/wordprocessingDrawing" xmlns:w10="urn:schemas-microsoft-com:office:word" xmlns:w="http://schemas.openxmlformats.org/wordprocessingml/2006/main" xmlns:w14="http://schemas.microsoft.com/office/word/2010/wordml" xmlns:w15="http://schemas.microsoft.com/office/word/2012/wordml" xmlns:w16cex="http://schemas.microsoft.com/office/word/2018/wordml/cex" xmlns:w16cid="http://schemas.microsoft.com/office/word/2016/wordml/cid" xmlns:w16="http://schemas.microsoft.com/office/word/2018/wordml" xmlns:w16du="http://schemas.microsoft.com/office/word/2023/wordml/word16du" xmlns:w16sdtdh="http://schemas.microsoft.com/office/word/2020/wordml/sdtdatahash" xmlns:w16se="http://schemas.microsoft.com/office/word/2015/wordml/symex" xmlns:wpg="http://schemas.microsoft.com/office/word/2010/wordprocessingGroup" xmlns:wpi="http://schemas.microsoft.com/office/word/2010/wordprocessingInk" xmlns:wne="http://schemas.microsoft.com/office/word/2006/wordml" xmlns:wps="http://schemas.microsoft.com/office/word/2010/wordprocessingShape" mc:Ignorable="w14 w15 w16se w16cid w16 w16cex w16sdtdh w16du wp14">
   <w:sdt>
     <w:sdtPr>
       <w:id w:val="-1487547156"/>
@@ -12218,7 +15440,7 @@
 </file>
 
 <file path=word/header3.xml><?xml version="1.0" encoding="utf-8"?>
-<w:hdr xmlns:wpc="http://schemas.microsoft.com/office/word/2010/wordprocessingCanvas" xmlns:cx="http://schemas.microsoft.com/office/drawing/2014/chartex" xmlns:mc="http://schemas.openxmlformats.org/markup-compatibility/2006" xmlns:o="urn:schemas-microsoft-com:office:office" xmlns:r="http://schemas.openxmlformats.org/officeDocument/2006/relationships" xmlns:m="http://schemas.openxmlformats.org/officeDocument/2006/math" xmlns:v="urn:schemas-microsoft-com:vml" xmlns:wp14="http://schemas.microsoft.com/office/word/2010/wordprocessingDrawing" xmlns:wp="http://schemas.openxmlformats.org/drawingml/2006/wordprocessingDrawing" xmlns:w10="urn:schemas-microsoft-com:office:word" xmlns:w="http://schemas.openxmlformats.org/wordprocessingml/2006/main" xmlns:w14="http://schemas.microsoft.com/office/word/2010/wordml" xmlns:w15="http://schemas.microsoft.com/office/word/2012/wordml" xmlns:w16se="http://schemas.microsoft.com/office/word/2015/wordml/symex" xmlns:wpg="http://schemas.microsoft.com/office/word/2010/wordprocessingGroup" xmlns:wpi="http://schemas.microsoft.com/office/word/2010/wordprocessingInk" xmlns:wne="http://schemas.microsoft.com/office/word/2006/wordml" xmlns:wps="http://schemas.microsoft.com/office/word/2010/wordprocessingShape" mc:Ignorable="w14 w15 w16se wp14">
+<w:hdr xmlns:wpc="http://schemas.microsoft.com/office/word/2010/wordprocessingCanvas" xmlns:cx="http://schemas.microsoft.com/office/drawing/2014/chartex" xmlns:cx1="http://schemas.microsoft.com/office/drawing/2015/9/8/chartex" xmlns:cx2="http://schemas.microsoft.com/office/drawing/2015/10/21/chartex" xmlns:cx3="http://schemas.microsoft.com/office/drawing/2016/5/9/chartex" xmlns:cx4="http://schemas.microsoft.com/office/drawing/2016/5/10/chartex" xmlns:cx5="http://schemas.microsoft.com/office/drawing/2016/5/11/chartex" xmlns:cx6="http://schemas.microsoft.com/office/drawing/2016/5/12/chartex" xmlns:cx7="http://schemas.microsoft.com/office/drawing/2016/5/13/chartex" xmlns:cx8="http://schemas.microsoft.com/office/drawing/2016/5/14/chartex" xmlns:mc="http://schemas.openxmlformats.org/markup-compatibility/2006" xmlns:aink="http://schemas.microsoft.com/office/drawing/2016/ink" xmlns:am3d="http://schemas.microsoft.com/office/drawing/2017/model3d" xmlns:o="urn:schemas-microsoft-com:office:office" xmlns:oel="http://schemas.microsoft.com/office/2019/extlst" xmlns:r="http://schemas.openxmlformats.org/officeDocument/2006/relationships" xmlns:m="http://schemas.openxmlformats.org/officeDocument/2006/math" xmlns:v="urn:schemas-microsoft-com:vml" xmlns:wp14="http://schemas.microsoft.com/office/word/2010/wordprocessingDrawing" xmlns:wp="http://schemas.openxmlformats.org/drawingml/2006/wordprocessingDrawing" xmlns:w10="urn:schemas-microsoft-com:office:word" xmlns:w="http://schemas.openxmlformats.org/wordprocessingml/2006/main" xmlns:w14="http://schemas.microsoft.com/office/word/2010/wordml" xmlns:w15="http://schemas.microsoft.com/office/word/2012/wordml" xmlns:w16cex="http://schemas.microsoft.com/office/word/2018/wordml/cex" xmlns:w16cid="http://schemas.microsoft.com/office/word/2016/wordml/cid" xmlns:w16="http://schemas.microsoft.com/office/word/2018/wordml" xmlns:w16du="http://schemas.microsoft.com/office/word/2023/wordml/word16du" xmlns:w16sdtdh="http://schemas.microsoft.com/office/word/2020/wordml/sdtdatahash" xmlns:w16se="http://schemas.microsoft.com/office/word/2015/wordml/symex" xmlns:wpg="http://schemas.microsoft.com/office/word/2010/wordprocessingGroup" xmlns:wpi="http://schemas.microsoft.com/office/word/2010/wordprocessingInk" xmlns:wne="http://schemas.microsoft.com/office/word/2006/wordml" xmlns:wps="http://schemas.microsoft.com/office/word/2010/wordprocessingShape" mc:Ignorable="w14 w15 w16se w16cid w16 w16cex w16sdtdh w16du wp14">
   <w:sdt>
     <w:sdtPr>
       <w:id w:val="-2026468923"/>
@@ -12286,7 +15508,7 @@
 </file>
 
 <file path=word/numbering.xml><?xml version="1.0" encoding="utf-8"?>
-<w:numbering xmlns:wpc="http://schemas.microsoft.com/office/word/2010/wordprocessingCanvas" xmlns:cx="http://schemas.microsoft.com/office/drawing/2014/chartex" xmlns:mc="http://schemas.openxmlformats.org/markup-compatibility/2006" xmlns:o="urn:schemas-microsoft-com:office:office" xmlns:r="http://schemas.openxmlformats.org/officeDocument/2006/relationships" xmlns:m="http://schemas.openxmlformats.org/officeDocument/2006/math" xmlns:v="urn:schemas-microsoft-com:vml" xmlns:wp14="http://schemas.microsoft.com/office/word/2010/wordprocessingDrawing" xmlns:wp="http://schemas.openxmlformats.org/drawingml/2006/wordprocessingDrawing" xmlns:w10="urn:schemas-microsoft-com:office:word" xmlns:w="http://schemas.openxmlformats.org/wordprocessingml/2006/main" xmlns:w14="http://schemas.microsoft.com/office/word/2010/wordml" xmlns:w15="http://schemas.microsoft.com/office/word/2012/wordml" xmlns:w16se="http://schemas.microsoft.com/office/word/2015/wordml/symex" xmlns:wpg="http://schemas.microsoft.com/office/word/2010/wordprocessingGroup" xmlns:wpi="http://schemas.microsoft.com/office/word/2010/wordprocessingInk" xmlns:wne="http://schemas.microsoft.com/office/word/2006/wordml" xmlns:wps="http://schemas.microsoft.com/office/word/2010/wordprocessingShape" mc:Ignorable="w14 w15 w16se wp14">
+<w:numbering xmlns:wpc="http://schemas.microsoft.com/office/word/2010/wordprocessingCanvas" xmlns:cx="http://schemas.microsoft.com/office/drawing/2014/chartex" xmlns:cx1="http://schemas.microsoft.com/office/drawing/2015/9/8/chartex" xmlns:cx2="http://schemas.microsoft.com/office/drawing/2015/10/21/chartex" xmlns:cx3="http://schemas.microsoft.com/office/drawing/2016/5/9/chartex" xmlns:cx4="http://schemas.microsoft.com/office/drawing/2016/5/10/chartex" xmlns:cx5="http://schemas.microsoft.com/office/drawing/2016/5/11/chartex" xmlns:cx6="http://schemas.microsoft.com/office/drawing/2016/5/12/chartex" xmlns:cx7="http://schemas.microsoft.com/office/drawing/2016/5/13/chartex" xmlns:cx8="http://schemas.microsoft.com/office/drawing/2016/5/14/chartex" xmlns:mc="http://schemas.openxmlformats.org/markup-compatibility/2006" xmlns:aink="http://schemas.microsoft.com/office/drawing/2016/ink" xmlns:am3d="http://schemas.microsoft.com/office/drawing/2017/model3d" xmlns:o="urn:schemas-microsoft-com:office:office" xmlns:oel="http://schemas.microsoft.com/office/2019/extlst" xmlns:r="http://schemas.openxmlformats.org/officeDocument/2006/relationships" xmlns:m="http://schemas.openxmlformats.org/officeDocument/2006/math" xmlns:v="urn:schemas-microsoft-com:vml" xmlns:wp14="http://schemas.microsoft.com/office/word/2010/wordprocessingDrawing" xmlns:wp="http://schemas.openxmlformats.org/drawingml/2006/wordprocessingDrawing" xmlns:w10="urn:schemas-microsoft-com:office:word" xmlns:w="http://schemas.openxmlformats.org/wordprocessingml/2006/main" xmlns:w14="http://schemas.microsoft.com/office/word/2010/wordml" xmlns:w15="http://schemas.microsoft.com/office/word/2012/wordml" xmlns:w16cex="http://schemas.microsoft.com/office/word/2018/wordml/cex" xmlns:w16cid="http://schemas.microsoft.com/office/word/2016/wordml/cid" xmlns:w16="http://schemas.microsoft.com/office/word/2018/wordml" xmlns:w16du="http://schemas.microsoft.com/office/word/2023/wordml/word16du" xmlns:w16sdtdh="http://schemas.microsoft.com/office/word/2020/wordml/sdtdatahash" xmlns:w16se="http://schemas.microsoft.com/office/word/2015/wordml/symex" xmlns:wpg="http://schemas.microsoft.com/office/word/2010/wordprocessingGroup" xmlns:wpi="http://schemas.microsoft.com/office/word/2010/wordprocessingInk" xmlns:wne="http://schemas.microsoft.com/office/word/2006/wordml" xmlns:wps="http://schemas.microsoft.com/office/word/2010/wordprocessingShape" mc:Ignorable="w14 w15 w16se w16cid w16 w16cex w16sdtdh w16du wp14">
   <w:abstractNum w:abstractNumId="0" w15:restartNumberingAfterBreak="0">
     <w:nsid w:val="027A3388"/>
     <w:multiLevelType w:val="hybridMultilevel"/>
@@ -13150,8 +16372,8 @@
   <w:abstractNum w:abstractNumId="8" w15:restartNumberingAfterBreak="0">
     <w:nsid w:val="227D4D8B"/>
     <w:multiLevelType w:val="hybridMultilevel"/>
-    <w:tmpl w:val="F79EF3DA"/>
-    <w:lvl w:ilvl="0" w:tplc="F8EE4E4A">
+    <w:tmpl w:val="FA6C96A0"/>
+    <w:lvl w:ilvl="0" w:tplc="F6162F3E">
       <w:start w:val="1"/>
       <w:numFmt w:val="decimal"/>
       <w:suff w:val="space"/>
@@ -13162,6 +16384,10 @@
       </w:pPr>
       <w:rPr>
         <w:rFonts w:hint="default"/>
+        <w:b w:val="0"/>
+        <w:bCs/>
+        <w:sz w:val="26"/>
+        <w:szCs w:val="26"/>
       </w:rPr>
     </w:lvl>
     <w:lvl w:ilvl="1" w:tplc="04090019" w:tentative="1">
@@ -13463,6 +16689,97 @@
     </w:lvl>
   </w:abstractNum>
   <w:abstractNum w:abstractNumId="11" w15:restartNumberingAfterBreak="0">
+    <w:nsid w:val="35054ACE"/>
+    <w:multiLevelType w:val="hybridMultilevel"/>
+    <w:tmpl w:val="99F25AC0"/>
+    <w:lvl w:ilvl="0" w:tplc="188E53E2">
+      <w:start w:val="1"/>
+      <w:numFmt w:val="lowerLetter"/>
+      <w:suff w:val="space"/>
+      <w:lvlText w:val="%1."/>
+      <w:lvlJc w:val="left"/>
+      <w:pPr>
+        <w:ind w:left="720" w:hanging="360"/>
+      </w:pPr>
+      <w:rPr>
+        <w:rFonts w:hint="default"/>
+        <w:sz w:val="26"/>
+      </w:rPr>
+    </w:lvl>
+    <w:lvl w:ilvl="1" w:tplc="04090019" w:tentative="1">
+      <w:start w:val="1"/>
+      <w:numFmt w:val="lowerLetter"/>
+      <w:lvlText w:val="%2."/>
+      <w:lvlJc w:val="left"/>
+      <w:pPr>
+        <w:ind w:left="1800" w:hanging="360"/>
+      </w:pPr>
+    </w:lvl>
+    <w:lvl w:ilvl="2" w:tplc="0409001B" w:tentative="1">
+      <w:start w:val="1"/>
+      <w:numFmt w:val="lowerRoman"/>
+      <w:lvlText w:val="%3."/>
+      <w:lvlJc w:val="right"/>
+      <w:pPr>
+        <w:ind w:left="2520" w:hanging="180"/>
+      </w:pPr>
+    </w:lvl>
+    <w:lvl w:ilvl="3" w:tplc="0409000F" w:tentative="1">
+      <w:start w:val="1"/>
+      <w:numFmt w:val="decimal"/>
+      <w:lvlText w:val="%4."/>
+      <w:lvlJc w:val="left"/>
+      <w:pPr>
+        <w:ind w:left="3240" w:hanging="360"/>
+      </w:pPr>
+    </w:lvl>
+    <w:lvl w:ilvl="4" w:tplc="04090019" w:tentative="1">
+      <w:start w:val="1"/>
+      <w:numFmt w:val="lowerLetter"/>
+      <w:lvlText w:val="%5."/>
+      <w:lvlJc w:val="left"/>
+      <w:pPr>
+        <w:ind w:left="3960" w:hanging="360"/>
+      </w:pPr>
+    </w:lvl>
+    <w:lvl w:ilvl="5" w:tplc="0409001B" w:tentative="1">
+      <w:start w:val="1"/>
+      <w:numFmt w:val="lowerRoman"/>
+      <w:lvlText w:val="%6."/>
+      <w:lvlJc w:val="right"/>
+      <w:pPr>
+        <w:ind w:left="4680" w:hanging="180"/>
+      </w:pPr>
+    </w:lvl>
+    <w:lvl w:ilvl="6" w:tplc="0409000F" w:tentative="1">
+      <w:start w:val="1"/>
+      <w:numFmt w:val="decimal"/>
+      <w:lvlText w:val="%7."/>
+      <w:lvlJc w:val="left"/>
+      <w:pPr>
+        <w:ind w:left="5400" w:hanging="360"/>
+      </w:pPr>
+    </w:lvl>
+    <w:lvl w:ilvl="7" w:tplc="04090019" w:tentative="1">
+      <w:start w:val="1"/>
+      <w:numFmt w:val="lowerLetter"/>
+      <w:lvlText w:val="%8."/>
+      <w:lvlJc w:val="left"/>
+      <w:pPr>
+        <w:ind w:left="6120" w:hanging="360"/>
+      </w:pPr>
+    </w:lvl>
+    <w:lvl w:ilvl="8" w:tplc="0409001B" w:tentative="1">
+      <w:start w:val="1"/>
+      <w:numFmt w:val="lowerRoman"/>
+      <w:lvlText w:val="%9."/>
+      <w:lvlJc w:val="right"/>
+      <w:pPr>
+        <w:ind w:left="6840" w:hanging="180"/>
+      </w:pPr>
+    </w:lvl>
+  </w:abstractNum>
+  <w:abstractNum w:abstractNumId="12" w15:restartNumberingAfterBreak="0">
     <w:nsid w:val="35D32886"/>
     <w:multiLevelType w:val="multilevel"/>
     <w:tmpl w:val="784EC998"/>
@@ -13575,7 +16892,7 @@
       </w:rPr>
     </w:lvl>
   </w:abstractNum>
-  <w:abstractNum w:abstractNumId="12" w15:restartNumberingAfterBreak="0">
+  <w:abstractNum w:abstractNumId="13" w15:restartNumberingAfterBreak="0">
     <w:nsid w:val="39967250"/>
     <w:multiLevelType w:val="hybridMultilevel"/>
     <w:tmpl w:val="A5A89862"/>
@@ -13665,7 +16982,7 @@
       </w:pPr>
     </w:lvl>
   </w:abstractNum>
-  <w:abstractNum w:abstractNumId="13" w15:restartNumberingAfterBreak="0">
+  <w:abstractNum w:abstractNumId="14" w15:restartNumberingAfterBreak="0">
     <w:nsid w:val="39CD232F"/>
     <w:multiLevelType w:val="multilevel"/>
     <w:tmpl w:val="181AED22"/>
@@ -13814,7 +17131,120 @@
       </w:rPr>
     </w:lvl>
   </w:abstractNum>
-  <w:abstractNum w:abstractNumId="14" w15:restartNumberingAfterBreak="0">
+  <w:abstractNum w:abstractNumId="15" w15:restartNumberingAfterBreak="0">
+    <w:nsid w:val="3AB85398"/>
+    <w:multiLevelType w:val="hybridMultilevel"/>
+    <w:tmpl w:val="BEEAB4A0"/>
+    <w:lvl w:ilvl="0" w:tplc="DF8A2BAC">
+      <w:start w:val="1"/>
+      <w:numFmt w:val="bullet"/>
+      <w:lvlText w:val="-"/>
+      <w:lvlJc w:val="left"/>
+      <w:pPr>
+        <w:ind w:left="1080" w:hanging="360"/>
+      </w:pPr>
+      <w:rPr>
+        <w:rFonts w:ascii="Times New Roman" w:eastAsiaTheme="minorHAnsi" w:hAnsi="Times New Roman" w:cs="Times New Roman" w:hint="default"/>
+      </w:rPr>
+    </w:lvl>
+    <w:lvl w:ilvl="1" w:tplc="04090003" w:tentative="1">
+      <w:start w:val="1"/>
+      <w:numFmt w:val="bullet"/>
+      <w:lvlText w:val="o"/>
+      <w:lvlJc w:val="left"/>
+      <w:pPr>
+        <w:ind w:left="1800" w:hanging="360"/>
+      </w:pPr>
+      <w:rPr>
+        <w:rFonts w:ascii="Courier New" w:hAnsi="Courier New" w:cs="Courier New" w:hint="default"/>
+      </w:rPr>
+    </w:lvl>
+    <w:lvl w:ilvl="2" w:tplc="04090005" w:tentative="1">
+      <w:start w:val="1"/>
+      <w:numFmt w:val="bullet"/>
+      <w:lvlText w:val=""/>
+      <w:lvlJc w:val="left"/>
+      <w:pPr>
+        <w:ind w:left="2520" w:hanging="360"/>
+      </w:pPr>
+      <w:rPr>
+        <w:rFonts w:ascii="Wingdings" w:hAnsi="Wingdings" w:hint="default"/>
+      </w:rPr>
+    </w:lvl>
+    <w:lvl w:ilvl="3" w:tplc="04090001" w:tentative="1">
+      <w:start w:val="1"/>
+      <w:numFmt w:val="bullet"/>
+      <w:lvlText w:val=""/>
+      <w:lvlJc w:val="left"/>
+      <w:pPr>
+        <w:ind w:left="3240" w:hanging="360"/>
+      </w:pPr>
+      <w:rPr>
+        <w:rFonts w:ascii="Symbol" w:hAnsi="Symbol" w:hint="default"/>
+      </w:rPr>
+    </w:lvl>
+    <w:lvl w:ilvl="4" w:tplc="04090003" w:tentative="1">
+      <w:start w:val="1"/>
+      <w:numFmt w:val="bullet"/>
+      <w:lvlText w:val="o"/>
+      <w:lvlJc w:val="left"/>
+      <w:pPr>
+        <w:ind w:left="3960" w:hanging="360"/>
+      </w:pPr>
+      <w:rPr>
+        <w:rFonts w:ascii="Courier New" w:hAnsi="Courier New" w:cs="Courier New" w:hint="default"/>
+      </w:rPr>
+    </w:lvl>
+    <w:lvl w:ilvl="5" w:tplc="04090005" w:tentative="1">
+      <w:start w:val="1"/>
+      <w:numFmt w:val="bullet"/>
+      <w:lvlText w:val=""/>
+      <w:lvlJc w:val="left"/>
+      <w:pPr>
+        <w:ind w:left="4680" w:hanging="360"/>
+      </w:pPr>
+      <w:rPr>
+        <w:rFonts w:ascii="Wingdings" w:hAnsi="Wingdings" w:hint="default"/>
+      </w:rPr>
+    </w:lvl>
+    <w:lvl w:ilvl="6" w:tplc="04090001" w:tentative="1">
+      <w:start w:val="1"/>
+      <w:numFmt w:val="bullet"/>
+      <w:lvlText w:val=""/>
+      <w:lvlJc w:val="left"/>
+      <w:pPr>
+        <w:ind w:left="5400" w:hanging="360"/>
+      </w:pPr>
+      <w:rPr>
+        <w:rFonts w:ascii="Symbol" w:hAnsi="Symbol" w:hint="default"/>
+      </w:rPr>
+    </w:lvl>
+    <w:lvl w:ilvl="7" w:tplc="04090003" w:tentative="1">
+      <w:start w:val="1"/>
+      <w:numFmt w:val="bullet"/>
+      <w:lvlText w:val="o"/>
+      <w:lvlJc w:val="left"/>
+      <w:pPr>
+        <w:ind w:left="6120" w:hanging="360"/>
+      </w:pPr>
+      <w:rPr>
+        <w:rFonts w:ascii="Courier New" w:hAnsi="Courier New" w:cs="Courier New" w:hint="default"/>
+      </w:rPr>
+    </w:lvl>
+    <w:lvl w:ilvl="8" w:tplc="04090005" w:tentative="1">
+      <w:start w:val="1"/>
+      <w:numFmt w:val="bullet"/>
+      <w:lvlText w:val=""/>
+      <w:lvlJc w:val="left"/>
+      <w:pPr>
+        <w:ind w:left="6840" w:hanging="360"/>
+      </w:pPr>
+      <w:rPr>
+        <w:rFonts w:ascii="Wingdings" w:hAnsi="Wingdings" w:hint="default"/>
+      </w:rPr>
+    </w:lvl>
+  </w:abstractNum>
+  <w:abstractNum w:abstractNumId="16" w15:restartNumberingAfterBreak="0">
     <w:nsid w:val="471D71C2"/>
     <w:multiLevelType w:val="hybridMultilevel"/>
     <w:tmpl w:val="FDFE7B9A"/>
@@ -13927,7 +17357,7 @@
       </w:rPr>
     </w:lvl>
   </w:abstractNum>
-  <w:abstractNum w:abstractNumId="15" w15:restartNumberingAfterBreak="0">
+  <w:abstractNum w:abstractNumId="17" w15:restartNumberingAfterBreak="0">
     <w:nsid w:val="48C60F03"/>
     <w:multiLevelType w:val="hybridMultilevel"/>
     <w:tmpl w:val="A01E49E4"/>
@@ -14039,7 +17469,7 @@
       </w:rPr>
     </w:lvl>
   </w:abstractNum>
-  <w:abstractNum w:abstractNumId="16" w15:restartNumberingAfterBreak="0">
+  <w:abstractNum w:abstractNumId="18" w15:restartNumberingAfterBreak="0">
     <w:nsid w:val="51AB66C8"/>
     <w:multiLevelType w:val="hybridMultilevel"/>
     <w:tmpl w:val="9118B95E"/>
@@ -14128,7 +17558,7 @@
       </w:pPr>
     </w:lvl>
   </w:abstractNum>
-  <w:abstractNum w:abstractNumId="17" w15:restartNumberingAfterBreak="0">
+  <w:abstractNum w:abstractNumId="19" w15:restartNumberingAfterBreak="0">
     <w:nsid w:val="54516F73"/>
     <w:multiLevelType w:val="hybridMultilevel"/>
     <w:tmpl w:val="89D42962"/>
@@ -14217,7 +17647,7 @@
       </w:pPr>
     </w:lvl>
   </w:abstractNum>
-  <w:abstractNum w:abstractNumId="18" w15:restartNumberingAfterBreak="0">
+  <w:abstractNum w:abstractNumId="20" w15:restartNumberingAfterBreak="0">
     <w:nsid w:val="545D3C6E"/>
     <w:multiLevelType w:val="hybridMultilevel"/>
     <w:tmpl w:val="157699CC"/>
@@ -14330,7 +17760,7 @@
       </w:rPr>
     </w:lvl>
   </w:abstractNum>
-  <w:abstractNum w:abstractNumId="19" w15:restartNumberingAfterBreak="0">
+  <w:abstractNum w:abstractNumId="21" w15:restartNumberingAfterBreak="0">
     <w:nsid w:val="592F22FF"/>
     <w:multiLevelType w:val="hybridMultilevel"/>
     <w:tmpl w:val="E30852F2"/>
@@ -14421,7 +17851,7 @@
       </w:pPr>
     </w:lvl>
   </w:abstractNum>
-  <w:abstractNum w:abstractNumId="20" w15:restartNumberingAfterBreak="0">
+  <w:abstractNum w:abstractNumId="22" w15:restartNumberingAfterBreak="0">
     <w:nsid w:val="59457DDD"/>
     <w:multiLevelType w:val="hybridMultilevel"/>
     <w:tmpl w:val="BE60F92A"/>
@@ -14534,7 +17964,124 @@
       </w:rPr>
     </w:lvl>
   </w:abstractNum>
-  <w:abstractNum w:abstractNumId="21" w15:restartNumberingAfterBreak="0">
+  <w:abstractNum w:abstractNumId="23" w15:restartNumberingAfterBreak="0">
+    <w:nsid w:val="6699598F"/>
+    <w:multiLevelType w:val="hybridMultilevel"/>
+    <w:tmpl w:val="336C2968"/>
+    <w:lvl w:ilvl="0" w:tplc="D2627026">
+      <w:start w:val="1"/>
+      <w:numFmt w:val="bullet"/>
+      <w:lvlText w:val="-"/>
+      <w:lvlJc w:val="left"/>
+      <w:pPr>
+        <w:tabs>
+          <w:tab w:val="num" w:pos="1077"/>
+        </w:tabs>
+        <w:ind w:left="1440" w:hanging="360"/>
+      </w:pPr>
+      <w:rPr>
+        <w:rFonts w:ascii="Times New Roman" w:eastAsiaTheme="minorHAnsi" w:hAnsi="Times New Roman" w:cs="Times New Roman" w:hint="default"/>
+        <w:sz w:val="26"/>
+      </w:rPr>
+    </w:lvl>
+    <w:lvl w:ilvl="1" w:tplc="04090003" w:tentative="1">
+      <w:start w:val="1"/>
+      <w:numFmt w:val="bullet"/>
+      <w:lvlText w:val="o"/>
+      <w:lvlJc w:val="left"/>
+      <w:pPr>
+        <w:ind w:left="2160" w:hanging="360"/>
+      </w:pPr>
+      <w:rPr>
+        <w:rFonts w:ascii="Courier New" w:hAnsi="Courier New" w:cs="Courier New" w:hint="default"/>
+      </w:rPr>
+    </w:lvl>
+    <w:lvl w:ilvl="2" w:tplc="04090005" w:tentative="1">
+      <w:start w:val="1"/>
+      <w:numFmt w:val="bullet"/>
+      <w:lvlText w:val=""/>
+      <w:lvlJc w:val="left"/>
+      <w:pPr>
+        <w:ind w:left="2880" w:hanging="360"/>
+      </w:pPr>
+      <w:rPr>
+        <w:rFonts w:ascii="Wingdings" w:hAnsi="Wingdings" w:hint="default"/>
+      </w:rPr>
+    </w:lvl>
+    <w:lvl w:ilvl="3" w:tplc="04090001" w:tentative="1">
+      <w:start w:val="1"/>
+      <w:numFmt w:val="bullet"/>
+      <w:lvlText w:val=""/>
+      <w:lvlJc w:val="left"/>
+      <w:pPr>
+        <w:ind w:left="3600" w:hanging="360"/>
+      </w:pPr>
+      <w:rPr>
+        <w:rFonts w:ascii="Symbol" w:hAnsi="Symbol" w:hint="default"/>
+      </w:rPr>
+    </w:lvl>
+    <w:lvl w:ilvl="4" w:tplc="04090003" w:tentative="1">
+      <w:start w:val="1"/>
+      <w:numFmt w:val="bullet"/>
+      <w:lvlText w:val="o"/>
+      <w:lvlJc w:val="left"/>
+      <w:pPr>
+        <w:ind w:left="4320" w:hanging="360"/>
+      </w:pPr>
+      <w:rPr>
+        <w:rFonts w:ascii="Courier New" w:hAnsi="Courier New" w:cs="Courier New" w:hint="default"/>
+      </w:rPr>
+    </w:lvl>
+    <w:lvl w:ilvl="5" w:tplc="04090005" w:tentative="1">
+      <w:start w:val="1"/>
+      <w:numFmt w:val="bullet"/>
+      <w:lvlText w:val=""/>
+      <w:lvlJc w:val="left"/>
+      <w:pPr>
+        <w:ind w:left="5040" w:hanging="360"/>
+      </w:pPr>
+      <w:rPr>
+        <w:rFonts w:ascii="Wingdings" w:hAnsi="Wingdings" w:hint="default"/>
+      </w:rPr>
+    </w:lvl>
+    <w:lvl w:ilvl="6" w:tplc="04090001" w:tentative="1">
+      <w:start w:val="1"/>
+      <w:numFmt w:val="bullet"/>
+      <w:lvlText w:val=""/>
+      <w:lvlJc w:val="left"/>
+      <w:pPr>
+        <w:ind w:left="5760" w:hanging="360"/>
+      </w:pPr>
+      <w:rPr>
+        <w:rFonts w:ascii="Symbol" w:hAnsi="Symbol" w:hint="default"/>
+      </w:rPr>
+    </w:lvl>
+    <w:lvl w:ilvl="7" w:tplc="04090003" w:tentative="1">
+      <w:start w:val="1"/>
+      <w:numFmt w:val="bullet"/>
+      <w:lvlText w:val="o"/>
+      <w:lvlJc w:val="left"/>
+      <w:pPr>
+        <w:ind w:left="6480" w:hanging="360"/>
+      </w:pPr>
+      <w:rPr>
+        <w:rFonts w:ascii="Courier New" w:hAnsi="Courier New" w:cs="Courier New" w:hint="default"/>
+      </w:rPr>
+    </w:lvl>
+    <w:lvl w:ilvl="8" w:tplc="04090005" w:tentative="1">
+      <w:start w:val="1"/>
+      <w:numFmt w:val="bullet"/>
+      <w:lvlText w:val=""/>
+      <w:lvlJc w:val="left"/>
+      <w:pPr>
+        <w:ind w:left="7200" w:hanging="360"/>
+      </w:pPr>
+      <w:rPr>
+        <w:rFonts w:ascii="Wingdings" w:hAnsi="Wingdings" w:hint="default"/>
+      </w:rPr>
+    </w:lvl>
+  </w:abstractNum>
+  <w:abstractNum w:abstractNumId="24" w15:restartNumberingAfterBreak="0">
     <w:nsid w:val="66BA4732"/>
     <w:multiLevelType w:val="hybridMultilevel"/>
     <w:tmpl w:val="9C70E27C"/>
@@ -14623,7 +18170,7 @@
       </w:pPr>
     </w:lvl>
   </w:abstractNum>
-  <w:abstractNum w:abstractNumId="22" w15:restartNumberingAfterBreak="0">
+  <w:abstractNum w:abstractNumId="25" w15:restartNumberingAfterBreak="0">
     <w:nsid w:val="6D132DAA"/>
     <w:multiLevelType w:val="hybridMultilevel"/>
     <w:tmpl w:val="4C443A6E"/>
@@ -14737,7 +18284,7 @@
       </w:rPr>
     </w:lvl>
   </w:abstractNum>
-  <w:abstractNum w:abstractNumId="23" w15:restartNumberingAfterBreak="0">
+  <w:abstractNum w:abstractNumId="26" w15:restartNumberingAfterBreak="0">
     <w:nsid w:val="6DF2304C"/>
     <w:multiLevelType w:val="hybridMultilevel"/>
     <w:tmpl w:val="337C7FE6"/>
@@ -14823,7 +18370,7 @@
       </w:pPr>
     </w:lvl>
   </w:abstractNum>
-  <w:abstractNum w:abstractNumId="24" w15:restartNumberingAfterBreak="0">
+  <w:abstractNum w:abstractNumId="27" w15:restartNumberingAfterBreak="0">
     <w:nsid w:val="70262649"/>
     <w:multiLevelType w:val="hybridMultilevel"/>
     <w:tmpl w:val="DA3CDEE6"/>
@@ -14909,7 +18456,7 @@
       </w:pPr>
     </w:lvl>
   </w:abstractNum>
-  <w:abstractNum w:abstractNumId="25" w15:restartNumberingAfterBreak="0">
+  <w:abstractNum w:abstractNumId="28" w15:restartNumberingAfterBreak="0">
     <w:nsid w:val="71517BD5"/>
     <w:multiLevelType w:val="hybridMultilevel"/>
     <w:tmpl w:val="C83C5F34"/>
@@ -15022,7 +18569,7 @@
       </w:rPr>
     </w:lvl>
   </w:abstractNum>
-  <w:abstractNum w:abstractNumId="26" w15:restartNumberingAfterBreak="0">
+  <w:abstractNum w:abstractNumId="29" w15:restartNumberingAfterBreak="0">
     <w:nsid w:val="716866A7"/>
     <w:multiLevelType w:val="hybridMultilevel"/>
     <w:tmpl w:val="A85EC7AE"/>
@@ -15138,7 +18685,7 @@
       </w:rPr>
     </w:lvl>
   </w:abstractNum>
-  <w:abstractNum w:abstractNumId="27" w15:restartNumberingAfterBreak="0">
+  <w:abstractNum w:abstractNumId="30" w15:restartNumberingAfterBreak="0">
     <w:nsid w:val="71811F32"/>
     <w:multiLevelType w:val="hybridMultilevel"/>
     <w:tmpl w:val="07CA2C4E"/>
@@ -15251,7 +18798,7 @@
       </w:rPr>
     </w:lvl>
   </w:abstractNum>
-  <w:abstractNum w:abstractNumId="28" w15:restartNumberingAfterBreak="0">
+  <w:abstractNum w:abstractNumId="31" w15:restartNumberingAfterBreak="0">
     <w:nsid w:val="79A33DFE"/>
     <w:multiLevelType w:val="hybridMultilevel"/>
     <w:tmpl w:val="10700184"/>
@@ -15364,7 +18911,7 @@
       </w:rPr>
     </w:lvl>
   </w:abstractNum>
-  <w:abstractNum w:abstractNumId="29" w15:restartNumberingAfterBreak="0">
+  <w:abstractNum w:abstractNumId="32" w15:restartNumberingAfterBreak="0">
     <w:nsid w:val="7A182BC3"/>
     <w:multiLevelType w:val="multilevel"/>
     <w:tmpl w:val="3476E0F4"/>
@@ -15477,7 +19024,7 @@
       </w:rPr>
     </w:lvl>
   </w:abstractNum>
-  <w:abstractNum w:abstractNumId="30" w15:restartNumberingAfterBreak="0">
+  <w:abstractNum w:abstractNumId="33" w15:restartNumberingAfterBreak="0">
     <w:nsid w:val="7B7762A8"/>
     <w:multiLevelType w:val="hybridMultilevel"/>
     <w:tmpl w:val="C1CE738C"/>
@@ -15566,7 +19113,7 @@
       </w:pPr>
     </w:lvl>
   </w:abstractNum>
-  <w:abstractNum w:abstractNumId="31" w15:restartNumberingAfterBreak="0">
+  <w:abstractNum w:abstractNumId="34" w15:restartNumberingAfterBreak="0">
     <w:nsid w:val="7EE317B7"/>
     <w:multiLevelType w:val="multilevel"/>
     <w:tmpl w:val="EBF0FD44"/>
@@ -15679,64 +19226,64 @@
       </w:rPr>
     </w:lvl>
   </w:abstractNum>
-  <w:num w:numId="1">
+  <w:num w:numId="1" w16cid:durableId="1015575721">
     <w:abstractNumId w:val="1"/>
   </w:num>
-  <w:num w:numId="2">
-    <w:abstractNumId w:val="16"/>
+  <w:num w:numId="2" w16cid:durableId="210195469">
+    <w:abstractNumId w:val="18"/>
   </w:num>
-  <w:num w:numId="3">
+  <w:num w:numId="3" w16cid:durableId="2136018729">
+    <w:abstractNumId w:val="24"/>
+  </w:num>
+  <w:num w:numId="4" w16cid:durableId="1611278893">
+    <w:abstractNumId w:val="33"/>
+  </w:num>
+  <w:num w:numId="5" w16cid:durableId="541941219">
+    <w:abstractNumId w:val="0"/>
+  </w:num>
+  <w:num w:numId="6" w16cid:durableId="1731688178">
+    <w:abstractNumId w:val="6"/>
+  </w:num>
+  <w:num w:numId="7" w16cid:durableId="1874414717">
     <w:abstractNumId w:val="21"/>
   </w:num>
-  <w:num w:numId="4">
+  <w:num w:numId="8" w16cid:durableId="1935474943">
     <w:abstractNumId w:val="30"/>
   </w:num>
-  <w:num w:numId="5">
-    <w:abstractNumId w:val="0"/>
+  <w:num w:numId="9" w16cid:durableId="1754623239">
+    <w:abstractNumId w:val="2"/>
   </w:num>
-  <w:num w:numId="6">
-    <w:abstractNumId w:val="6"/>
+  <w:num w:numId="10" w16cid:durableId="692653248">
+    <w:abstractNumId w:val="14"/>
   </w:num>
-  <w:num w:numId="7">
+  <w:num w:numId="11" w16cid:durableId="1065639408">
+    <w:abstractNumId w:val="31"/>
+  </w:num>
+  <w:num w:numId="12" w16cid:durableId="35086932">
+    <w:abstractNumId w:val="34"/>
+  </w:num>
+  <w:num w:numId="13" w16cid:durableId="2032799003">
+    <w:abstractNumId w:val="10"/>
+  </w:num>
+  <w:num w:numId="14" w16cid:durableId="1851750403">
+    <w:abstractNumId w:val="20"/>
+  </w:num>
+  <w:num w:numId="15" w16cid:durableId="789015577">
     <w:abstractNumId w:val="19"/>
   </w:num>
-  <w:num w:numId="8">
-    <w:abstractNumId w:val="27"/>
-  </w:num>
-  <w:num w:numId="9">
-    <w:abstractNumId w:val="2"/>
-  </w:num>
-  <w:num w:numId="10">
+  <w:num w:numId="16" w16cid:durableId="253320308">
     <w:abstractNumId w:val="13"/>
   </w:num>
-  <w:num w:numId="11">
-    <w:abstractNumId w:val="28"/>
+  <w:num w:numId="17" w16cid:durableId="1417627180">
+    <w:abstractNumId w:val="26"/>
   </w:num>
-  <w:num w:numId="12">
-    <w:abstractNumId w:val="31"/>
+  <w:num w:numId="18" w16cid:durableId="1516386066">
+    <w:abstractNumId w:val="32"/>
   </w:num>
-  <w:num w:numId="13">
-    <w:abstractNumId w:val="10"/>
-  </w:num>
-  <w:num w:numId="14">
-    <w:abstractNumId w:val="18"/>
-  </w:num>
-  <w:num w:numId="15">
-    <w:abstractNumId w:val="17"/>
-  </w:num>
-  <w:num w:numId="16">
-    <w:abstractNumId w:val="12"/>
-  </w:num>
-  <w:num w:numId="17">
-    <w:abstractNumId w:val="23"/>
-  </w:num>
-  <w:num w:numId="18">
-    <w:abstractNumId w:val="29"/>
-  </w:num>
-  <w:num w:numId="19">
+  <w:num w:numId="19" w16cid:durableId="1209145825">
     <w:abstractNumId w:val="3"/>
   </w:num>
-  <w:num w:numId="20">
+  <w:num w:numId="20" w16cid:durableId="465244678">
     <w:abstractNumId w:val="3"/>
     <w:lvlOverride w:ilvl="0">
       <w:startOverride w:val="1"/>
@@ -15766,7 +19313,7 @@
       <w:startOverride w:val="1"/>
     </w:lvlOverride>
   </w:num>
-  <w:num w:numId="21">
+  <w:num w:numId="21" w16cid:durableId="85007585">
     <w:abstractNumId w:val="3"/>
     <w:lvlOverride w:ilvl="0">
       <w:startOverride w:val="1"/>
@@ -15796,59 +19343,68 @@
       <w:startOverride w:val="1"/>
     </w:lvlOverride>
   </w:num>
-  <w:num w:numId="22">
+  <w:num w:numId="22" w16cid:durableId="1560365460">
     <w:abstractNumId w:val="3"/>
   </w:num>
-  <w:num w:numId="23">
-    <w:abstractNumId w:val="24"/>
+  <w:num w:numId="23" w16cid:durableId="567228439">
+    <w:abstractNumId w:val="27"/>
   </w:num>
-  <w:num w:numId="24">
+  <w:num w:numId="24" w16cid:durableId="75517627">
     <w:abstractNumId w:val="9"/>
   </w:num>
-  <w:num w:numId="25">
+  <w:num w:numId="25" w16cid:durableId="1033967162">
     <w:abstractNumId w:val="3"/>
   </w:num>
-  <w:num w:numId="26">
+  <w:num w:numId="26" w16cid:durableId="1926069273">
     <w:abstractNumId w:val="3"/>
   </w:num>
-  <w:num w:numId="27">
+  <w:num w:numId="27" w16cid:durableId="2105615337">
+    <w:abstractNumId w:val="28"/>
+  </w:num>
+  <w:num w:numId="28" w16cid:durableId="1713842405">
+    <w:abstractNumId w:val="5"/>
+  </w:num>
+  <w:num w:numId="29" w16cid:durableId="426846477">
+    <w:abstractNumId w:val="17"/>
+  </w:num>
+  <w:num w:numId="30" w16cid:durableId="2068063195">
+    <w:abstractNumId w:val="22"/>
+  </w:num>
+  <w:num w:numId="31" w16cid:durableId="500242874">
+    <w:abstractNumId w:val="12"/>
+  </w:num>
+  <w:num w:numId="32" w16cid:durableId="1986200236">
+    <w:abstractNumId w:val="16"/>
+  </w:num>
+  <w:num w:numId="33" w16cid:durableId="1109816863">
+    <w:abstractNumId w:val="4"/>
+  </w:num>
+  <w:num w:numId="34" w16cid:durableId="1667780475">
     <w:abstractNumId w:val="25"/>
   </w:num>
-  <w:num w:numId="28">
-    <w:abstractNumId w:val="5"/>
+  <w:num w:numId="35" w16cid:durableId="209463725">
+    <w:abstractNumId w:val="7"/>
   </w:num>
-  <w:num w:numId="29">
-    <w:abstractNumId w:val="15"/>
+  <w:num w:numId="36" w16cid:durableId="398745743">
+    <w:abstractNumId w:val="29"/>
   </w:num>
-  <w:num w:numId="30">
-    <w:abstractNumId w:val="20"/>
+  <w:num w:numId="37" w16cid:durableId="1963459498">
+    <w:abstractNumId w:val="8"/>
   </w:num>
-  <w:num w:numId="31">
+  <w:num w:numId="38" w16cid:durableId="234244016">
     <w:abstractNumId w:val="11"/>
   </w:num>
-  <w:num w:numId="32">
-    <w:abstractNumId w:val="14"/>
+  <w:num w:numId="39" w16cid:durableId="702512828">
+    <w:abstractNumId w:val="23"/>
   </w:num>
-  <w:num w:numId="33">
-    <w:abstractNumId w:val="4"/>
-  </w:num>
-  <w:num w:numId="34">
-    <w:abstractNumId w:val="22"/>
-  </w:num>
-  <w:num w:numId="35">
-    <w:abstractNumId w:val="7"/>
-  </w:num>
-  <w:num w:numId="36">
-    <w:abstractNumId w:val="26"/>
-  </w:num>
-  <w:num w:numId="37">
-    <w:abstractNumId w:val="8"/>
+  <w:num w:numId="40" w16cid:durableId="328675577">
+    <w:abstractNumId w:val="15"/>
   </w:num>
 </w:numbering>
 </file>
 
 <file path=word/styles.xml><?xml version="1.0" encoding="utf-8"?>
-<w:styles xmlns:mc="http://schemas.openxmlformats.org/markup-compatibility/2006" xmlns:r="http://schemas.openxmlformats.org/officeDocument/2006/relationships" xmlns:w="http://schemas.openxmlformats.org/wordprocessingml/2006/main" xmlns:w14="http://schemas.microsoft.com/office/word/2010/wordml" xmlns:w15="http://schemas.microsoft.com/office/word/2012/wordml" xmlns:w16se="http://schemas.microsoft.com/office/word/2015/wordml/symex" mc:Ignorable="w14 w15 w16se">
+<w:styles xmlns:mc="http://schemas.openxmlformats.org/markup-compatibility/2006" xmlns:r="http://schemas.openxmlformats.org/officeDocument/2006/relationships" xmlns:w="http://schemas.openxmlformats.org/wordprocessingml/2006/main" xmlns:w14="http://schemas.microsoft.com/office/word/2010/wordml" xmlns:w15="http://schemas.microsoft.com/office/word/2012/wordml" xmlns:w16cex="http://schemas.microsoft.com/office/word/2018/wordml/cex" xmlns:w16cid="http://schemas.microsoft.com/office/word/2016/wordml/cid" xmlns:w16="http://schemas.microsoft.com/office/word/2018/wordml" xmlns:w16du="http://schemas.microsoft.com/office/word/2023/wordml/word16du" xmlns:w16sdtdh="http://schemas.microsoft.com/office/word/2020/wordml/sdtdatahash" xmlns:w16se="http://schemas.microsoft.com/office/word/2015/wordml/symex" mc:Ignorable="w14 w15 w16se w16cid w16 w16cex w16sdtdh w16du">
   <w:docDefaults>
     <w:rPrDefault>
       <w:rPr>
@@ -15864,7 +19420,7 @@
       </w:pPr>
     </w:pPrDefault>
   </w:docDefaults>
-  <w:latentStyles w:defLockedState="0" w:defUIPriority="99" w:defSemiHidden="0" w:defUnhideWhenUsed="0" w:defQFormat="0" w:count="371">
+  <w:latentStyles w:defLockedState="0" w:defUIPriority="99" w:defSemiHidden="0" w:defUnhideWhenUsed="0" w:defQFormat="0" w:count="376">
     <w:lsdException w:name="Normal" w:uiPriority="4" w:qFormat="1"/>
     <w:lsdException w:name="heading 1" w:uiPriority="9" w:qFormat="1"/>
     <w:lsdException w:name="heading 2" w:semiHidden="1" w:uiPriority="9" w:unhideWhenUsed="1" w:qFormat="1"/>
@@ -16236,6 +19792,11 @@
     <w:lsdException w:name="List Table 5 Dark Accent 6" w:uiPriority="50"/>
     <w:lsdException w:name="List Table 6 Colorful Accent 6" w:uiPriority="51"/>
     <w:lsdException w:name="List Table 7 Colorful Accent 6" w:uiPriority="52"/>
+    <w:lsdException w:name="Mention" w:semiHidden="1" w:unhideWhenUsed="1"/>
+    <w:lsdException w:name="Smart Hyperlink" w:semiHidden="1" w:unhideWhenUsed="1"/>
+    <w:lsdException w:name="Hashtag" w:semiHidden="1" w:unhideWhenUsed="1"/>
+    <w:lsdException w:name="Unresolved Mention" w:semiHidden="1" w:unhideWhenUsed="1"/>
+    <w:lsdException w:name="Smart Link" w:semiHidden="1" w:unhideWhenUsed="1"/>
   </w:latentStyles>
   <w:style w:type="paragraph" w:default="1" w:styleId="Normal">
     <w:name w:val="Normal"/>
@@ -16473,6 +20034,7 @@
   <w:style w:type="character" w:default="1" w:styleId="DefaultParagraphFont">
     <w:name w:val="Default Paragraph Font"/>
     <w:uiPriority w:val="1"/>
+    <w:semiHidden/>
     <w:unhideWhenUsed/>
   </w:style>
   <w:style w:type="table" w:default="1" w:styleId="TableNormal">
@@ -17362,8 +20924,8 @@
       <w:szCs w:val="22"/>
     </w:rPr>
   </w:style>
-  <w:style w:type="character" w:customStyle="1" w:styleId="UnresolvedMention">
-    <w:name w:val="Unresolved Mention"/>
+  <w:style w:type="character" w:customStyle="1" w:styleId="UnresolvedMention5">
+    <w:name w:val="Unresolved Mention5"/>
     <w:basedOn w:val="DefaultParagraphFont"/>
     <w:uiPriority w:val="99"/>
     <w:semiHidden/>

</xml_diff>